<commit_message>
Lab 3 raport almost finished
</commit_message>
<xml_diff>
--- a/Lab 3/MBSD_Lab 3.docx
+++ b/Lab 3/MBSD_Lab 3.docx
@@ -387,22 +387,47 @@
     </w:p>
     <w:p>
       <w:pPr>
-        <w:pStyle w:val="ListParagraph"/>
+        <w:pStyle w:val="Default"/>
         <w:numPr>
           <w:ilvl w:val="0"/>
           <w:numId w:val="2"/>
         </w:numPr>
+        <w:rPr/>
+      </w:pPr>
+      <w:r>
+        <w:rPr>
+          <w:rFonts w:ascii="Calibri" w:hAnsi="Calibri"/>
+          <w:sz w:val="23"/>
+        </w:rPr>
+        <w:t xml:space="preserve">Cihan Yurtsever, s296824 </w:t>
+      </w:r>
+    </w:p>
+    <w:p>
+      <w:pPr>
+        <w:pStyle w:val="Default"/>
+        <w:numPr>
+          <w:ilvl w:val="0"/>
+          <w:numId w:val="2"/>
+        </w:numPr>
+        <w:rPr/>
+      </w:pPr>
+      <w:r>
+        <w:rPr>
+          <w:rFonts w:ascii="Calibri" w:hAnsi="Calibri"/>
+          <w:sz w:val="23"/>
+        </w:rPr>
+        <w:t xml:space="preserve">Alessandro Cavalli, s301494 </w:t>
+      </w:r>
+    </w:p>
+    <w:p>
+      <w:pPr>
+        <w:pStyle w:val="Normal"/>
+        <w:numPr>
+          <w:ilvl w:val="0"/>
+          <w:numId w:val="0"/>
+        </w:numPr>
+        <w:ind w:left="720" w:hanging="0"/>
         <w:jc w:val="both"/>
-        <w:rPr/>
-      </w:pPr>
-      <w:r>
-        <w:rPr/>
-        <w:t>Name Surname, student ID</w:t>
-      </w:r>
-    </w:p>
-    <w:p>
-      <w:pPr>
-        <w:pStyle w:val="Normal"/>
         <w:rPr/>
       </w:pPr>
       <w:r>
@@ -538,9 +563,9 @@
         <w:tblLook w:firstRow="1" w:noVBand="1" w:lastRow="0" w:firstColumn="1" w:lastColumn="0" w:noHBand="0" w:val="04a0"/>
       </w:tblPr>
       <w:tblGrid>
-        <w:gridCol w:w="1473"/>
-        <w:gridCol w:w="1502"/>
-        <w:gridCol w:w="1454"/>
+        <w:gridCol w:w="1472"/>
+        <w:gridCol w:w="1503"/>
+        <w:gridCol w:w="1453"/>
         <w:gridCol w:w="1517"/>
         <w:gridCol w:w="1505"/>
         <w:gridCol w:w="1737"/>
@@ -549,14 +574,15 @@
         <w:trPr/>
         <w:tc>
           <w:tcPr>
-            <w:tcW w:w="1473" w:type="dxa"/>
+            <w:tcW w:w="1472" w:type="dxa"/>
             <w:vMerge w:val="restart"/>
             <w:tcBorders/>
           </w:tcPr>
           <w:p>
             <w:pPr>
               <w:pStyle w:val="Normal"/>
-              <w:widowControl/>
+              <w:widowControl w:val="false"/>
+              <w:suppressAutoHyphens w:val="true"/>
               <w:spacing w:before="0" w:after="0"/>
               <w:jc w:val="left"/>
               <w:rPr>
@@ -588,7 +614,8 @@
           <w:p>
             <w:pPr>
               <w:pStyle w:val="Normal"/>
-              <w:widowControl/>
+              <w:widowControl w:val="false"/>
+              <w:suppressAutoHyphens w:val="true"/>
               <w:spacing w:before="0" w:after="0"/>
               <w:jc w:val="center"/>
               <w:rPr>
@@ -616,14 +643,15 @@
         <w:trPr/>
         <w:tc>
           <w:tcPr>
-            <w:tcW w:w="1473" w:type="dxa"/>
+            <w:tcW w:w="1472" w:type="dxa"/>
             <w:vMerge w:val="continue"/>
             <w:tcBorders/>
           </w:tcPr>
           <w:p>
             <w:pPr>
               <w:pStyle w:val="Normal"/>
-              <w:widowControl/>
+              <w:widowControl w:val="false"/>
+              <w:suppressAutoHyphens w:val="true"/>
               <w:spacing w:before="0" w:after="0"/>
               <w:jc w:val="left"/>
               <w:rPr>
@@ -647,13 +675,14 @@
         </w:tc>
         <w:tc>
           <w:tcPr>
-            <w:tcW w:w="1502" w:type="dxa"/>
+            <w:tcW w:w="1503" w:type="dxa"/>
             <w:tcBorders/>
           </w:tcPr>
           <w:p>
             <w:pPr>
               <w:pStyle w:val="Normal"/>
-              <w:widowControl/>
+              <w:widowControl w:val="false"/>
+              <w:suppressAutoHyphens w:val="true"/>
               <w:spacing w:before="0" w:after="0"/>
               <w:jc w:val="left"/>
               <w:rPr>
@@ -678,13 +707,14 @@
         </w:tc>
         <w:tc>
           <w:tcPr>
-            <w:tcW w:w="1454" w:type="dxa"/>
+            <w:tcW w:w="1453" w:type="dxa"/>
             <w:tcBorders/>
           </w:tcPr>
           <w:p>
             <w:pPr>
               <w:pStyle w:val="Normal"/>
-              <w:widowControl/>
+              <w:widowControl w:val="false"/>
+              <w:suppressAutoHyphens w:val="true"/>
               <w:spacing w:before="0" w:after="0"/>
               <w:jc w:val="left"/>
               <w:rPr>
@@ -715,7 +745,8 @@
           <w:p>
             <w:pPr>
               <w:pStyle w:val="Normal"/>
-              <w:widowControl/>
+              <w:widowControl w:val="false"/>
+              <w:suppressAutoHyphens w:val="true"/>
               <w:spacing w:before="0" w:after="0"/>
               <w:jc w:val="left"/>
               <w:rPr>
@@ -746,7 +777,8 @@
           <w:p>
             <w:pPr>
               <w:pStyle w:val="Normal"/>
-              <w:widowControl/>
+              <w:widowControl w:val="false"/>
+              <w:suppressAutoHyphens w:val="true"/>
               <w:spacing w:before="0" w:after="0"/>
               <w:jc w:val="left"/>
               <w:rPr>
@@ -777,7 +809,8 @@
           <w:p>
             <w:pPr>
               <w:pStyle w:val="Normal"/>
-              <w:widowControl/>
+              <w:widowControl w:val="false"/>
+              <w:suppressAutoHyphens w:val="true"/>
               <w:spacing w:before="0" w:after="0"/>
               <w:jc w:val="left"/>
               <w:rPr>
@@ -805,13 +838,14 @@
         <w:trPr/>
         <w:tc>
           <w:tcPr>
-            <w:tcW w:w="1473" w:type="dxa"/>
+            <w:tcW w:w="1472" w:type="dxa"/>
             <w:tcBorders/>
           </w:tcPr>
           <w:p>
             <w:pPr>
               <w:pStyle w:val="Normal"/>
-              <w:widowControl/>
+              <w:widowControl w:val="false"/>
+              <w:suppressAutoHyphens w:val="true"/>
               <w:spacing w:before="0" w:after="0"/>
               <w:jc w:val="left"/>
               <w:rPr>
@@ -827,19 +861,20 @@
                 <w:szCs w:val="22"/>
                 <w:lang w:eastAsia="en-US" w:bidi="ar-SA"/>
               </w:rPr>
-              <w:t xml:space="preserve">SG1 </w:t>
+              <w:t>SG1</w:t>
             </w:r>
           </w:p>
         </w:tc>
         <w:tc>
           <w:tcPr>
-            <w:tcW w:w="1502" w:type="dxa"/>
+            <w:tcW w:w="1503" w:type="dxa"/>
             <w:tcBorders/>
           </w:tcPr>
           <w:p>
             <w:pPr>
               <w:pStyle w:val="Normal"/>
-              <w:widowControl/>
+              <w:widowControl w:val="false"/>
+              <w:suppressAutoHyphens w:val="true"/>
               <w:spacing w:before="0" w:after="0"/>
               <w:jc w:val="left"/>
               <w:rPr>
@@ -861,13 +896,14 @@
         </w:tc>
         <w:tc>
           <w:tcPr>
-            <w:tcW w:w="1454" w:type="dxa"/>
+            <w:tcW w:w="1453" w:type="dxa"/>
             <w:tcBorders/>
           </w:tcPr>
           <w:p>
             <w:pPr>
               <w:pStyle w:val="Normal"/>
-              <w:widowControl/>
+              <w:widowControl w:val="false"/>
+              <w:suppressAutoHyphens w:val="true"/>
               <w:spacing w:before="0" w:after="0"/>
               <w:jc w:val="left"/>
               <w:rPr>
@@ -895,7 +931,8 @@
           <w:p>
             <w:pPr>
               <w:pStyle w:val="Normal"/>
-              <w:widowControl/>
+              <w:widowControl w:val="false"/>
+              <w:suppressAutoHyphens w:val="true"/>
               <w:spacing w:before="0" w:after="0"/>
               <w:jc w:val="left"/>
               <w:rPr>
@@ -923,7 +960,8 @@
           <w:p>
             <w:pPr>
               <w:pStyle w:val="Normal"/>
-              <w:widowControl/>
+              <w:widowControl w:val="false"/>
+              <w:suppressAutoHyphens w:val="true"/>
               <w:spacing w:before="0" w:after="0"/>
               <w:jc w:val="left"/>
               <w:rPr>
@@ -951,7 +989,8 @@
           <w:p>
             <w:pPr>
               <w:pStyle w:val="Normal"/>
-              <w:widowControl/>
+              <w:widowControl w:val="false"/>
+              <w:suppressAutoHyphens w:val="true"/>
               <w:spacing w:before="0" w:after="0"/>
               <w:jc w:val="left"/>
               <w:rPr>
@@ -977,13 +1016,14 @@
         <w:trPr/>
         <w:tc>
           <w:tcPr>
-            <w:tcW w:w="1473" w:type="dxa"/>
+            <w:tcW w:w="1472" w:type="dxa"/>
             <w:tcBorders/>
           </w:tcPr>
           <w:p>
             <w:pPr>
               <w:pStyle w:val="Normal"/>
-              <w:widowControl/>
+              <w:widowControl w:val="false"/>
+              <w:suppressAutoHyphens w:val="true"/>
               <w:spacing w:before="0" w:after="0"/>
               <w:jc w:val="left"/>
               <w:rPr>
@@ -1005,13 +1045,14 @@
         </w:tc>
         <w:tc>
           <w:tcPr>
-            <w:tcW w:w="1502" w:type="dxa"/>
+            <w:tcW w:w="1503" w:type="dxa"/>
             <w:tcBorders/>
           </w:tcPr>
           <w:p>
             <w:pPr>
               <w:pStyle w:val="Normal"/>
-              <w:widowControl/>
+              <w:widowControl w:val="false"/>
+              <w:suppressAutoHyphens w:val="true"/>
               <w:spacing w:before="0" w:after="0"/>
               <w:jc w:val="left"/>
               <w:rPr>
@@ -1033,13 +1074,14 @@
         </w:tc>
         <w:tc>
           <w:tcPr>
-            <w:tcW w:w="1454" w:type="dxa"/>
+            <w:tcW w:w="1453" w:type="dxa"/>
             <w:tcBorders/>
           </w:tcPr>
           <w:p>
             <w:pPr>
               <w:pStyle w:val="Normal"/>
-              <w:widowControl/>
+              <w:widowControl w:val="false"/>
+              <w:suppressAutoHyphens w:val="true"/>
               <w:spacing w:before="0" w:after="0"/>
               <w:jc w:val="left"/>
               <w:rPr>
@@ -1067,7 +1109,8 @@
           <w:p>
             <w:pPr>
               <w:pStyle w:val="Normal"/>
-              <w:widowControl/>
+              <w:widowControl w:val="false"/>
+              <w:suppressAutoHyphens w:val="true"/>
               <w:spacing w:before="0" w:after="0"/>
               <w:jc w:val="left"/>
               <w:rPr>
@@ -1095,7 +1138,8 @@
           <w:p>
             <w:pPr>
               <w:pStyle w:val="Normal"/>
-              <w:widowControl/>
+              <w:widowControl w:val="false"/>
+              <w:suppressAutoHyphens w:val="true"/>
               <w:spacing w:before="0" w:after="0"/>
               <w:jc w:val="left"/>
               <w:rPr>
@@ -1123,7 +1167,8 @@
           <w:p>
             <w:pPr>
               <w:pStyle w:val="Normal"/>
-              <w:widowControl/>
+              <w:widowControl w:val="false"/>
+              <w:suppressAutoHyphens w:val="true"/>
               <w:spacing w:before="0" w:after="0"/>
               <w:jc w:val="left"/>
               <w:rPr>
@@ -1149,7 +1194,7 @@
         <w:trPr/>
         <w:tc>
           <w:tcPr>
-            <w:tcW w:w="1473" w:type="dxa"/>
+            <w:tcW w:w="1472" w:type="dxa"/>
             <w:tcBorders>
               <w:top w:val="nil"/>
             </w:tcBorders>
@@ -1157,7 +1202,8 @@
           <w:p>
             <w:pPr>
               <w:pStyle w:val="Normal"/>
-              <w:widowControl/>
+              <w:widowControl w:val="false"/>
+              <w:suppressAutoHyphens w:val="true"/>
               <w:spacing w:before="0" w:after="0"/>
               <w:jc w:val="left"/>
               <w:rPr>
@@ -1179,7 +1225,7 @@
         </w:tc>
         <w:tc>
           <w:tcPr>
-            <w:tcW w:w="1502" w:type="dxa"/>
+            <w:tcW w:w="1503" w:type="dxa"/>
             <w:tcBorders>
               <w:top w:val="nil"/>
             </w:tcBorders>
@@ -1187,7 +1233,8 @@
           <w:p>
             <w:pPr>
               <w:pStyle w:val="Normal"/>
-              <w:widowControl/>
+              <w:widowControl w:val="false"/>
+              <w:suppressAutoHyphens w:val="true"/>
               <w:spacing w:before="0" w:after="0"/>
               <w:jc w:val="left"/>
               <w:rPr>
@@ -1209,7 +1256,7 @@
         </w:tc>
         <w:tc>
           <w:tcPr>
-            <w:tcW w:w="1454" w:type="dxa"/>
+            <w:tcW w:w="1453" w:type="dxa"/>
             <w:tcBorders>
               <w:top w:val="nil"/>
             </w:tcBorders>
@@ -1217,7 +1264,8 @@
           <w:p>
             <w:pPr>
               <w:pStyle w:val="Normal"/>
-              <w:widowControl/>
+              <w:widowControl w:val="false"/>
+              <w:suppressAutoHyphens w:val="true"/>
               <w:spacing w:before="0" w:after="0"/>
               <w:jc w:val="left"/>
               <w:rPr>
@@ -1247,7 +1295,8 @@
           <w:p>
             <w:pPr>
               <w:pStyle w:val="Normal"/>
-              <w:widowControl/>
+              <w:widowControl w:val="false"/>
+              <w:suppressAutoHyphens w:val="true"/>
               <w:spacing w:before="0" w:after="0"/>
               <w:jc w:val="left"/>
               <w:rPr>
@@ -1277,7 +1326,8 @@
           <w:p>
             <w:pPr>
               <w:pStyle w:val="Normal"/>
-              <w:widowControl/>
+              <w:widowControl w:val="false"/>
+              <w:suppressAutoHyphens w:val="true"/>
               <w:spacing w:before="0" w:after="0"/>
               <w:jc w:val="left"/>
               <w:rPr>
@@ -1293,7 +1343,7 @@
                 <w:szCs w:val="22"/>
                 <w:lang w:eastAsia="en-US" w:bidi="ar-SA"/>
               </w:rPr>
-              <w:t>Driver must be notified on dashboard that warning system does not working</w:t>
+              <w:t>Driver must be notified on dashboard that warning system does not working.</w:t>
             </w:r>
           </w:p>
         </w:tc>
@@ -1307,7 +1357,8 @@
           <w:p>
             <w:pPr>
               <w:pStyle w:val="Normal"/>
-              <w:widowControl/>
+              <w:widowControl w:val="false"/>
+              <w:suppressAutoHyphens w:val="true"/>
               <w:spacing w:before="0" w:after="0"/>
               <w:jc w:val="left"/>
               <w:rPr>
@@ -1358,6 +1409,69 @@
     </w:p>
     <w:p>
       <w:pPr>
+        <w:pStyle w:val="Normal"/>
+        <w:rPr/>
+      </w:pPr>
+      <w:r>
+        <w:rPr/>
+      </w:r>
+    </w:p>
+    <w:p>
+      <w:pPr>
+        <w:pStyle w:val="Normal"/>
+        <w:rPr/>
+      </w:pPr>
+      <w:r>
+        <w:rPr/>
+      </w:r>
+    </w:p>
+    <w:p>
+      <w:pPr>
+        <w:pStyle w:val="Normal"/>
+        <w:rPr/>
+      </w:pPr>
+      <w:r>
+        <w:rPr/>
+      </w:r>
+    </w:p>
+    <w:p>
+      <w:pPr>
+        <w:pStyle w:val="Normal"/>
+        <w:rPr/>
+      </w:pPr>
+      <w:r>
+        <w:rPr/>
+      </w:r>
+    </w:p>
+    <w:p>
+      <w:pPr>
+        <w:pStyle w:val="Normal"/>
+        <w:rPr/>
+      </w:pPr>
+      <w:r>
+        <w:rPr/>
+      </w:r>
+    </w:p>
+    <w:p>
+      <w:pPr>
+        <w:pStyle w:val="Normal"/>
+        <w:rPr/>
+      </w:pPr>
+      <w:r>
+        <w:rPr/>
+      </w:r>
+    </w:p>
+    <w:p>
+      <w:pPr>
+        <w:pStyle w:val="Normal"/>
+        <w:rPr/>
+      </w:pPr>
+      <w:r>
+        <w:rPr/>
+      </w:r>
+    </w:p>
+    <w:p>
+      <w:pPr>
         <w:pStyle w:val="Titolo1"/>
         <w:rPr/>
       </w:pPr>
@@ -1378,9 +1492,9 @@
     <w:tbl>
       <w:tblPr>
         <w:tblStyle w:val="TableGrid"/>
-        <w:tblW w:w="9567" w:type="dxa"/>
+        <w:tblW w:w="14963" w:type="dxa"/>
         <w:jc w:val="left"/>
-        <w:tblInd w:w="113" w:type="dxa"/>
+        <w:tblInd w:w="-113" w:type="dxa"/>
         <w:tblLayout w:type="fixed"/>
         <w:tblCellMar>
           <w:top w:w="0" w:type="dxa"/>
@@ -1391,12 +1505,12 @@
         <w:tblLook w:firstRow="1" w:noVBand="1" w:lastRow="0" w:firstColumn="1" w:lastColumn="0" w:noHBand="0" w:val="04a0"/>
       </w:tblPr>
       <w:tblGrid>
-        <w:gridCol w:w="561"/>
-        <w:gridCol w:w="1419"/>
-        <w:gridCol w:w="1957"/>
-        <w:gridCol w:w="1289"/>
-        <w:gridCol w:w="2799"/>
-        <w:gridCol w:w="1541"/>
+        <w:gridCol w:w="788"/>
+        <w:gridCol w:w="1143"/>
+        <w:gridCol w:w="2213"/>
+        <w:gridCol w:w="1181"/>
+        <w:gridCol w:w="1819"/>
+        <w:gridCol w:w="7819"/>
       </w:tblGrid>
       <w:tr>
         <w:trPr>
@@ -1404,7 +1518,7 @@
         </w:trPr>
         <w:tc>
           <w:tcPr>
-            <w:tcW w:w="1980" w:type="dxa"/>
+            <w:tcW w:w="1931" w:type="dxa"/>
             <w:gridSpan w:val="2"/>
             <w:vMerge w:val="restart"/>
             <w:tcBorders/>
@@ -1413,7 +1527,8 @@
           <w:p>
             <w:pPr>
               <w:pStyle w:val="Normal"/>
-              <w:widowControl/>
+              <w:widowControl w:val="false"/>
+              <w:suppressAutoHyphens w:val="true"/>
               <w:spacing w:before="0" w:after="0"/>
               <w:jc w:val="left"/>
               <w:rPr>
@@ -1437,14 +1552,15 @@
         </w:tc>
         <w:tc>
           <w:tcPr>
-            <w:tcW w:w="3246" w:type="dxa"/>
+            <w:tcW w:w="3394" w:type="dxa"/>
             <w:gridSpan w:val="2"/>
             <w:tcBorders/>
           </w:tcPr>
           <w:p>
             <w:pPr>
               <w:pStyle w:val="Normal"/>
-              <w:widowControl/>
+              <w:widowControl w:val="false"/>
+              <w:suppressAutoHyphens w:val="true"/>
               <w:spacing w:before="0" w:after="0"/>
               <w:jc w:val="left"/>
               <w:rPr>
@@ -1469,14 +1585,15 @@
         </w:tc>
         <w:tc>
           <w:tcPr>
-            <w:tcW w:w="4340" w:type="dxa"/>
+            <w:tcW w:w="9638" w:type="dxa"/>
             <w:gridSpan w:val="2"/>
             <w:tcBorders/>
           </w:tcPr>
           <w:p>
             <w:pPr>
               <w:pStyle w:val="Normal"/>
-              <w:widowControl/>
+              <w:widowControl w:val="false"/>
+              <w:suppressAutoHyphens w:val="true"/>
               <w:spacing w:before="0" w:after="0"/>
               <w:jc w:val="left"/>
               <w:rPr>
@@ -1506,7 +1623,7 @@
         </w:trPr>
         <w:tc>
           <w:tcPr>
-            <w:tcW w:w="1980" w:type="dxa"/>
+            <w:tcW w:w="1931" w:type="dxa"/>
             <w:gridSpan w:val="2"/>
             <w:vMerge w:val="continue"/>
             <w:tcBorders/>
@@ -1515,7 +1632,8 @@
           <w:p>
             <w:pPr>
               <w:pStyle w:val="Normal"/>
-              <w:widowControl/>
+              <w:widowControl w:val="false"/>
+              <w:suppressAutoHyphens w:val="true"/>
               <w:spacing w:before="0" w:after="0"/>
               <w:jc w:val="left"/>
               <w:rPr>
@@ -1539,13 +1657,14 @@
         </w:tc>
         <w:tc>
           <w:tcPr>
-            <w:tcW w:w="1957" w:type="dxa"/>
+            <w:tcW w:w="2213" w:type="dxa"/>
             <w:tcBorders/>
           </w:tcPr>
           <w:p>
             <w:pPr>
               <w:pStyle w:val="Normal"/>
-              <w:widowControl/>
+              <w:widowControl w:val="false"/>
+              <w:suppressAutoHyphens w:val="true"/>
               <w:spacing w:before="0" w:after="0"/>
               <w:jc w:val="left"/>
               <w:rPr>
@@ -1570,13 +1689,14 @@
         </w:tc>
         <w:tc>
           <w:tcPr>
-            <w:tcW w:w="1289" w:type="dxa"/>
+            <w:tcW w:w="1181" w:type="dxa"/>
             <w:tcBorders/>
           </w:tcPr>
           <w:p>
             <w:pPr>
               <w:pStyle w:val="Normal"/>
-              <w:widowControl/>
+              <w:widowControl w:val="false"/>
+              <w:suppressAutoHyphens w:val="true"/>
               <w:spacing w:before="0" w:after="0"/>
               <w:jc w:val="left"/>
               <w:rPr>
@@ -1601,13 +1721,14 @@
         </w:tc>
         <w:tc>
           <w:tcPr>
-            <w:tcW w:w="2799" w:type="dxa"/>
+            <w:tcW w:w="1819" w:type="dxa"/>
             <w:tcBorders/>
           </w:tcPr>
           <w:p>
             <w:pPr>
               <w:pStyle w:val="Normal"/>
-              <w:widowControl/>
+              <w:widowControl w:val="false"/>
+              <w:suppressAutoHyphens w:val="true"/>
               <w:spacing w:before="0" w:after="0"/>
               <w:jc w:val="left"/>
               <w:rPr>
@@ -1632,13 +1753,14 @@
         </w:tc>
         <w:tc>
           <w:tcPr>
-            <w:tcW w:w="1541" w:type="dxa"/>
+            <w:tcW w:w="7819" w:type="dxa"/>
             <w:tcBorders/>
           </w:tcPr>
           <w:p>
             <w:pPr>
               <w:pStyle w:val="Normal"/>
-              <w:widowControl/>
+              <w:widowControl w:val="false"/>
+              <w:suppressAutoHyphens w:val="true"/>
               <w:spacing w:before="0" w:after="0"/>
               <w:jc w:val="left"/>
               <w:rPr>
@@ -1663,7 +1785,8 @@
           <w:p>
             <w:pPr>
               <w:pStyle w:val="Normal"/>
-              <w:widowControl/>
+              <w:widowControl w:val="false"/>
+              <w:suppressAutoHyphens w:val="true"/>
               <w:spacing w:before="0" w:after="0"/>
               <w:jc w:val="left"/>
               <w:rPr>
@@ -1693,7 +1816,7 @@
         </w:trPr>
         <w:tc>
           <w:tcPr>
-            <w:tcW w:w="561" w:type="dxa"/>
+            <w:tcW w:w="788" w:type="dxa"/>
             <w:vMerge w:val="restart"/>
             <w:tcBorders/>
             <w:textDirection w:val="btLr"/>
@@ -1701,7 +1824,8 @@
           <w:p>
             <w:pPr>
               <w:pStyle w:val="Normal"/>
-              <w:widowControl/>
+              <w:widowControl w:val="false"/>
+              <w:suppressAutoHyphens w:val="true"/>
               <w:spacing w:before="0" w:after="0"/>
               <w:ind w:left="113" w:right="113" w:hanging="0"/>
               <w:jc w:val="left"/>
@@ -1727,19 +1851,19 @@
         </w:tc>
         <w:tc>
           <w:tcPr>
-            <w:tcW w:w="1419" w:type="dxa"/>
-            <w:vMerge w:val="restart"/>
+            <w:tcW w:w="1143" w:type="dxa"/>
             <w:tcBorders/>
             <w:textDirection w:val="btLr"/>
           </w:tcPr>
           <w:p>
             <w:pPr>
               <w:pStyle w:val="Normal"/>
+              <w:widowControl w:val="false"/>
+              <w:suppressAutoHyphens w:val="true"/>
               <w:jc w:val="left"/>
               <w:rPr>
-                <w:b/>
-                <w:b/>
-                <w:bCs/>
+                <w:sz w:val="20"/>
+                <w:szCs w:val="20"/>
               </w:rPr>
             </w:pPr>
             <w:r>
@@ -1749,96 +1873,136 @@
                 <w:bCs/>
                 <w:color w:val="000000"/>
                 <w:kern w:val="0"/>
-                <w:sz w:val="24"/>
-                <w:szCs w:val="22"/>
+                <w:sz w:val="20"/>
+                <w:szCs w:val="20"/>
                 <w:lang w:eastAsia="en-US" w:bidi="ar-SA"/>
               </w:rPr>
               <w:t xml:space="preserve">The system should not accelerate </w:t>
               <w:br/>
-              <w:t>unintentionally while driving</w:t>
-            </w:r>
-            <w:r>
-              <w:rPr>
-                <w:rFonts w:eastAsia="Calibri" w:cs="" w:ascii="Calibri-Bold" w:hAnsi="Calibri-Bold"/>
-                <w:b/>
-                <w:bCs/>
-                <w:color w:val="4472C5"/>
-                <w:kern w:val="0"/>
-                <w:sz w:val="24"/>
-                <w:szCs w:val="22"/>
-                <w:lang w:eastAsia="en-US" w:bidi="ar-SA"/>
-              </w:rPr>
-              <w:t xml:space="preserve"> </w:t>
+              <w:t xml:space="preserve">unintentionally. </w:t>
             </w:r>
           </w:p>
         </w:tc>
         <w:tc>
           <w:tcPr>
-            <w:tcW w:w="1957" w:type="dxa"/>
+            <w:tcW w:w="2213" w:type="dxa"/>
             <w:tcBorders/>
           </w:tcPr>
           <w:p>
             <w:pPr>
               <w:pStyle w:val="Normal"/>
+              <w:widowControl w:val="false"/>
+              <w:suppressAutoHyphens w:val="true"/>
               <w:jc w:val="left"/>
               <w:rPr>
-                <w:b w:val="false"/>
-                <w:b w:val="false"/>
-                <w:bCs w:val="false"/>
-              </w:rPr>
-            </w:pPr>
-            <w:r>
-              <w:rPr>
+                <w:b/>
+                <w:b/>
+                <w:bCs/>
+              </w:rPr>
+            </w:pPr>
+            <w:r>
+              <w:rPr>
+                <w:color w:val="4472C5"/>
+                <w:sz w:val="22"/>
+              </w:rPr>
+              <w:t>SR</w:t>
+            </w:r>
+            <w:r>
+              <w:rPr>
+                <w:color w:val="4472C5"/>
+                <w:sz w:val="22"/>
+              </w:rPr>
+              <w:t>1</w:t>
+            </w:r>
+            <w:r>
+              <w:rPr>
+                <w:color w:val="4472C5"/>
+                <w:sz w:val="22"/>
+              </w:rPr>
+              <w:t xml:space="preserve"> If</w:t>
+            </w:r>
+            <w:r>
+              <w:rPr>
+                <w:rFonts w:eastAsia="Calibri" w:cs=""/>
+                <w:color w:val="4472C5"/>
+                <w:kern w:val="0"/>
+                <w:sz w:val="22"/>
+                <w:szCs w:val="22"/>
+                <w:lang w:eastAsia="en-US" w:bidi="ar-SA"/>
+              </w:rPr>
+              <w:t xml:space="preserve">  we are in the Driving state, Requested Torque should be constrained between 0, 80 Nm  or If we are in the Reverse state Requested Torque should be constrained between -40, 0 Nm.</w:t>
+            </w:r>
+          </w:p>
+          <w:p>
+            <w:pPr>
+              <w:pStyle w:val="Normal"/>
+              <w:widowControl w:val="false"/>
+              <w:suppressAutoHyphens w:val="true"/>
+              <w:jc w:val="left"/>
+              <w:rPr>
+                <w:b/>
+                <w:b/>
+                <w:bCs/>
+              </w:rPr>
+            </w:pPr>
+            <w:r>
+              <w:rPr>
+                <w:rFonts w:eastAsia="Calibri" w:cs=""/>
+                <w:color w:val="4472C5"/>
+                <w:kern w:val="0"/>
+                <w:sz w:val="22"/>
+                <w:szCs w:val="22"/>
+                <w:lang w:eastAsia="en-US" w:bidi="ar-SA"/>
+              </w:rPr>
+              <w:br/>
+            </w:r>
+            <w:r>
+              <w:rPr>
+                <w:rFonts w:eastAsia="Calibri" w:cs=""/>
+                <w:color w:val="4472C5"/>
+                <w:kern w:val="0"/>
+                <w:sz w:val="22"/>
+                <w:szCs w:val="22"/>
+                <w:lang w:eastAsia="en-US" w:bidi="ar-SA"/>
+              </w:rPr>
+              <w:t xml:space="preserve">If we are in the Breaking and Parking, conditions we need to jump to Neutral. </w:t>
+            </w:r>
+            <w:r>
+              <w:rPr>
+                <w:rFonts w:eastAsia="Calibri" w:cs=""/>
+                <w:color w:val="4472C5"/>
+                <w:kern w:val="0"/>
+                <w:sz w:val="22"/>
+                <w:szCs w:val="22"/>
+                <w:lang w:eastAsia="en-US" w:bidi="ar-SA"/>
+              </w:rPr>
+              <w:br/>
+            </w:r>
+            <w:r>
+              <w:rPr>
+                <w:rFonts w:eastAsia="Calibri" w:cs=""/>
                 <w:b w:val="false"/>
                 <w:bCs w:val="false"/>
                 <w:color w:val="4472C5"/>
-                <w:sz w:val="22"/>
-              </w:rPr>
-              <w:t>SR</w:t>
-            </w:r>
-            <w:r>
-              <w:rPr>
-                <w:b w:val="false"/>
-                <w:bCs w:val="false"/>
-                <w:color w:val="4472C5"/>
-                <w:sz w:val="22"/>
-              </w:rPr>
-              <w:t>1</w:t>
-            </w:r>
-            <w:r>
-              <w:rPr>
-                <w:b w:val="false"/>
-                <w:bCs w:val="false"/>
-                <w:color w:val="4472C5"/>
-                <w:sz w:val="22"/>
-              </w:rPr>
-              <w:t xml:space="preserve"> If </w:t>
-            </w:r>
-            <w:r>
-              <w:rPr>
-                <w:rFonts w:eastAsia="Calibri" w:cs=""/>
-                <w:b w:val="false"/>
-                <w:bCs w:val="false"/>
-                <w:color w:val="4472C5"/>
-                <w:kern w:val="0"/>
-                <w:sz w:val="22"/>
-                <w:szCs w:val="22"/>
-                <w:lang w:eastAsia="en-US" w:bidi="ar-SA"/>
-              </w:rPr>
-              <w:t xml:space="preserve">throttle position is TP&lt;1/3, and we are in the breaking transmission state jump to the Neutral state. </w:t>
-              <w:br/>
+                <w:kern w:val="0"/>
+                <w:sz w:val="22"/>
+                <w:szCs w:val="22"/>
+                <w:lang w:eastAsia="en-US" w:bidi="ar-SA"/>
+              </w:rPr>
               <w:t>Driver should be informed</w:t>
             </w:r>
           </w:p>
         </w:tc>
         <w:tc>
           <w:tcPr>
-            <w:tcW w:w="1289" w:type="dxa"/>
+            <w:tcW w:w="1181" w:type="dxa"/>
             <w:tcBorders/>
           </w:tcPr>
           <w:p>
             <w:pPr>
               <w:pStyle w:val="Normal"/>
+              <w:widowControl w:val="false"/>
+              <w:suppressAutoHyphens w:val="true"/>
               <w:jc w:val="left"/>
               <w:rPr>
                 <w:color w:val="5B9BD5" w:themeColor="accent1"/>
@@ -1859,12 +2023,14 @@
         </w:tc>
         <w:tc>
           <w:tcPr>
-            <w:tcW w:w="2799" w:type="dxa"/>
+            <w:tcW w:w="1819" w:type="dxa"/>
             <w:tcBorders/>
           </w:tcPr>
           <w:p>
             <w:pPr>
               <w:pStyle w:val="Normal"/>
+              <w:widowControl w:val="false"/>
+              <w:suppressAutoHyphens w:val="true"/>
               <w:jc w:val="left"/>
               <w:rPr>
                 <w:color w:val="5B9BD5" w:themeColor="accent1"/>
@@ -1879,19 +2045,43 @@
                 <w:szCs w:val="22"/>
                 <w:lang w:eastAsia="en-US" w:bidi="ar-SA"/>
               </w:rPr>
-              <w:t>No</w:t>
+              <w:t xml:space="preserve">In the Driving and Reverse state jumping to Neutral state can be let on the driver (since the an instantaneous stop would be dangerous in this cases)(?). </w:t>
+            </w:r>
+          </w:p>
+          <w:p>
+            <w:pPr>
+              <w:pStyle w:val="Normal"/>
+              <w:widowControl w:val="false"/>
+              <w:suppressAutoHyphens w:val="true"/>
+              <w:jc w:val="left"/>
+              <w:rPr>
+                <w:color w:val="5B9BD5" w:themeColor="accent1"/>
+              </w:rPr>
+            </w:pPr>
+            <w:r>
+              <w:rPr/>
+            </w:r>
+          </w:p>
+          <w:p>
+            <w:pPr>
+              <w:pStyle w:val="Normal"/>
+              <w:rPr/>
+            </w:pPr>
+            <w:r>
+              <w:rPr/>
             </w:r>
           </w:p>
         </w:tc>
         <w:tc>
           <w:tcPr>
-            <w:tcW w:w="1541" w:type="dxa"/>
+            <w:tcW w:w="7819" w:type="dxa"/>
             <w:tcBorders/>
           </w:tcPr>
           <w:p>
             <w:pPr>
               <w:pStyle w:val="Normal"/>
-              <w:widowControl/>
+              <w:widowControl w:val="false"/>
+              <w:suppressAutoHyphens w:val="true"/>
               <w:spacing w:before="0" w:after="0"/>
               <w:jc w:val="left"/>
               <w:rPr>
@@ -1918,7 +2108,7 @@
         </w:trPr>
         <w:tc>
           <w:tcPr>
-            <w:tcW w:w="561" w:type="dxa"/>
+            <w:tcW w:w="788" w:type="dxa"/>
             <w:vMerge w:val="continue"/>
             <w:tcBorders>
               <w:top w:val="nil"/>
@@ -1928,7 +2118,8 @@
           <w:p>
             <w:pPr>
               <w:pStyle w:val="Normal"/>
-              <w:widowControl/>
+              <w:widowControl w:val="false"/>
+              <w:suppressAutoHyphens w:val="true"/>
               <w:spacing w:before="0" w:after="0"/>
               <w:ind w:left="113" w:right="113" w:hanging="0"/>
               <w:jc w:val="left"/>
@@ -1940,50 +2131,76 @@
             </w:pPr>
             <w:r>
               <w:rPr>
-                <w:rFonts w:eastAsia="Calibri" w:cs=""/>
                 <w:b/>
                 <w:bCs/>
-                <w:kern w:val="0"/>
-                <w:sz w:val="22"/>
-                <w:szCs w:val="22"/>
-                <w:lang w:eastAsia="en-US" w:bidi="ar-SA"/>
+                <w:sz w:val="22"/>
               </w:rPr>
             </w:r>
           </w:p>
         </w:tc>
         <w:tc>
           <w:tcPr>
-            <w:tcW w:w="1419" w:type="dxa"/>
-            <w:vMerge w:val="continue"/>
+            <w:tcW w:w="1143" w:type="dxa"/>
             <w:tcBorders/>
             <w:textDirection w:val="btLr"/>
           </w:tcPr>
           <w:p>
             <w:pPr>
               <w:pStyle w:val="Normal"/>
+              <w:widowControl w:val="false"/>
+              <w:suppressAutoHyphens w:val="true"/>
               <w:jc w:val="left"/>
               <w:rPr>
-                <w:b/>
+                <w:sz w:val="20"/>
+                <w:szCs w:val="20"/>
+              </w:rPr>
+            </w:pPr>
+            <w:r>
+              <w:rPr>
+                <w:rFonts w:eastAsia="Calibri" w:cs="" w:ascii="Calibri-Bold" w:hAnsi="Calibri-Bold"/>
                 <w:b/>
                 <w:bCs/>
-              </w:rPr>
-            </w:pPr>
-            <w:r>
-              <w:rPr>
-                <w:rFonts w:eastAsia="Calibri" w:cs=""/>
+                <w:color w:val="000000"/>
+                <w:kern w:val="0"/>
+                <w:sz w:val="20"/>
+                <w:szCs w:val="20"/>
+                <w:lang w:eastAsia="en-US" w:bidi="ar-SA"/>
+              </w:rPr>
+              <w:t xml:space="preserve">The system should not </w:t>
+            </w:r>
+            <w:r>
+              <w:rPr>
+                <w:rFonts w:eastAsia="Calibri" w:cs="" w:ascii="Calibri-Bold" w:hAnsi="Calibri-Bold"/>
                 <w:b/>
                 <w:bCs/>
-                <w:kern w:val="0"/>
-                <w:sz w:val="22"/>
-                <w:szCs w:val="22"/>
-                <w:lang w:eastAsia="en-US" w:bidi="ar-SA"/>
-              </w:rPr>
+                <w:color w:val="000000"/>
+                <w:kern w:val="0"/>
+                <w:sz w:val="20"/>
+                <w:szCs w:val="20"/>
+                <w:lang w:eastAsia="en-US" w:bidi="ar-SA"/>
+              </w:rPr>
+              <w:t>decelerate(break)</w:t>
+            </w:r>
+            <w:r>
+              <w:rPr>
+                <w:rFonts w:eastAsia="Calibri" w:cs="" w:ascii="Calibri-Bold" w:hAnsi="Calibri-Bold"/>
+                <w:b/>
+                <w:bCs/>
+                <w:color w:val="000000"/>
+                <w:kern w:val="0"/>
+                <w:sz w:val="20"/>
+                <w:szCs w:val="20"/>
+                <w:lang w:eastAsia="en-US" w:bidi="ar-SA"/>
+              </w:rPr>
+              <w:t xml:space="preserve"> </w:t>
+              <w:br/>
+              <w:t>unintentionally.</w:t>
             </w:r>
           </w:p>
         </w:tc>
         <w:tc>
           <w:tcPr>
-            <w:tcW w:w="1957" w:type="dxa"/>
+            <w:tcW w:w="2213" w:type="dxa"/>
             <w:tcBorders>
               <w:top w:val="nil"/>
             </w:tcBorders>
@@ -1991,50 +2208,219 @@
           <w:p>
             <w:pPr>
               <w:pStyle w:val="Normal"/>
+              <w:widowControl w:val="false"/>
+              <w:suppressAutoHyphens w:val="true"/>
               <w:jc w:val="left"/>
               <w:rPr>
-                <w:b/>
-                <w:b/>
-                <w:bCs/>
-              </w:rPr>
-            </w:pPr>
-            <w:r>
-              <w:rPr>
+                <w:b w:val="false"/>
+                <w:b w:val="false"/>
+                <w:bCs w:val="false"/>
+              </w:rPr>
+            </w:pPr>
+            <w:r>
+              <w:rPr>
+                <w:rFonts w:eastAsia="Calibri" w:cs=""/>
+                <w:b w:val="false"/>
+                <w:bCs w:val="false"/>
                 <w:color w:val="4472C5"/>
-                <w:sz w:val="22"/>
+                <w:kern w:val="0"/>
+                <w:sz w:val="22"/>
+                <w:szCs w:val="22"/>
+                <w:lang w:eastAsia="en-US" w:bidi="ar-SA"/>
               </w:rPr>
               <w:t>SR</w:t>
             </w:r>
             <w:r>
               <w:rPr>
+                <w:rFonts w:eastAsia="Calibri" w:cs=""/>
+                <w:b w:val="false"/>
+                <w:bCs w:val="false"/>
                 <w:color w:val="4472C5"/>
-                <w:sz w:val="22"/>
+                <w:kern w:val="0"/>
+                <w:sz w:val="22"/>
+                <w:szCs w:val="22"/>
+                <w:lang w:eastAsia="en-US" w:bidi="ar-SA"/>
               </w:rPr>
               <w:t>2</w:t>
             </w:r>
             <w:r>
               <w:rPr>
+                <w:rFonts w:eastAsia="Calibri" w:cs=""/>
+                <w:b w:val="false"/>
+                <w:bCs w:val="false"/>
                 <w:color w:val="4472C5"/>
-                <w:sz w:val="22"/>
-              </w:rPr>
-              <w:t xml:space="preserve"> If</w:t>
-            </w:r>
-            <w:r>
-              <w:rPr>
-                <w:rFonts w:eastAsia="Calibri" w:cs=""/>
+                <w:kern w:val="0"/>
+                <w:sz w:val="22"/>
+                <w:szCs w:val="22"/>
+                <w:lang w:eastAsia="en-US" w:bidi="ar-SA"/>
+              </w:rPr>
+              <w:t xml:space="preserve"> If throttle position is TP&gt;</w:t>
+            </w:r>
+            <w:r>
+              <w:rPr>
+                <w:rFonts w:eastAsia="Calibri" w:cs=""/>
+                <w:b w:val="false"/>
+                <w:bCs w:val="false"/>
                 <w:color w:val="4472C5"/>
                 <w:kern w:val="0"/>
                 <w:sz w:val="22"/>
                 <w:szCs w:val="22"/>
                 <w:lang w:eastAsia="en-US" w:bidi="ar-SA"/>
               </w:rPr>
-              <w:t xml:space="preserve">  we are in the Driving state, Requested Torque should be constrained between 0, 80 Nm  or If we are in the Reverse state Requested Torque should be constrained between -40, 0 Nm.</w:t>
+              <w:t>=</w:t>
+            </w:r>
+            <w:r>
+              <w:rPr>
+                <w:rFonts w:eastAsia="Calibri" w:cs=""/>
+                <w:b w:val="false"/>
+                <w:bCs w:val="false"/>
+                <w:color w:val="4472C5"/>
+                <w:kern w:val="0"/>
+                <w:sz w:val="22"/>
+                <w:szCs w:val="22"/>
+                <w:lang w:eastAsia="en-US" w:bidi="ar-SA"/>
+              </w:rPr>
+              <w:t xml:space="preserve">1/3 </w:t>
+            </w:r>
+            <w:r>
+              <w:rPr>
+                <w:rFonts w:eastAsia="Calibri" w:cs=""/>
+                <w:b w:val="false"/>
+                <w:bCs w:val="false"/>
+                <w:color w:val="4472C5"/>
+                <w:kern w:val="0"/>
+                <w:sz w:val="22"/>
+                <w:szCs w:val="22"/>
+                <w:lang w:eastAsia="en-US" w:bidi="ar-SA"/>
+              </w:rPr>
+              <w:t>(since its regenerative part)</w:t>
+            </w:r>
+            <w:r>
+              <w:rPr>
+                <w:rFonts w:eastAsia="Calibri" w:cs=""/>
+                <w:b w:val="false"/>
+                <w:bCs w:val="false"/>
+                <w:color w:val="4472C5"/>
+                <w:kern w:val="0"/>
+                <w:sz w:val="22"/>
+                <w:szCs w:val="22"/>
+                <w:lang w:eastAsia="en-US" w:bidi="ar-SA"/>
+              </w:rPr>
+              <w:t xml:space="preserve">, and we are in the breaking transmission state jump to the Neutral state </w:t>
+            </w:r>
+            <w:r>
+              <w:rPr>
+                <w:rFonts w:eastAsia="Calibri" w:cs=""/>
+                <w:b w:val="false"/>
+                <w:bCs w:val="false"/>
+                <w:color w:val="4472C5"/>
+                <w:kern w:val="0"/>
+                <w:sz w:val="22"/>
+                <w:szCs w:val="22"/>
+                <w:lang w:eastAsia="en-US" w:bidi="ar-SA"/>
+              </w:rPr>
+              <w:t>and d</w:t>
+            </w:r>
+            <w:r>
+              <w:rPr>
+                <w:rFonts w:eastAsia="Calibri" w:cs=""/>
+                <w:b w:val="false"/>
+                <w:bCs w:val="false"/>
+                <w:color w:val="4472C5"/>
+                <w:kern w:val="0"/>
+                <w:sz w:val="22"/>
+                <w:szCs w:val="22"/>
+                <w:lang w:eastAsia="en-US" w:bidi="ar-SA"/>
+              </w:rPr>
+              <w:t>river should be informed.</w:t>
+            </w:r>
+          </w:p>
+          <w:p>
+            <w:pPr>
+              <w:pStyle w:val="Normal"/>
+              <w:widowControl w:val="false"/>
+              <w:suppressAutoHyphens w:val="true"/>
+              <w:jc w:val="left"/>
+              <w:rPr>
+                <w:b w:val="false"/>
+                <w:b w:val="false"/>
+                <w:bCs w:val="false"/>
+              </w:rPr>
+            </w:pPr>
+            <w:r>
+              <w:rPr/>
+            </w:r>
+          </w:p>
+          <w:p>
+            <w:pPr>
+              <w:pStyle w:val="Normal"/>
+              <w:widowControl w:val="false"/>
+              <w:suppressAutoHyphens w:val="true"/>
+              <w:jc w:val="left"/>
+              <w:rPr>
+                <w:b w:val="false"/>
+                <w:b w:val="false"/>
+                <w:bCs w:val="false"/>
+              </w:rPr>
+            </w:pPr>
+            <w:r>
+              <w:rPr>
+                <w:rFonts w:eastAsia="Calibri" w:cs=""/>
+                <w:b w:val="false"/>
+                <w:bCs w:val="false"/>
+                <w:color w:val="4472C5"/>
+                <w:kern w:val="0"/>
+                <w:sz w:val="22"/>
+                <w:szCs w:val="22"/>
+                <w:lang w:eastAsia="en-US" w:bidi="ar-SA"/>
+              </w:rPr>
+              <w:t>If the AutoTransSelector is on Drive or Reverse</w:t>
+              <w:br/>
+            </w:r>
+            <w:r>
+              <w:rPr>
+                <w:rFonts w:eastAsia="Calibri" w:cs=""/>
+                <w:b w:val="false"/>
+                <w:bCs w:val="false"/>
+                <w:color w:val="4472C5"/>
+                <w:kern w:val="0"/>
+                <w:sz w:val="22"/>
+                <w:szCs w:val="22"/>
+                <w:lang w:eastAsia="en-US" w:bidi="ar-SA"/>
+              </w:rPr>
+              <w:t>The driver should be warned.</w:t>
+            </w:r>
+          </w:p>
+          <w:p>
+            <w:pPr>
+              <w:pStyle w:val="Normal"/>
+              <w:widowControl w:val="false"/>
+              <w:suppressAutoHyphens w:val="true"/>
+              <w:jc w:val="left"/>
+              <w:rPr>
+                <w:b w:val="false"/>
+                <w:b w:val="false"/>
+                <w:bCs w:val="false"/>
+              </w:rPr>
+            </w:pPr>
+            <w:r>
+              <w:rPr>
+                <w:rFonts w:eastAsia="Calibri" w:cs=""/>
+                <w:b w:val="false"/>
+                <w:bCs w:val="false"/>
+                <w:color w:val="4472C5"/>
+                <w:kern w:val="0"/>
+                <w:sz w:val="22"/>
+                <w:szCs w:val="22"/>
+                <w:lang w:eastAsia="en-US" w:bidi="ar-SA"/>
+              </w:rPr>
+              <w:br/>
             </w:r>
           </w:p>
         </w:tc>
         <w:tc>
           <w:tcPr>
-            <w:tcW w:w="1289" w:type="dxa"/>
+            <w:tcW w:w="1181" w:type="dxa"/>
             <w:tcBorders>
               <w:top w:val="nil"/>
             </w:tcBorders>
@@ -2042,6 +2428,8 @@
           <w:p>
             <w:pPr>
               <w:pStyle w:val="Normal"/>
+              <w:widowControl w:val="false"/>
+              <w:suppressAutoHyphens w:val="true"/>
               <w:jc w:val="left"/>
               <w:rPr>
                 <w:color w:val="5B9BD5" w:themeColor="accent1"/>
@@ -2050,6 +2438,7 @@
             <w:r>
               <w:rPr>
                 <w:color w:val="5B9BD5" w:themeColor="accent1"/>
+                <w:sz w:val="22"/>
               </w:rPr>
               <w:t>No</w:t>
             </w:r>
@@ -2057,7 +2446,7 @@
         </w:tc>
         <w:tc>
           <w:tcPr>
-            <w:tcW w:w="2799" w:type="dxa"/>
+            <w:tcW w:w="1819" w:type="dxa"/>
             <w:tcBorders>
               <w:top w:val="nil"/>
             </w:tcBorders>
@@ -2065,6 +2454,8 @@
           <w:p>
             <w:pPr>
               <w:pStyle w:val="Normal"/>
+              <w:widowControl w:val="false"/>
+              <w:suppressAutoHyphens w:val="true"/>
               <w:jc w:val="left"/>
               <w:rPr>
                 <w:color w:val="5B9BD5" w:themeColor="accent1"/>
@@ -2072,15 +2463,43 @@
             </w:pPr>
             <w:r>
               <w:rPr>
+                <w:rFonts w:eastAsia="Calibri" w:cs=""/>
+                <w:color w:val="4472C5" w:themeColor="accent1"/>
+                <w:kern w:val="0"/>
+                <w:sz w:val="22"/>
+                <w:szCs w:val="22"/>
+                <w:lang w:eastAsia="en-US" w:bidi="ar-SA"/>
+              </w:rPr>
+              <w:t xml:space="preserve">In the Driving and Reverse state jumping to Neutral state can be let on the driver (since the an instantaneous stop would be dangerous in this cases)(?). </w:t>
+            </w:r>
+          </w:p>
+          <w:p>
+            <w:pPr>
+              <w:pStyle w:val="Normal"/>
+              <w:widowControl w:val="false"/>
+              <w:suppressAutoHyphens w:val="true"/>
+              <w:jc w:val="left"/>
+              <w:rPr>
                 <w:color w:val="5B9BD5" w:themeColor="accent1"/>
               </w:rPr>
-              <w:t>No</w:t>
+            </w:pPr>
+            <w:r>
+              <w:rPr/>
+            </w:r>
+          </w:p>
+          <w:p>
+            <w:pPr>
+              <w:pStyle w:val="Normal"/>
+              <w:rPr/>
+            </w:pPr>
+            <w:r>
+              <w:rPr/>
             </w:r>
           </w:p>
         </w:tc>
         <w:tc>
           <w:tcPr>
-            <w:tcW w:w="1541" w:type="dxa"/>
+            <w:tcW w:w="7819" w:type="dxa"/>
             <w:tcBorders>
               <w:top w:val="nil"/>
             </w:tcBorders>
@@ -2088,7 +2507,8 @@
           <w:p>
             <w:pPr>
               <w:pStyle w:val="Normal"/>
-              <w:widowControl/>
+              <w:widowControl w:val="false"/>
+              <w:suppressAutoHyphens w:val="true"/>
               <w:spacing w:before="0" w:after="0"/>
               <w:jc w:val="left"/>
               <w:rPr>
@@ -2115,7 +2535,7 @@
         </w:trPr>
         <w:tc>
           <w:tcPr>
-            <w:tcW w:w="561" w:type="dxa"/>
+            <w:tcW w:w="788" w:type="dxa"/>
             <w:vMerge w:val="continue"/>
             <w:tcBorders>
               <w:top w:val="nil"/>
@@ -2125,7 +2545,8 @@
           <w:p>
             <w:pPr>
               <w:pStyle w:val="Normal"/>
-              <w:widowControl/>
+              <w:widowControl w:val="false"/>
+              <w:suppressAutoHyphens w:val="true"/>
               <w:spacing w:before="0" w:after="0"/>
               <w:ind w:left="113" w:right="113" w:hanging="0"/>
               <w:jc w:val="left"/>
@@ -2137,21 +2558,16 @@
             </w:pPr>
             <w:r>
               <w:rPr>
-                <w:rFonts w:eastAsia="Calibri" w:cs=""/>
                 <w:b/>
                 <w:bCs/>
-                <w:kern w:val="0"/>
-                <w:sz w:val="22"/>
-                <w:szCs w:val="22"/>
-                <w:lang w:eastAsia="en-US" w:bidi="ar-SA"/>
+                <w:sz w:val="22"/>
               </w:rPr>
             </w:r>
           </w:p>
         </w:tc>
         <w:tc>
           <w:tcPr>
-            <w:tcW w:w="1419" w:type="dxa"/>
-            <w:vMerge w:val="restart"/>
+            <w:tcW w:w="1143" w:type="dxa"/>
             <w:tcBorders>
               <w:top w:val="nil"/>
             </w:tcBorders>
@@ -2160,11 +2576,12 @@
           <w:p>
             <w:pPr>
               <w:pStyle w:val="Normal"/>
+              <w:widowControl w:val="false"/>
+              <w:suppressAutoHyphens w:val="true"/>
               <w:jc w:val="left"/>
               <w:rPr>
-                <w:b/>
-                <w:b/>
-                <w:bCs/>
+                <w:sz w:val="20"/>
+                <w:szCs w:val="20"/>
               </w:rPr>
             </w:pPr>
             <w:r>
@@ -2174,32 +2591,96 @@
                 <w:bCs/>
                 <w:color w:val="000000"/>
                 <w:kern w:val="0"/>
-                <w:sz w:val="24"/>
-                <w:szCs w:val="22"/>
-                <w:lang w:eastAsia="en-US" w:bidi="ar-SA"/>
-              </w:rPr>
-              <w:t xml:space="preserve">The system should not deccelerate </w:t>
-              <w:br/>
-              <w:t>unintentionally while driving</w:t>
-            </w:r>
-            <w:r>
-              <w:rPr>
-                <w:rFonts w:eastAsia="Calibri" w:cs="" w:ascii="Calibri-Bold" w:hAnsi="Calibri-Bold"/>
-                <w:b/>
-                <w:bCs/>
-                <w:color w:val="4472C5"/>
-                <w:kern w:val="0"/>
-                <w:sz w:val="24"/>
-                <w:szCs w:val="22"/>
-                <w:lang w:eastAsia="en-US" w:bidi="ar-SA"/>
-              </w:rPr>
-              <w:t xml:space="preserve"> </w:t>
+                <w:sz w:val="20"/>
+                <w:szCs w:val="20"/>
+                <w:lang w:eastAsia="en-US" w:bidi="ar-SA"/>
+              </w:rPr>
+              <w:t>The system should be able to detect when warning system is not working</w:t>
             </w:r>
           </w:p>
         </w:tc>
         <w:tc>
           <w:tcPr>
-            <w:tcW w:w="1957" w:type="dxa"/>
+            <w:tcW w:w="2213" w:type="dxa"/>
+            <w:tcBorders>
+              <w:top w:val="nil"/>
+              <w:left w:val="single" w:sz="4" w:space="0" w:color="2A6099"/>
+              <w:right w:val="single" w:sz="4" w:space="0" w:color="2A6099"/>
+            </w:tcBorders>
+          </w:tcPr>
+          <w:p>
+            <w:pPr>
+              <w:pStyle w:val="Normal"/>
+              <w:widowControl w:val="false"/>
+              <w:suppressAutoHyphens w:val="true"/>
+              <w:jc w:val="left"/>
+              <w:rPr>
+                <w:b/>
+                <w:b/>
+                <w:bCs/>
+              </w:rPr>
+            </w:pPr>
+            <w:r>
+              <w:rPr>
+                <w:color w:val="4472C5"/>
+                <w:sz w:val="22"/>
+              </w:rPr>
+              <w:t>SR</w:t>
+            </w:r>
+            <w:r>
+              <w:rPr>
+                <w:color w:val="4472C5"/>
+                <w:sz w:val="22"/>
+              </w:rPr>
+              <w:t>3</w:t>
+            </w:r>
+            <w:r>
+              <w:rPr>
+                <w:color w:val="4472C5"/>
+                <w:sz w:val="22"/>
+              </w:rPr>
+              <w:t xml:space="preserve"> If</w:t>
+            </w:r>
+            <w:r>
+              <w:rPr>
+                <w:rFonts w:eastAsia="Calibri" w:cs=""/>
+                <w:color w:val="4472C5"/>
+                <w:kern w:val="0"/>
+                <w:sz w:val="22"/>
+                <w:szCs w:val="22"/>
+                <w:lang w:eastAsia="en-US" w:bidi="ar-SA"/>
+              </w:rPr>
+              <w:t xml:space="preserve">  we a</w:t>
+            </w:r>
+            <w:r>
+              <w:rPr>
+                <w:rFonts w:eastAsia="Calibri" w:cs=""/>
+                <w:color w:val="4472C5"/>
+                <w:kern w:val="0"/>
+                <w:sz w:val="22"/>
+                <w:szCs w:val="22"/>
+                <w:lang w:eastAsia="en-US" w:bidi="ar-SA"/>
+              </w:rPr>
+              <w:t xml:space="preserve">re not getting any CAN signal from the Automatic Transmission Selector Position. </w:t>
+              <w:br/>
+            </w:r>
+            <w:r>
+              <w:rPr>
+                <w:rFonts w:eastAsia="Calibri" w:cs=""/>
+                <w:color w:val="4472C5"/>
+                <w:kern w:val="0"/>
+                <w:sz w:val="22"/>
+                <w:szCs w:val="22"/>
+                <w:shd w:fill="FFFF00" w:val="clear"/>
+                <w:lang w:eastAsia="en-US" w:bidi="ar-SA"/>
+              </w:rPr>
+              <w:t xml:space="preserve">In addition  the dashboard CAN signal should be checked </w:t>
+            </w:r>
+          </w:p>
+        </w:tc>
+        <w:tc>
+          <w:tcPr>
+            <w:tcW w:w="1181" w:type="dxa"/>
             <w:tcBorders>
               <w:top w:val="nil"/>
             </w:tcBorders>
@@ -2207,24 +2688,25 @@
           <w:p>
             <w:pPr>
               <w:pStyle w:val="Normal"/>
+              <w:widowControl w:val="false"/>
+              <w:suppressAutoHyphens w:val="true"/>
               <w:jc w:val="left"/>
               <w:rPr>
-                <w:b/>
-                <w:b/>
-                <w:bCs/>
-              </w:rPr>
-            </w:pPr>
-            <w:r>
-              <w:rPr>
-                <w:b/>
-                <w:bCs/>
-              </w:rPr>
+                <w:color w:val="5B9BD5" w:themeColor="accent1"/>
+              </w:rPr>
+            </w:pPr>
+            <w:r>
+              <w:rPr>
+                <w:color w:val="5B9BD5" w:themeColor="accent1"/>
+                <w:sz w:val="22"/>
+              </w:rPr>
+              <w:t xml:space="preserve">The warning system is depending on the Transmission Selector </w:t>
             </w:r>
           </w:p>
         </w:tc>
         <w:tc>
           <w:tcPr>
-            <w:tcW w:w="1289" w:type="dxa"/>
+            <w:tcW w:w="1819" w:type="dxa"/>
             <w:tcBorders>
               <w:top w:val="nil"/>
             </w:tcBorders>
@@ -2232,6 +2714,8 @@
           <w:p>
             <w:pPr>
               <w:pStyle w:val="Normal"/>
+              <w:widowControl w:val="false"/>
+              <w:suppressAutoHyphens w:val="true"/>
               <w:jc w:val="left"/>
               <w:rPr>
                 <w:color w:val="5B9BD5" w:themeColor="accent1"/>
@@ -2240,13 +2724,15 @@
             <w:r>
               <w:rPr>
                 <w:color w:val="5B9BD5" w:themeColor="accent1"/>
-              </w:rPr>
+                <w:sz w:val="22"/>
+              </w:rPr>
+              <w:t>Driver can evaluate the situation(for blink and the state that he is on).</w:t>
             </w:r>
           </w:p>
         </w:tc>
         <w:tc>
           <w:tcPr>
-            <w:tcW w:w="2799" w:type="dxa"/>
+            <w:tcW w:w="7819" w:type="dxa"/>
             <w:tcBorders>
               <w:top w:val="nil"/>
             </w:tcBorders>
@@ -2254,29 +2740,8 @@
           <w:p>
             <w:pPr>
               <w:pStyle w:val="Normal"/>
-              <w:jc w:val="left"/>
-              <w:rPr>
-                <w:color w:val="5B9BD5" w:themeColor="accent1"/>
-              </w:rPr>
-            </w:pPr>
-            <w:r>
-              <w:rPr>
-                <w:color w:val="5B9BD5" w:themeColor="accent1"/>
-              </w:rPr>
-            </w:r>
-          </w:p>
-        </w:tc>
-        <w:tc>
-          <w:tcPr>
-            <w:tcW w:w="1541" w:type="dxa"/>
-            <w:tcBorders>
-              <w:top w:val="nil"/>
-            </w:tcBorders>
-          </w:tcPr>
-          <w:p>
-            <w:pPr>
-              <w:pStyle w:val="Normal"/>
-              <w:widowControl/>
+              <w:widowControl w:val="false"/>
+              <w:suppressAutoHyphens w:val="true"/>
               <w:spacing w:before="0" w:after="0"/>
               <w:jc w:val="left"/>
               <w:rPr>
@@ -2285,545 +2750,33 @@
             </w:pPr>
             <w:r>
               <w:rPr>
-                <w:rFonts w:eastAsia="Calibri" w:cs=""/>
                 <w:color w:val="5B9BD5" w:themeColor="accent1"/>
-                <w:kern w:val="0"/>
-                <w:sz w:val="22"/>
-                <w:szCs w:val="22"/>
-                <w:lang w:eastAsia="en-US" w:bidi="ar-SA"/>
-              </w:rPr>
-            </w:r>
-          </w:p>
-        </w:tc>
-      </w:tr>
-      <w:tr>
-        <w:trPr>
-          <w:trHeight w:val="2470" w:hRule="atLeast"/>
-        </w:trPr>
-        <w:tc>
-          <w:tcPr>
-            <w:tcW w:w="561" w:type="dxa"/>
-            <w:vMerge w:val="continue"/>
-            <w:tcBorders>
-              <w:top w:val="nil"/>
-            </w:tcBorders>
-            <w:textDirection w:val="btLr"/>
-          </w:tcPr>
-          <w:p>
-            <w:pPr>
-              <w:pStyle w:val="Normal"/>
-              <w:widowControl/>
-              <w:spacing w:before="0" w:after="0"/>
-              <w:ind w:left="113" w:right="113" w:hanging="0"/>
-              <w:jc w:val="left"/>
-              <w:rPr>
-                <w:b/>
-                <w:b/>
-                <w:bCs/>
-              </w:rPr>
-            </w:pPr>
-            <w:r>
-              <w:rPr>
-                <w:rFonts w:eastAsia="Calibri" w:cs=""/>
-                <w:b/>
-                <w:bCs/>
-                <w:kern w:val="0"/>
-                <w:sz w:val="22"/>
-                <w:szCs w:val="22"/>
-                <w:lang w:eastAsia="en-US" w:bidi="ar-SA"/>
-              </w:rPr>
-            </w:r>
-          </w:p>
-        </w:tc>
-        <w:tc>
-          <w:tcPr>
-            <w:tcW w:w="1419" w:type="dxa"/>
-            <w:vMerge w:val="continue"/>
-            <w:tcBorders>
-              <w:top w:val="nil"/>
-            </w:tcBorders>
-            <w:textDirection w:val="btLr"/>
-          </w:tcPr>
-          <w:p>
-            <w:pPr>
-              <w:pStyle w:val="Normal"/>
-              <w:jc w:val="left"/>
-              <w:rPr>
-                <w:b/>
-                <w:b/>
-                <w:bCs/>
-              </w:rPr>
-            </w:pPr>
-            <w:r>
-              <w:rPr>
-                <w:rFonts w:eastAsia="Calibri" w:cs=""/>
-                <w:b/>
-                <w:bCs/>
-                <w:kern w:val="0"/>
-                <w:sz w:val="22"/>
-                <w:szCs w:val="22"/>
-                <w:lang w:eastAsia="en-US" w:bidi="ar-SA"/>
-              </w:rPr>
-            </w:r>
-          </w:p>
-        </w:tc>
-        <w:tc>
-          <w:tcPr>
-            <w:tcW w:w="1957" w:type="dxa"/>
-            <w:tcBorders>
-              <w:top w:val="nil"/>
-            </w:tcBorders>
-          </w:tcPr>
-          <w:p>
-            <w:pPr>
-              <w:pStyle w:val="Normal"/>
-              <w:jc w:val="left"/>
-              <w:rPr>
-                <w:b/>
-                <w:b/>
-                <w:bCs/>
-              </w:rPr>
-            </w:pPr>
-            <w:r>
-              <w:rPr>
-                <w:b/>
-                <w:bCs/>
-              </w:rPr>
-            </w:r>
-          </w:p>
-        </w:tc>
-        <w:tc>
-          <w:tcPr>
-            <w:tcW w:w="1289" w:type="dxa"/>
-            <w:tcBorders>
-              <w:top w:val="nil"/>
-            </w:tcBorders>
-          </w:tcPr>
-          <w:p>
-            <w:pPr>
-              <w:pStyle w:val="Normal"/>
-              <w:jc w:val="left"/>
-              <w:rPr>
-                <w:color w:val="5B9BD5" w:themeColor="accent1"/>
-              </w:rPr>
-            </w:pPr>
-            <w:r>
-              <w:rPr>
-                <w:color w:val="5B9BD5" w:themeColor="accent1"/>
-              </w:rPr>
-            </w:r>
-          </w:p>
-        </w:tc>
-        <w:tc>
-          <w:tcPr>
-            <w:tcW w:w="2799" w:type="dxa"/>
-            <w:tcBorders>
-              <w:top w:val="nil"/>
-            </w:tcBorders>
-          </w:tcPr>
-          <w:p>
-            <w:pPr>
-              <w:pStyle w:val="Normal"/>
-              <w:jc w:val="left"/>
-              <w:rPr>
-                <w:color w:val="5B9BD5" w:themeColor="accent1"/>
-              </w:rPr>
-            </w:pPr>
-            <w:r>
-              <w:rPr>
-                <w:color w:val="5B9BD5" w:themeColor="accent1"/>
-              </w:rPr>
-            </w:r>
-          </w:p>
-        </w:tc>
-        <w:tc>
-          <w:tcPr>
-            <w:tcW w:w="1541" w:type="dxa"/>
-            <w:tcBorders>
-              <w:top w:val="nil"/>
-            </w:tcBorders>
-          </w:tcPr>
-          <w:p>
-            <w:pPr>
-              <w:pStyle w:val="Normal"/>
-              <w:widowControl/>
-              <w:spacing w:before="0" w:after="0"/>
-              <w:jc w:val="left"/>
-              <w:rPr>
-                <w:color w:val="5B9BD5" w:themeColor="accent1"/>
-              </w:rPr>
-            </w:pPr>
-            <w:r>
-              <w:rPr>
-                <w:rFonts w:eastAsia="Calibri" w:cs=""/>
-                <w:color w:val="5B9BD5" w:themeColor="accent1"/>
-                <w:kern w:val="0"/>
-                <w:sz w:val="22"/>
-                <w:szCs w:val="22"/>
-                <w:lang w:eastAsia="en-US" w:bidi="ar-SA"/>
-              </w:rPr>
-            </w:r>
-          </w:p>
-        </w:tc>
-      </w:tr>
-      <w:tr>
-        <w:trPr>
-          <w:trHeight w:val="2470" w:hRule="atLeast"/>
-        </w:trPr>
-        <w:tc>
-          <w:tcPr>
-            <w:tcW w:w="561" w:type="dxa"/>
-            <w:vMerge w:val="continue"/>
-            <w:tcBorders>
-              <w:top w:val="nil"/>
-            </w:tcBorders>
-            <w:textDirection w:val="btLr"/>
-          </w:tcPr>
-          <w:p>
-            <w:pPr>
-              <w:pStyle w:val="Normal"/>
-              <w:widowControl/>
-              <w:spacing w:before="0" w:after="0"/>
-              <w:ind w:left="113" w:right="113" w:hanging="0"/>
-              <w:jc w:val="left"/>
-              <w:rPr>
-                <w:b/>
-                <w:b/>
-                <w:bCs/>
-              </w:rPr>
-            </w:pPr>
-            <w:r>
-              <w:rPr>
-                <w:rFonts w:eastAsia="Calibri" w:cs=""/>
-                <w:b/>
-                <w:bCs/>
-                <w:kern w:val="0"/>
-                <w:sz w:val="22"/>
-                <w:szCs w:val="22"/>
-                <w:lang w:eastAsia="en-US" w:bidi="ar-SA"/>
-              </w:rPr>
-            </w:r>
-          </w:p>
-        </w:tc>
-        <w:tc>
-          <w:tcPr>
-            <w:tcW w:w="1419" w:type="dxa"/>
-            <w:vMerge w:val="restart"/>
-            <w:tcBorders>
-              <w:top w:val="nil"/>
-            </w:tcBorders>
-            <w:textDirection w:val="btLr"/>
-          </w:tcPr>
-          <w:p>
-            <w:pPr>
-              <w:pStyle w:val="Normal"/>
-              <w:jc w:val="left"/>
-              <w:rPr>
-                <w:b/>
-                <w:b/>
-                <w:bCs/>
-              </w:rPr>
-            </w:pPr>
-            <w:r>
-              <w:rPr>
-                <w:rFonts w:eastAsia="Calibri" w:cs="" w:ascii="Calibri-Bold" w:hAnsi="Calibri-Bold"/>
-                <w:b/>
-                <w:bCs/>
-                <w:color w:val="000000"/>
-                <w:kern w:val="0"/>
-                <w:sz w:val="24"/>
-                <w:szCs w:val="22"/>
-                <w:lang w:eastAsia="en-US" w:bidi="ar-SA"/>
-              </w:rPr>
-              <w:t xml:space="preserve">The system should not deccelerate </w:t>
-              <w:br/>
-              <w:t>unintentionally while driving</w:t>
-            </w:r>
-            <w:r>
-              <w:rPr>
-                <w:rFonts w:eastAsia="Calibri" w:cs="" w:ascii="Calibri-Bold" w:hAnsi="Calibri-Bold"/>
-                <w:b/>
-                <w:bCs/>
-                <w:color w:val="4472C5"/>
-                <w:kern w:val="0"/>
-                <w:sz w:val="24"/>
-                <w:szCs w:val="22"/>
-                <w:lang w:eastAsia="en-US" w:bidi="ar-SA"/>
-              </w:rPr>
-              <w:t xml:space="preserve"> </w:t>
-            </w:r>
-          </w:p>
-        </w:tc>
-        <w:tc>
-          <w:tcPr>
-            <w:tcW w:w="1957" w:type="dxa"/>
-            <w:tcBorders>
-              <w:top w:val="nil"/>
-            </w:tcBorders>
-          </w:tcPr>
-          <w:p>
-            <w:pPr>
-              <w:pStyle w:val="Normal"/>
-              <w:jc w:val="left"/>
-              <w:rPr>
-                <w:b/>
-                <w:b/>
-                <w:bCs/>
-              </w:rPr>
-            </w:pPr>
-            <w:r>
-              <w:rPr>
-                <w:b/>
-                <w:bCs/>
-              </w:rPr>
-            </w:r>
-          </w:p>
-        </w:tc>
-        <w:tc>
-          <w:tcPr>
-            <w:tcW w:w="1289" w:type="dxa"/>
-            <w:tcBorders>
-              <w:top w:val="nil"/>
-            </w:tcBorders>
-          </w:tcPr>
-          <w:p>
-            <w:pPr>
-              <w:pStyle w:val="Normal"/>
-              <w:jc w:val="left"/>
-              <w:rPr>
-                <w:color w:val="5B9BD5" w:themeColor="accent1"/>
-              </w:rPr>
-            </w:pPr>
-            <w:r>
-              <w:rPr>
-                <w:color w:val="5B9BD5" w:themeColor="accent1"/>
-              </w:rPr>
-            </w:r>
-          </w:p>
-        </w:tc>
-        <w:tc>
-          <w:tcPr>
-            <w:tcW w:w="2799" w:type="dxa"/>
-            <w:tcBorders>
-              <w:top w:val="nil"/>
-            </w:tcBorders>
-          </w:tcPr>
-          <w:p>
-            <w:pPr>
-              <w:pStyle w:val="Normal"/>
-              <w:jc w:val="left"/>
-              <w:rPr>
-                <w:color w:val="5B9BD5" w:themeColor="accent1"/>
-              </w:rPr>
-            </w:pPr>
-            <w:r>
-              <w:rPr>
-                <w:color w:val="5B9BD5" w:themeColor="accent1"/>
-              </w:rPr>
-            </w:r>
-          </w:p>
-        </w:tc>
-        <w:tc>
-          <w:tcPr>
-            <w:tcW w:w="1541" w:type="dxa"/>
-            <w:tcBorders>
-              <w:top w:val="nil"/>
-            </w:tcBorders>
-          </w:tcPr>
-          <w:p>
-            <w:pPr>
-              <w:pStyle w:val="Normal"/>
-              <w:widowControl/>
-              <w:spacing w:before="0" w:after="0"/>
-              <w:jc w:val="left"/>
-              <w:rPr>
-                <w:color w:val="5B9BD5" w:themeColor="accent1"/>
-              </w:rPr>
-            </w:pPr>
-            <w:r>
-              <w:rPr>
-                <w:rFonts w:eastAsia="Calibri" w:cs=""/>
-                <w:color w:val="5B9BD5" w:themeColor="accent1"/>
-                <w:kern w:val="0"/>
-                <w:sz w:val="22"/>
-                <w:szCs w:val="22"/>
-                <w:lang w:eastAsia="en-US" w:bidi="ar-SA"/>
-              </w:rPr>
-            </w:r>
-          </w:p>
-        </w:tc>
-      </w:tr>
-      <w:tr>
-        <w:trPr>
-          <w:trHeight w:val="2470" w:hRule="atLeast"/>
-        </w:trPr>
-        <w:tc>
-          <w:tcPr>
-            <w:tcW w:w="561" w:type="dxa"/>
-            <w:vMerge w:val="continue"/>
-            <w:tcBorders>
-              <w:top w:val="nil"/>
-            </w:tcBorders>
-            <w:textDirection w:val="btLr"/>
-          </w:tcPr>
-          <w:p>
-            <w:pPr>
-              <w:pStyle w:val="Normal"/>
-              <w:widowControl/>
-              <w:spacing w:before="0" w:after="0"/>
-              <w:ind w:left="113" w:right="113" w:hanging="0"/>
-              <w:jc w:val="left"/>
-              <w:rPr>
-                <w:b/>
-                <w:b/>
-                <w:bCs/>
-              </w:rPr>
-            </w:pPr>
-            <w:r>
-              <w:rPr>
-                <w:rFonts w:eastAsia="Calibri" w:cs=""/>
-                <w:b/>
-                <w:bCs/>
-                <w:kern w:val="0"/>
-                <w:sz w:val="22"/>
-                <w:szCs w:val="22"/>
-                <w:lang w:eastAsia="en-US" w:bidi="ar-SA"/>
-              </w:rPr>
-            </w:r>
-          </w:p>
-        </w:tc>
-        <w:tc>
-          <w:tcPr>
-            <w:tcW w:w="1419" w:type="dxa"/>
-            <w:vMerge w:val="continue"/>
-            <w:tcBorders>
-              <w:top w:val="nil"/>
-            </w:tcBorders>
-            <w:textDirection w:val="btLr"/>
-          </w:tcPr>
-          <w:p>
-            <w:pPr>
-              <w:pStyle w:val="Normal"/>
-              <w:jc w:val="left"/>
-              <w:rPr>
-                <w:b/>
-                <w:b/>
-                <w:bCs/>
-              </w:rPr>
-            </w:pPr>
-            <w:r>
-              <w:rPr>
-                <w:rFonts w:eastAsia="Calibri" w:cs=""/>
-                <w:b/>
-                <w:bCs/>
-                <w:kern w:val="0"/>
-                <w:sz w:val="22"/>
-                <w:szCs w:val="22"/>
-                <w:lang w:eastAsia="en-US" w:bidi="ar-SA"/>
-              </w:rPr>
-            </w:r>
-          </w:p>
-        </w:tc>
-        <w:tc>
-          <w:tcPr>
-            <w:tcW w:w="1957" w:type="dxa"/>
-            <w:tcBorders>
-              <w:top w:val="nil"/>
-            </w:tcBorders>
-          </w:tcPr>
-          <w:p>
-            <w:pPr>
-              <w:pStyle w:val="Normal"/>
-              <w:jc w:val="left"/>
-              <w:rPr>
-                <w:b/>
-                <w:b/>
-                <w:bCs/>
-              </w:rPr>
-            </w:pPr>
-            <w:r>
-              <w:rPr>
-                <w:b/>
-                <w:bCs/>
-              </w:rPr>
-            </w:r>
-          </w:p>
-        </w:tc>
-        <w:tc>
-          <w:tcPr>
-            <w:tcW w:w="1289" w:type="dxa"/>
-            <w:tcBorders>
-              <w:top w:val="nil"/>
-            </w:tcBorders>
-          </w:tcPr>
-          <w:p>
-            <w:pPr>
-              <w:pStyle w:val="Normal"/>
-              <w:jc w:val="left"/>
-              <w:rPr>
-                <w:color w:val="5B9BD5" w:themeColor="accent1"/>
-              </w:rPr>
-            </w:pPr>
-            <w:r>
-              <w:rPr>
-                <w:color w:val="5B9BD5" w:themeColor="accent1"/>
-              </w:rPr>
-            </w:r>
-          </w:p>
-        </w:tc>
-        <w:tc>
-          <w:tcPr>
-            <w:tcW w:w="2799" w:type="dxa"/>
-            <w:tcBorders>
-              <w:top w:val="nil"/>
-            </w:tcBorders>
-          </w:tcPr>
-          <w:p>
-            <w:pPr>
-              <w:pStyle w:val="Normal"/>
-              <w:jc w:val="left"/>
-              <w:rPr>
-                <w:color w:val="5B9BD5" w:themeColor="accent1"/>
-              </w:rPr>
-            </w:pPr>
-            <w:r>
-              <w:rPr>
-                <w:color w:val="5B9BD5" w:themeColor="accent1"/>
-              </w:rPr>
-            </w:r>
-          </w:p>
-        </w:tc>
-        <w:tc>
-          <w:tcPr>
-            <w:tcW w:w="1541" w:type="dxa"/>
-            <w:tcBorders>
-              <w:top w:val="nil"/>
-            </w:tcBorders>
-          </w:tcPr>
-          <w:p>
-            <w:pPr>
-              <w:pStyle w:val="Normal"/>
-              <w:widowControl/>
-              <w:spacing w:before="0" w:after="0"/>
-              <w:jc w:val="left"/>
-              <w:rPr>
-                <w:color w:val="5B9BD5" w:themeColor="accent1"/>
-              </w:rPr>
-            </w:pPr>
-            <w:r>
-              <w:rPr>
-                <w:rFonts w:eastAsia="Calibri" w:cs=""/>
-                <w:color w:val="5B9BD5" w:themeColor="accent1"/>
-                <w:kern w:val="0"/>
-                <w:sz w:val="22"/>
-                <w:szCs w:val="22"/>
-                <w:lang w:eastAsia="en-US" w:bidi="ar-SA"/>
-              </w:rPr>
+                <w:sz w:val="22"/>
+              </w:rPr>
+              <w:t xml:space="preserve">(replicate?) No. </w:t>
             </w:r>
           </w:p>
         </w:tc>
       </w:tr>
     </w:tbl>
+    <w:p>
+      <w:pPr>
+        <w:pStyle w:val="Normal"/>
+        <w:rPr/>
+      </w:pPr>
+      <w:r>
+        <w:rPr/>
+      </w:r>
+    </w:p>
+    <w:p>
+      <w:pPr>
+        <w:pStyle w:val="Normal"/>
+        <w:rPr/>
+      </w:pPr>
+      <w:r>
+        <w:rPr/>
+      </w:r>
+    </w:p>
     <w:p>
       <w:pPr>
         <w:pStyle w:val="Normal"/>
@@ -2865,11 +2818,507 @@
       </w:pPr>
       <w:r>
         <w:rPr/>
+        <mc:AlternateContent>
+          <mc:Choice Requires="wps">
+            <w:drawing>
+              <wp:anchor behindDoc="0" distT="0" distB="0" distL="0" distR="0" simplePos="0" locked="0" layoutInCell="0" allowOverlap="1" relativeHeight="4">
+                <wp:simplePos x="0" y="0"/>
+                <wp:positionH relativeFrom="column">
+                  <wp:posOffset>1732915</wp:posOffset>
+                </wp:positionH>
+                <wp:positionV relativeFrom="paragraph">
+                  <wp:posOffset>72390</wp:posOffset>
+                </wp:positionV>
+                <wp:extent cx="312420" cy="344170"/>
+                <wp:effectExtent l="0" t="0" r="0" b="0"/>
+                <wp:wrapNone/>
+                <wp:docPr id="1" name="Cornice di testo 2"/>
+                <a:graphic xmlns:a="http://schemas.openxmlformats.org/drawingml/2006/main">
+                  <a:graphicData uri="http://schemas.microsoft.com/office/word/2010/wordprocessingShape">
+                    <wps:wsp>
+                      <wps:cNvSpPr txBox="1"/>
+                      <wps:spPr>
+                        <a:xfrm>
+                          <a:off x="0" y="0"/>
+                          <a:ext cx="312480" cy="344160"/>
+                        </a:xfrm>
+                        <a:prstGeom prst="rect">
+                          <a:avLst/>
+                        </a:prstGeom>
+                        <a:noFill/>
+                        <a:ln w="0">
+                          <a:noFill/>
+                        </a:ln>
+                      </wps:spPr>
+                      <wps:txbx>
+                        <w:txbxContent>
+                          <w:p>
+                            <w:pPr>
+                              <w:overflowPunct w:val="false"/>
+                              <w:jc w:val="center"/>
+                              <w:rPr/>
+                            </w:pPr>
+                            <w:r>
+                              <w:rPr>
+                                <w:rFonts w:asciiTheme="minorHAnsi" w:cstheme="minorBidi" w:eastAsiaTheme="minorHAnsi" w:hAnsiTheme="minorHAnsi"/>
+                                <w:color w:val="C9211E"/>
+                                <w:lang w:val="it-IT"/>
+                              </w:rPr>
+                              <w:t>B</w:t>
+                            </w:r>
+                          </w:p>
+                        </w:txbxContent>
+                      </wps:txbx>
+                      <wps:bodyPr wrap="square" lIns="0" rIns="0" tIns="0" bIns="0" anchor="t">
+                        <a:noAutofit/>
+                      </wps:bodyPr>
+                    </wps:wsp>
+                  </a:graphicData>
+                </a:graphic>
+              </wp:anchor>
+            </w:drawing>
+          </mc:Choice>
+          <mc:Fallback>
+            <w:pict>
+              <v:shapetype id="_x0000_t202" coordsize="21600,21600" o:spt="202" path="m,l,21600l21600,21600l21600,xe">
+                <v:stroke joinstyle="miter"/>
+                <v:path gradientshapeok="t" o:connecttype="rect"/>
+              </v:shapetype>
+              <v:shape id="shape_0" ID="Cornice di testo 2" stroked="f" o:allowincell="f" style="position:absolute;margin-left:136.45pt;margin-top:5.7pt;width:24.55pt;height:27.05pt;mso-wrap-style:square;v-text-anchor:top" type="_x0000_t202">
+                <v:textbox>
+                  <w:txbxContent>
+                    <w:p>
+                      <w:pPr>
+                        <w:overflowPunct w:val="false"/>
+                        <w:jc w:val="center"/>
+                        <w:rPr/>
+                      </w:pPr>
+                      <w:r>
+                        <w:rPr>
+                          <w:rFonts w:asciiTheme="minorHAnsi" w:cstheme="minorBidi" w:eastAsiaTheme="minorHAnsi" w:hAnsiTheme="minorHAnsi"/>
+                          <w:color w:val="C9211E"/>
+                          <w:lang w:val="it-IT"/>
+                        </w:rPr>
+                        <w:t>B</w:t>
+                      </w:r>
+                    </w:p>
+                  </w:txbxContent>
+                </v:textbox>
+                <v:fill o:detectmouseclick="t" on="false"/>
+                <v:stroke color="black" joinstyle="round" endcap="flat"/>
+                <w10:wrap type="none"/>
+              </v:shape>
+            </w:pict>
+          </mc:Fallback>
+        </mc:AlternateContent>
+      </w:r>
+    </w:p>
+    <w:p>
+      <w:pPr>
+        <w:pStyle w:val="Normal"/>
+        <w:rPr/>
+      </w:pPr>
+      <w:r>
+        <w:rPr/>
+        <w:drawing>
+          <wp:anchor behindDoc="0" distT="0" distB="0" distL="0" distR="0" simplePos="0" locked="0" layoutInCell="0" allowOverlap="1" relativeHeight="2">
+            <wp:simplePos x="0" y="0"/>
+            <wp:positionH relativeFrom="column">
+              <wp:align>center</wp:align>
+            </wp:positionH>
+            <wp:positionV relativeFrom="paragraph">
+              <wp:posOffset>635</wp:posOffset>
+            </wp:positionV>
+            <wp:extent cx="4781550" cy="2362200"/>
+            <wp:effectExtent l="0" t="0" r="0" b="0"/>
+            <wp:wrapSquare wrapText="largest"/>
+            <wp:docPr id="2" name="Immagine1" descr=""/>
+            <wp:cNvGraphicFramePr>
+              <a:graphicFrameLocks xmlns:a="http://schemas.openxmlformats.org/drawingml/2006/main" noChangeAspect="1"/>
+            </wp:cNvGraphicFramePr>
+            <a:graphic xmlns:a="http://schemas.openxmlformats.org/drawingml/2006/main">
+              <a:graphicData uri="http://schemas.openxmlformats.org/drawingml/2006/picture">
+                <pic:pic xmlns:pic="http://schemas.openxmlformats.org/drawingml/2006/picture">
+                  <pic:nvPicPr>
+                    <pic:cNvPr id="2" name="Immagine1" descr=""/>
+                    <pic:cNvPicPr>
+                      <a:picLocks noChangeAspect="1" noChangeArrowheads="1"/>
+                    </pic:cNvPicPr>
+                  </pic:nvPicPr>
+                  <pic:blipFill>
+                    <a:blip r:embed="rId2"/>
+                    <a:stretch>
+                      <a:fillRect/>
+                    </a:stretch>
+                  </pic:blipFill>
+                  <pic:spPr bwMode="auto">
+                    <a:xfrm>
+                      <a:off x="0" y="0"/>
+                      <a:ext cx="4781550" cy="2362200"/>
+                    </a:xfrm>
+                    <a:prstGeom prst="rect">
+                      <a:avLst/>
+                    </a:prstGeom>
+                  </pic:spPr>
+                </pic:pic>
+              </a:graphicData>
+            </a:graphic>
+          </wp:anchor>
+        </w:drawing>
+      </w:r>
+    </w:p>
+    <w:p>
+      <w:pPr>
+        <w:pStyle w:val="Normal"/>
+        <w:rPr/>
+      </w:pPr>
+      <w:r>
+        <w:rPr/>
       </w:r>
     </w:p>
     <w:p>
       <w:pPr>
         <w:pStyle w:val="Caption"/>
+        <w:rPr/>
+      </w:pPr>
+      <w:r>
+        <w:rPr/>
+        <mc:AlternateContent>
+          <mc:Choice Requires="wps">
+            <w:drawing>
+              <wp:anchor behindDoc="0" distT="0" distB="0" distL="0" distR="0" simplePos="0" locked="0" layoutInCell="0" allowOverlap="1" relativeHeight="3">
+                <wp:simplePos x="0" y="0"/>
+                <wp:positionH relativeFrom="column">
+                  <wp:posOffset>3865245</wp:posOffset>
+                </wp:positionH>
+                <wp:positionV relativeFrom="paragraph">
+                  <wp:posOffset>46990</wp:posOffset>
+                </wp:positionV>
+                <wp:extent cx="312420" cy="344170"/>
+                <wp:effectExtent l="0" t="0" r="0" b="0"/>
+                <wp:wrapNone/>
+                <wp:docPr id="3" name="Cornice di testo 1"/>
+                <a:graphic xmlns:a="http://schemas.openxmlformats.org/drawingml/2006/main">
+                  <a:graphicData uri="http://schemas.microsoft.com/office/word/2010/wordprocessingShape">
+                    <wps:wsp>
+                      <wps:cNvSpPr txBox="1"/>
+                      <wps:spPr>
+                        <a:xfrm>
+                          <a:off x="0" y="0"/>
+                          <a:ext cx="312480" cy="344160"/>
+                        </a:xfrm>
+                        <a:prstGeom prst="rect">
+                          <a:avLst/>
+                        </a:prstGeom>
+                        <a:noFill/>
+                        <a:ln w="0">
+                          <a:noFill/>
+                        </a:ln>
+                      </wps:spPr>
+                      <wps:txbx>
+                        <w:txbxContent>
+                          <w:p>
+                            <w:pPr>
+                              <w:overflowPunct w:val="false"/>
+                              <w:jc w:val="center"/>
+                              <w:rPr/>
+                            </w:pPr>
+                            <w:r>
+                              <w:rPr>
+                                <w:rFonts w:asciiTheme="minorHAnsi" w:cstheme="minorBidi" w:eastAsiaTheme="minorHAnsi" w:hAnsiTheme="minorHAnsi"/>
+                                <w:color w:val="C9211E"/>
+                                <w:lang w:val="it-IT"/>
+                              </w:rPr>
+                              <w:t>C</w:t>
+                            </w:r>
+                          </w:p>
+                        </w:txbxContent>
+                      </wps:txbx>
+                      <wps:bodyPr wrap="square" lIns="0" rIns="0" tIns="0" bIns="0" anchor="t">
+                        <a:noAutofit/>
+                      </wps:bodyPr>
+                    </wps:wsp>
+                  </a:graphicData>
+                </a:graphic>
+              </wp:anchor>
+            </w:drawing>
+          </mc:Choice>
+          <mc:Fallback>
+            <w:pict>
+              <v:shape id="shape_0" ID="Cornice di testo 1" stroked="f" o:allowincell="f" style="position:absolute;margin-left:304.35pt;margin-top:3.7pt;width:24.55pt;height:27.05pt;mso-wrap-style:square;v-text-anchor:top" type="_x0000_t202">
+                <v:textbox>
+                  <w:txbxContent>
+                    <w:p>
+                      <w:pPr>
+                        <w:overflowPunct w:val="false"/>
+                        <w:jc w:val="center"/>
+                        <w:rPr/>
+                      </w:pPr>
+                      <w:r>
+                        <w:rPr>
+                          <w:rFonts w:asciiTheme="minorHAnsi" w:cstheme="minorBidi" w:eastAsiaTheme="minorHAnsi" w:hAnsiTheme="minorHAnsi"/>
+                          <w:color w:val="C9211E"/>
+                          <w:lang w:val="it-IT"/>
+                        </w:rPr>
+                        <w:t>C</w:t>
+                      </w:r>
+                    </w:p>
+                  </w:txbxContent>
+                </v:textbox>
+                <v:fill o:detectmouseclick="t" on="false"/>
+                <v:stroke color="black" joinstyle="round" endcap="flat"/>
+                <w10:wrap type="none"/>
+              </v:shape>
+            </w:pict>
+          </mc:Fallback>
+        </mc:AlternateContent>
+      </w:r>
+    </w:p>
+    <w:p>
+      <w:pPr>
+        <w:pStyle w:val="Caption"/>
+        <w:rPr/>
+      </w:pPr>
+      <w:r>
+        <w:rPr/>
+      </w:r>
+    </w:p>
+    <w:p>
+      <w:pPr>
+        <w:pStyle w:val="Caption"/>
+        <w:rPr/>
+      </w:pPr>
+      <w:r>
+        <w:rPr/>
+      </w:r>
+    </w:p>
+    <w:p>
+      <w:pPr>
+        <w:pStyle w:val="Caption"/>
+        <w:rPr/>
+      </w:pPr>
+      <w:r>
+        <w:rPr/>
+        <mc:AlternateContent>
+          <mc:Choice Requires="wps">
+            <w:drawing>
+              <wp:anchor behindDoc="0" distT="0" distB="0" distL="0" distR="0" simplePos="0" locked="0" layoutInCell="0" allowOverlap="1" relativeHeight="5">
+                <wp:simplePos x="0" y="0"/>
+                <wp:positionH relativeFrom="column">
+                  <wp:posOffset>2194560</wp:posOffset>
+                </wp:positionH>
+                <wp:positionV relativeFrom="paragraph">
+                  <wp:posOffset>-20320</wp:posOffset>
+                </wp:positionV>
+                <wp:extent cx="312420" cy="344170"/>
+                <wp:effectExtent l="0" t="0" r="0" b="0"/>
+                <wp:wrapNone/>
+                <wp:docPr id="4" name="Cornice di testo 3"/>
+                <a:graphic xmlns:a="http://schemas.openxmlformats.org/drawingml/2006/main">
+                  <a:graphicData uri="http://schemas.microsoft.com/office/word/2010/wordprocessingShape">
+                    <wps:wsp>
+                      <wps:cNvSpPr txBox="1"/>
+                      <wps:spPr>
+                        <a:xfrm>
+                          <a:off x="0" y="0"/>
+                          <a:ext cx="312480" cy="344160"/>
+                        </a:xfrm>
+                        <a:prstGeom prst="rect">
+                          <a:avLst/>
+                        </a:prstGeom>
+                        <a:noFill/>
+                        <a:ln w="0">
+                          <a:noFill/>
+                        </a:ln>
+                      </wps:spPr>
+                      <wps:txbx>
+                        <w:txbxContent>
+                          <w:p>
+                            <w:pPr>
+                              <w:overflowPunct w:val="false"/>
+                              <w:jc w:val="center"/>
+                              <w:rPr/>
+                            </w:pPr>
+                            <w:r>
+                              <w:rPr>
+                                <w:rFonts w:asciiTheme="minorHAnsi" w:cstheme="minorBidi" w:eastAsiaTheme="minorHAnsi" w:hAnsiTheme="minorHAnsi"/>
+                                <w:color w:val="C9211E"/>
+                                <w:lang w:val="it-IT"/>
+                              </w:rPr>
+                              <w:t>C</w:t>
+                            </w:r>
+                          </w:p>
+                        </w:txbxContent>
+                      </wps:txbx>
+                      <wps:bodyPr wrap="square" lIns="0" rIns="0" tIns="0" bIns="0" anchor="t">
+                        <a:noAutofit/>
+                      </wps:bodyPr>
+                    </wps:wsp>
+                  </a:graphicData>
+                </a:graphic>
+              </wp:anchor>
+            </w:drawing>
+          </mc:Choice>
+          <mc:Fallback>
+            <w:pict>
+              <v:shape id="shape_0" ID="Cornice di testo 3" stroked="f" o:allowincell="f" style="position:absolute;margin-left:172.8pt;margin-top:-1.6pt;width:24.55pt;height:27.05pt;mso-wrap-style:square;v-text-anchor:top" type="_x0000_t202">
+                <v:textbox>
+                  <w:txbxContent>
+                    <w:p>
+                      <w:pPr>
+                        <w:overflowPunct w:val="false"/>
+                        <w:jc w:val="center"/>
+                        <w:rPr/>
+                      </w:pPr>
+                      <w:r>
+                        <w:rPr>
+                          <w:rFonts w:asciiTheme="minorHAnsi" w:cstheme="minorBidi" w:eastAsiaTheme="minorHAnsi" w:hAnsiTheme="minorHAnsi"/>
+                          <w:color w:val="C9211E"/>
+                          <w:lang w:val="it-IT"/>
+                        </w:rPr>
+                        <w:t>C</w:t>
+                      </w:r>
+                    </w:p>
+                  </w:txbxContent>
+                </v:textbox>
+                <v:fill o:detectmouseclick="t" on="false"/>
+                <v:stroke color="black" joinstyle="round" endcap="flat"/>
+                <w10:wrap type="none"/>
+              </v:shape>
+            </w:pict>
+          </mc:Fallback>
+        </mc:AlternateContent>
+        <mc:AlternateContent>
+          <mc:Choice Requires="wps">
+            <w:drawing>
+              <wp:anchor behindDoc="0" distT="0" distB="0" distL="0" distR="0" simplePos="0" locked="0" layoutInCell="0" allowOverlap="1" relativeHeight="6">
+                <wp:simplePos x="0" y="0"/>
+                <wp:positionH relativeFrom="column">
+                  <wp:posOffset>1740535</wp:posOffset>
+                </wp:positionH>
+                <wp:positionV relativeFrom="paragraph">
+                  <wp:posOffset>-71120</wp:posOffset>
+                </wp:positionV>
+                <wp:extent cx="312420" cy="344170"/>
+                <wp:effectExtent l="0" t="0" r="0" b="0"/>
+                <wp:wrapNone/>
+                <wp:docPr id="5" name="Cornice di testo 4"/>
+                <a:graphic xmlns:a="http://schemas.openxmlformats.org/drawingml/2006/main">
+                  <a:graphicData uri="http://schemas.microsoft.com/office/word/2010/wordprocessingShape">
+                    <wps:wsp>
+                      <wps:cNvSpPr txBox="1"/>
+                      <wps:spPr>
+                        <a:xfrm>
+                          <a:off x="0" y="0"/>
+                          <a:ext cx="312480" cy="344160"/>
+                        </a:xfrm>
+                        <a:prstGeom prst="rect">
+                          <a:avLst/>
+                        </a:prstGeom>
+                        <a:noFill/>
+                        <a:ln w="0">
+                          <a:noFill/>
+                        </a:ln>
+                      </wps:spPr>
+                      <wps:txbx>
+                        <w:txbxContent>
+                          <w:p>
+                            <w:pPr>
+                              <w:overflowPunct w:val="false"/>
+                              <w:jc w:val="center"/>
+                              <w:rPr/>
+                            </w:pPr>
+                            <w:r>
+                              <w:rPr>
+                                <w:rFonts w:asciiTheme="minorHAnsi" w:cstheme="minorBidi" w:eastAsiaTheme="minorHAnsi" w:hAnsiTheme="minorHAnsi"/>
+                                <w:color w:val="C9211E"/>
+                                <w:lang w:val="it-IT"/>
+                              </w:rPr>
+                              <w:t>B</w:t>
+                            </w:r>
+                          </w:p>
+                        </w:txbxContent>
+                      </wps:txbx>
+                      <wps:bodyPr wrap="square" lIns="0" rIns="0" tIns="0" bIns="0" anchor="t">
+                        <a:noAutofit/>
+                      </wps:bodyPr>
+                    </wps:wsp>
+                  </a:graphicData>
+                </a:graphic>
+              </wp:anchor>
+            </w:drawing>
+          </mc:Choice>
+          <mc:Fallback>
+            <w:pict>
+              <v:shape id="shape_0" ID="Cornice di testo 4" stroked="f" o:allowincell="f" style="position:absolute;margin-left:137.05pt;margin-top:-5.6pt;width:24.55pt;height:27.05pt;mso-wrap-style:square;v-text-anchor:top" type="_x0000_t202">
+                <v:textbox>
+                  <w:txbxContent>
+                    <w:p>
+                      <w:pPr>
+                        <w:overflowPunct w:val="false"/>
+                        <w:jc w:val="center"/>
+                        <w:rPr/>
+                      </w:pPr>
+                      <w:r>
+                        <w:rPr>
+                          <w:rFonts w:asciiTheme="minorHAnsi" w:cstheme="minorBidi" w:eastAsiaTheme="minorHAnsi" w:hAnsiTheme="minorHAnsi"/>
+                          <w:color w:val="C9211E"/>
+                          <w:lang w:val="it-IT"/>
+                        </w:rPr>
+                        <w:t>B</w:t>
+                      </w:r>
+                    </w:p>
+                  </w:txbxContent>
+                </v:textbox>
+                <v:fill o:detectmouseclick="t" on="false"/>
+                <v:stroke color="black" joinstyle="round" endcap="flat"/>
+                <w10:wrap type="none"/>
+              </v:shape>
+            </w:pict>
+          </mc:Fallback>
+        </mc:AlternateContent>
+      </w:r>
+    </w:p>
+    <w:p>
+      <w:pPr>
+        <w:pStyle w:val="Caption"/>
+        <w:rPr/>
+      </w:pPr>
+      <w:r>
+        <w:rPr/>
+      </w:r>
+    </w:p>
+    <w:p>
+      <w:pPr>
+        <w:pStyle w:val="Caption"/>
+        <w:rPr/>
+      </w:pPr>
+      <w:r>
+        <w:rPr/>
+      </w:r>
+    </w:p>
+    <w:p>
+      <w:pPr>
+        <w:pStyle w:val="Caption"/>
+        <w:rPr/>
+      </w:pPr>
+      <w:r>
+        <w:rPr/>
+      </w:r>
+    </w:p>
+    <w:p>
+      <w:pPr>
+        <w:pStyle w:val="Caption"/>
+        <w:rPr/>
+      </w:pPr>
+      <w:r>
+        <w:rPr/>
+      </w:r>
+    </w:p>
+    <w:p>
+      <w:pPr>
+        <w:pStyle w:val="Caption"/>
+        <w:jc w:val="center"/>
         <w:rPr/>
       </w:pPr>
       <w:r>
@@ -2914,7 +3363,7 @@
       <w:pPr>
         <w:pStyle w:val="Normal"/>
         <w:rPr>
-          <w:rFonts w:ascii="Calibri Light" w:hAnsi="Calibri Light" w:eastAsia="ＭＳ ゴシック" w:cs="" w:asciiTheme="majorHAnsi" w:cstheme="majorBidi" w:eastAsiaTheme="majorEastAsia" w:hAnsiTheme="majorHAnsi"/>
+          <w:rFonts w:ascii="Calibri Light" w:hAnsi="Calibri Light" w:eastAsia="" w:cs="" w:asciiTheme="majorHAnsi" w:cstheme="majorBidi" w:eastAsiaTheme="majorEastAsia" w:hAnsiTheme="majorHAnsi"/>
           <w:color w:val="2E74B5" w:themeColor="accent1" w:themeShade="bf"/>
           <w:sz w:val="32"/>
           <w:szCs w:val="32"/>
@@ -2922,11 +3371,186 @@
       </w:pPr>
       <w:r>
         <w:rPr>
-          <w:rFonts w:eastAsia="ＭＳ ゴシック" w:cs="" w:cstheme="majorBidi" w:eastAsiaTheme="majorEastAsia" w:ascii="Calibri Light" w:hAnsi="Calibri Light"/>
+          <w:rFonts w:eastAsia="" w:cs="" w:cstheme="majorBidi" w:eastAsiaTheme="majorEastAsia" w:ascii="Calibri-Light" w:hAnsi="Calibri-Light"/>
+          <w:color w:val="2F5497" w:themeColor="accent1" w:themeShade="bf"/>
+          <w:sz w:val="32"/>
+          <w:szCs w:val="32"/>
+        </w:rPr>
+        <w:t>ASIL preliminary architecture (with ASIL Decomposition)</w:t>
+      </w:r>
+    </w:p>
+    <w:p>
+      <w:pPr>
+        <w:pStyle w:val="Normal"/>
+        <w:rPr>
+          <w:rFonts w:ascii="Calibri Light" w:hAnsi="Calibri Light" w:eastAsia="" w:cs="" w:asciiTheme="majorHAnsi" w:cstheme="majorBidi" w:eastAsiaTheme="majorEastAsia" w:hAnsiTheme="majorHAnsi"/>
           <w:color w:val="2E74B5" w:themeColor="accent1" w:themeShade="bf"/>
           <w:sz w:val="32"/>
           <w:szCs w:val="32"/>
         </w:rPr>
+      </w:pPr>
+      <w:r>
+        <w:rPr>
+          <w:rFonts w:eastAsia="" w:cs="" w:cstheme="majorBidi" w:eastAsiaTheme="majorEastAsia" w:ascii="Calibri Light" w:hAnsi="Calibri Light"/>
+          <w:color w:val="2E74B5" w:themeColor="accent1" w:themeShade="bf"/>
+          <w:sz w:val="32"/>
+          <w:szCs w:val="32"/>
+        </w:rPr>
+        <w:drawing>
+          <wp:anchor behindDoc="0" distT="0" distB="0" distL="0" distR="0" simplePos="0" locked="0" layoutInCell="0" allowOverlap="1" relativeHeight="7">
+            <wp:simplePos x="0" y="0"/>
+            <wp:positionH relativeFrom="column">
+              <wp:posOffset>943610</wp:posOffset>
+            </wp:positionH>
+            <wp:positionV relativeFrom="paragraph">
+              <wp:posOffset>137795</wp:posOffset>
+            </wp:positionV>
+            <wp:extent cx="958215" cy="2282190"/>
+            <wp:effectExtent l="0" t="0" r="0" b="0"/>
+            <wp:wrapSquare wrapText="largest"/>
+            <wp:docPr id="6" name="Immagine2" descr=""/>
+            <wp:cNvGraphicFramePr>
+              <a:graphicFrameLocks xmlns:a="http://schemas.openxmlformats.org/drawingml/2006/main" noChangeAspect="1"/>
+            </wp:cNvGraphicFramePr>
+            <a:graphic xmlns:a="http://schemas.openxmlformats.org/drawingml/2006/main">
+              <a:graphicData uri="http://schemas.openxmlformats.org/drawingml/2006/picture">
+                <pic:pic xmlns:pic="http://schemas.openxmlformats.org/drawingml/2006/picture">
+                  <pic:nvPicPr>
+                    <pic:cNvPr id="6" name="Immagine2" descr=""/>
+                    <pic:cNvPicPr>
+                      <a:picLocks noChangeAspect="1" noChangeArrowheads="1"/>
+                    </pic:cNvPicPr>
+                  </pic:nvPicPr>
+                  <pic:blipFill>
+                    <a:blip r:embed="rId3"/>
+                    <a:stretch>
+                      <a:fillRect/>
+                    </a:stretch>
+                  </pic:blipFill>
+                  <pic:spPr bwMode="auto">
+                    <a:xfrm>
+                      <a:off x="0" y="0"/>
+                      <a:ext cx="958215" cy="2282190"/>
+                    </a:xfrm>
+                    <a:prstGeom prst="rect">
+                      <a:avLst/>
+                    </a:prstGeom>
+                  </pic:spPr>
+                </pic:pic>
+              </a:graphicData>
+            </a:graphic>
+          </wp:anchor>
+        </w:drawing>
+        <w:drawing>
+          <wp:anchor behindDoc="0" distT="0" distB="0" distL="0" distR="0" simplePos="0" locked="0" layoutInCell="0" allowOverlap="1" relativeHeight="8">
+            <wp:simplePos x="0" y="0"/>
+            <wp:positionH relativeFrom="column">
+              <wp:posOffset>2434590</wp:posOffset>
+            </wp:positionH>
+            <wp:positionV relativeFrom="paragraph">
+              <wp:posOffset>130810</wp:posOffset>
+            </wp:positionV>
+            <wp:extent cx="1010285" cy="2404745"/>
+            <wp:effectExtent l="0" t="0" r="0" b="0"/>
+            <wp:wrapSquare wrapText="largest"/>
+            <wp:docPr id="7" name="Immagine3" descr=""/>
+            <wp:cNvGraphicFramePr>
+              <a:graphicFrameLocks xmlns:a="http://schemas.openxmlformats.org/drawingml/2006/main" noChangeAspect="1"/>
+            </wp:cNvGraphicFramePr>
+            <a:graphic xmlns:a="http://schemas.openxmlformats.org/drawingml/2006/main">
+              <a:graphicData uri="http://schemas.openxmlformats.org/drawingml/2006/picture">
+                <pic:pic xmlns:pic="http://schemas.openxmlformats.org/drawingml/2006/picture">
+                  <pic:nvPicPr>
+                    <pic:cNvPr id="7" name="Immagine3" descr=""/>
+                    <pic:cNvPicPr>
+                      <a:picLocks noChangeAspect="1" noChangeArrowheads="1"/>
+                    </pic:cNvPicPr>
+                  </pic:nvPicPr>
+                  <pic:blipFill>
+                    <a:blip r:embed="rId4"/>
+                    <a:stretch>
+                      <a:fillRect/>
+                    </a:stretch>
+                  </pic:blipFill>
+                  <pic:spPr bwMode="auto">
+                    <a:xfrm>
+                      <a:off x="0" y="0"/>
+                      <a:ext cx="1010285" cy="2404745"/>
+                    </a:xfrm>
+                    <a:prstGeom prst="rect">
+                      <a:avLst/>
+                    </a:prstGeom>
+                  </pic:spPr>
+                </pic:pic>
+              </a:graphicData>
+            </a:graphic>
+          </wp:anchor>
+        </w:drawing>
+        <w:drawing>
+          <wp:anchor behindDoc="0" distT="0" distB="0" distL="0" distR="0" simplePos="0" locked="0" layoutInCell="0" allowOverlap="1" relativeHeight="9">
+            <wp:simplePos x="0" y="0"/>
+            <wp:positionH relativeFrom="column">
+              <wp:posOffset>3719195</wp:posOffset>
+            </wp:positionH>
+            <wp:positionV relativeFrom="paragraph">
+              <wp:posOffset>247650</wp:posOffset>
+            </wp:positionV>
+            <wp:extent cx="1129665" cy="2127885"/>
+            <wp:effectExtent l="0" t="0" r="0" b="0"/>
+            <wp:wrapSquare wrapText="largest"/>
+            <wp:docPr id="8" name="Immagine4" descr=""/>
+            <wp:cNvGraphicFramePr>
+              <a:graphicFrameLocks xmlns:a="http://schemas.openxmlformats.org/drawingml/2006/main" noChangeAspect="1"/>
+            </wp:cNvGraphicFramePr>
+            <a:graphic xmlns:a="http://schemas.openxmlformats.org/drawingml/2006/main">
+              <a:graphicData uri="http://schemas.openxmlformats.org/drawingml/2006/picture">
+                <pic:pic xmlns:pic="http://schemas.openxmlformats.org/drawingml/2006/picture">
+                  <pic:nvPicPr>
+                    <pic:cNvPr id="8" name="Immagine4" descr=""/>
+                    <pic:cNvPicPr>
+                      <a:picLocks noChangeAspect="1" noChangeArrowheads="1"/>
+                    </pic:cNvPicPr>
+                  </pic:nvPicPr>
+                  <pic:blipFill>
+                    <a:blip r:embed="rId5"/>
+                    <a:stretch>
+                      <a:fillRect/>
+                    </a:stretch>
+                  </pic:blipFill>
+                  <pic:spPr bwMode="auto">
+                    <a:xfrm>
+                      <a:off x="0" y="0"/>
+                      <a:ext cx="1129665" cy="2127885"/>
+                    </a:xfrm>
+                    <a:prstGeom prst="rect">
+                      <a:avLst/>
+                    </a:prstGeom>
+                  </pic:spPr>
+                </pic:pic>
+              </a:graphicData>
+            </a:graphic>
+          </wp:anchor>
+        </w:drawing>
+      </w:r>
+    </w:p>
+    <w:p>
+      <w:pPr>
+        <w:pStyle w:val="Normal"/>
+        <w:rPr>
+          <w:rFonts w:ascii="Calibri Light" w:hAnsi="Calibri Light" w:eastAsia="" w:cs="" w:asciiTheme="majorHAnsi" w:cstheme="majorBidi" w:eastAsiaTheme="majorEastAsia" w:hAnsiTheme="majorHAnsi"/>
+          <w:color w:val="2E74B5" w:themeColor="accent1" w:themeShade="bf"/>
+          <w:sz w:val="32"/>
+          <w:szCs w:val="32"/>
+        </w:rPr>
+      </w:pPr>
+      <w:r>
+        <w:rPr>
+          <w:rFonts w:eastAsia="" w:cs="" w:cstheme="majorBidi" w:eastAsiaTheme="majorEastAsia" w:ascii="Calibri-Light" w:hAnsi="Calibri-Light"/>
+          <w:color w:val="2F5497" w:themeColor="accent1" w:themeShade="bf"/>
+          <w:sz w:val="32"/>
+          <w:szCs w:val="32"/>
+        </w:rPr>
+        <w:t xml:space="preserve"> </w:t>
       </w:r>
       <w:r>
         <w:br w:type="page"/>
@@ -2965,6 +3589,20 @@
       </w:pPr>
       <w:r>
         <w:rPr/>
+        <w:t xml:space="preserve">If dashboard </w:t>
+      </w:r>
+      <w:r>
+        <w:rPr/>
+        <w:t xml:space="preserve">is not responding on the CAN bus, we need to add external basic warning element(led,etc..) to make the user informed about the warning system is not functioning properly. </w:t>
+      </w:r>
+    </w:p>
+    <w:p>
+      <w:pPr>
+        <w:pStyle w:val="Normal"/>
+        <w:rPr/>
+      </w:pPr>
+      <w:r>
+        <w:rPr/>
       </w:r>
     </w:p>
     <w:p>
@@ -2993,6 +3631,7 @@
       </w:pPr>
       <w:r>
         <w:rPr/>
+        <w:t>Torque contraint on certain level Screen shout needed….</w:t>
       </w:r>
       <w:r>
         <w:br w:type="page"/>
@@ -4195,6 +4834,7 @@
     <w:qFormat/>
     <w:pPr>
       <w:widowControl/>
+      <w:suppressAutoHyphens w:val="true"/>
       <w:bidi w:val="0"/>
       <w:spacing w:before="0" w:after="0"/>
       <w:jc w:val="left"/>
@@ -4223,7 +4863,7 @@
       <w:outlineLvl w:val="0"/>
     </w:pPr>
     <w:rPr>
-      <w:rFonts w:ascii="Calibri Light" w:hAnsi="Calibri Light" w:eastAsia="ＭＳ ゴシック" w:cs="" w:asciiTheme="majorHAnsi" w:cstheme="majorBidi" w:eastAsiaTheme="majorEastAsia" w:hAnsiTheme="majorHAnsi"/>
+      <w:rFonts w:ascii="Calibri Light" w:hAnsi="Calibri Light" w:eastAsia="" w:cs="" w:asciiTheme="majorHAnsi" w:cstheme="majorBidi" w:eastAsiaTheme="majorEastAsia" w:hAnsiTheme="majorHAnsi"/>
       <w:color w:val="2E74B5" w:themeColor="accent1" w:themeShade="bf"/>
       <w:sz w:val="32"/>
       <w:szCs w:val="32"/>
@@ -4245,7 +4885,7 @@
       <w:outlineLvl w:val="1"/>
     </w:pPr>
     <w:rPr>
-      <w:rFonts w:ascii="Calibri Light" w:hAnsi="Calibri Light" w:eastAsia="ＭＳ ゴシック" w:cs="" w:asciiTheme="majorHAnsi" w:cstheme="majorBidi" w:eastAsiaTheme="majorEastAsia" w:hAnsiTheme="majorHAnsi"/>
+      <w:rFonts w:ascii="Calibri Light" w:hAnsi="Calibri Light" w:eastAsia="" w:cs="" w:asciiTheme="majorHAnsi" w:cstheme="majorBidi" w:eastAsiaTheme="majorEastAsia" w:hAnsiTheme="majorHAnsi"/>
       <w:color w:val="2E74B5" w:themeColor="accent1" w:themeShade="bf"/>
       <w:sz w:val="26"/>
       <w:szCs w:val="26"/>
@@ -4267,7 +4907,7 @@
       <w:outlineLvl w:val="2"/>
     </w:pPr>
     <w:rPr>
-      <w:rFonts w:ascii="Calibri Light" w:hAnsi="Calibri Light" w:eastAsia="ＭＳ ゴシック" w:cs="" w:asciiTheme="majorHAnsi" w:cstheme="majorBidi" w:eastAsiaTheme="majorEastAsia" w:hAnsiTheme="majorHAnsi"/>
+      <w:rFonts w:ascii="Calibri Light" w:hAnsi="Calibri Light" w:eastAsia="" w:cs="" w:asciiTheme="majorHAnsi" w:cstheme="majorBidi" w:eastAsiaTheme="majorEastAsia" w:hAnsiTheme="majorHAnsi"/>
       <w:color w:val="1F4D78" w:themeColor="accent1" w:themeShade="7f"/>
     </w:rPr>
   </w:style>
@@ -4286,7 +4926,7 @@
     <w:qFormat/>
     <w:rsid w:val="00753596"/>
     <w:rPr>
-      <w:rFonts w:ascii="Calibri Light" w:hAnsi="Calibri Light" w:eastAsia="ＭＳ ゴシック" w:cs="" w:asciiTheme="majorHAnsi" w:cstheme="majorBidi" w:eastAsiaTheme="majorEastAsia" w:hAnsiTheme="majorHAnsi"/>
+      <w:rFonts w:ascii="Calibri Light" w:hAnsi="Calibri Light" w:eastAsia="" w:cs="" w:asciiTheme="majorHAnsi" w:cstheme="majorBidi" w:eastAsiaTheme="majorEastAsia" w:hAnsiTheme="majorHAnsi"/>
       <w:spacing w:val="-10"/>
       <w:kern w:val="2"/>
       <w:sz w:val="56"/>
@@ -4300,7 +4940,7 @@
     <w:qFormat/>
     <w:rsid w:val="00d75577"/>
     <w:rPr>
-      <w:rFonts w:ascii="Calibri Light" w:hAnsi="Calibri Light" w:eastAsia="ＭＳ ゴシック" w:cs="" w:asciiTheme="majorHAnsi" w:cstheme="majorBidi" w:eastAsiaTheme="majorEastAsia" w:hAnsiTheme="majorHAnsi"/>
+      <w:rFonts w:ascii="Calibri Light" w:hAnsi="Calibri Light" w:eastAsia="" w:cs="" w:asciiTheme="majorHAnsi" w:cstheme="majorBidi" w:eastAsiaTheme="majorEastAsia" w:hAnsiTheme="majorHAnsi"/>
       <w:color w:val="2E74B5" w:themeColor="accent1" w:themeShade="bf"/>
       <w:sz w:val="32"/>
       <w:szCs w:val="32"/>
@@ -4313,7 +4953,7 @@
     <w:qFormat/>
     <w:rsid w:val="00f8729b"/>
     <w:rPr>
-      <w:rFonts w:ascii="Calibri Light" w:hAnsi="Calibri Light" w:eastAsia="ＭＳ ゴシック" w:cs="" w:asciiTheme="majorHAnsi" w:cstheme="majorBidi" w:eastAsiaTheme="majorEastAsia" w:hAnsiTheme="majorHAnsi"/>
+      <w:rFonts w:ascii="Calibri Light" w:hAnsi="Calibri Light" w:eastAsia="" w:cs="" w:asciiTheme="majorHAnsi" w:cstheme="majorBidi" w:eastAsiaTheme="majorEastAsia" w:hAnsiTheme="majorHAnsi"/>
       <w:color w:val="2E74B5" w:themeColor="accent1" w:themeShade="bf"/>
       <w:sz w:val="26"/>
       <w:szCs w:val="26"/>
@@ -4376,7 +5016,7 @@
     <w:qFormat/>
     <w:rsid w:val="0001457a"/>
     <w:rPr>
-      <w:rFonts w:ascii="Calibri Light" w:hAnsi="Calibri Light" w:eastAsia="ＭＳ ゴシック" w:cs="" w:asciiTheme="majorHAnsi" w:cstheme="majorBidi" w:eastAsiaTheme="majorEastAsia" w:hAnsiTheme="majorHAnsi"/>
+      <w:rFonts w:ascii="Calibri Light" w:hAnsi="Calibri Light" w:eastAsia="" w:cs="" w:asciiTheme="majorHAnsi" w:cstheme="majorBidi" w:eastAsiaTheme="majorEastAsia" w:hAnsiTheme="majorHAnsi"/>
       <w:color w:val="1F4D78" w:themeColor="accent1" w:themeShade="7f"/>
       <w:lang w:val="en-US"/>
     </w:rPr>
@@ -4396,7 +5036,6 @@
   </w:style>
   <w:style w:type="character" w:styleId="Caratterinotaapidipagina">
     <w:name w:val="Caratteri nota a piè di pagina"/>
-    <w:basedOn w:val="DefaultParagraphFont"/>
     <w:uiPriority w:val="99"/>
     <w:semiHidden/>
     <w:unhideWhenUsed/>
@@ -4412,14 +5051,19 @@
       <w:vertAlign w:val="superscript"/>
     </w:rPr>
   </w:style>
+  <w:style w:type="character" w:styleId="Caratterinotadichiusura">
+    <w:name w:val="Caratteri nota di chiusura"/>
+    <w:qFormat/>
+    <w:rPr/>
+  </w:style>
   <w:style w:type="character" w:styleId="Richiamoallanotadichiusura">
     <w:name w:val="Endnote Reference"/>
     <w:rPr>
       <w:vertAlign w:val="superscript"/>
     </w:rPr>
   </w:style>
-  <w:style w:type="character" w:styleId="Caratterinotadichiusura">
-    <w:name w:val="Caratteri nota di chiusura"/>
+  <w:style w:type="character" w:styleId="Caratteridinumerazione">
+    <w:name w:val="Caratteri di numerazione"/>
     <w:qFormat/>
     <w:rPr/>
   </w:style>
@@ -4494,7 +5138,7 @@
       <w:contextualSpacing/>
     </w:pPr>
     <w:rPr>
-      <w:rFonts w:ascii="Calibri Light" w:hAnsi="Calibri Light" w:eastAsia="ＭＳ ゴシック" w:cs="" w:asciiTheme="majorHAnsi" w:cstheme="majorBidi" w:eastAsiaTheme="majorEastAsia" w:hAnsiTheme="majorHAnsi"/>
+      <w:rFonts w:ascii="Calibri Light" w:hAnsi="Calibri Light" w:eastAsia="" w:cs="" w:asciiTheme="majorHAnsi" w:cstheme="majorBidi" w:eastAsiaTheme="majorEastAsia" w:hAnsiTheme="majorHAnsi"/>
       <w:spacing w:val="-10"/>
       <w:kern w:val="2"/>
       <w:sz w:val="56"/>
@@ -4584,6 +5228,24 @@
     <w:rPr>
       <w:b/>
       <w:bCs/>
+    </w:rPr>
+  </w:style>
+  <w:style w:type="paragraph" w:styleId="Default">
+    <w:name w:val="Default"/>
+    <w:qFormat/>
+    <w:pPr>
+      <w:widowControl/>
+      <w:bidi w:val="0"/>
+      <w:spacing w:before="0" w:after="0"/>
+      <w:jc w:val="left"/>
+    </w:pPr>
+    <w:rPr>
+      <w:rFonts w:ascii="Symbol" w:hAnsi="Symbol" w:eastAsia="Calibri" w:cs=""/>
+      <w:color w:val="000000"/>
+      <w:kern w:val="0"/>
+      <w:sz w:val="24"/>
+      <w:szCs w:val="24"/>
+      <w:lang w:val="it-IT" w:eastAsia="en-US" w:bidi="ar-SA"/>
     </w:rPr>
   </w:style>
   <w:style w:type="numbering" w:styleId="NoList" w:default="1">

</xml_diff>

<commit_message>
[LAB3] Full coverage for logic
</commit_message>
<xml_diff>
--- a/Lab 3/MBSD_Lab 3.docx
+++ b/Lab 3/MBSD_Lab 3.docx
@@ -1,10 +1,10 @@
 
 <file path=word/document.xml><?xml version="1.0" encoding="utf-8"?>
-<w:document xmlns:o="urn:schemas-microsoft-com:office:office" xmlns:r="http://schemas.openxmlformats.org/officeDocument/2006/relationships" xmlns:v="urn:schemas-microsoft-com:vml" xmlns:w="http://schemas.openxmlformats.org/wordprocessingml/2006/main" xmlns:w10="urn:schemas-microsoft-com:office:word" xmlns:wp="http://schemas.openxmlformats.org/drawingml/2006/wordprocessingDrawing" xmlns:wps="http://schemas.microsoft.com/office/word/2010/wordprocessingShape" xmlns:wpg="http://schemas.microsoft.com/office/word/2010/wordprocessingGroup" xmlns:mc="http://schemas.openxmlformats.org/markup-compatibility/2006" xmlns:wp14="http://schemas.microsoft.com/office/word/2010/wordprocessingDrawing" xmlns:w14="http://schemas.microsoft.com/office/word/2010/wordml" xmlns:w15="http://schemas.microsoft.com/office/word/2012/wordml" mc:Ignorable="w14 wp14 w15">
+<w:document xmlns:o="urn:schemas-microsoft-com:office:office" xmlns:r="http://schemas.openxmlformats.org/officeDocument/2006/relationships" xmlns:v="urn:schemas-microsoft-com:vml" xmlns:w="http://schemas.openxmlformats.org/wordprocessingml/2006/main" xmlns:w10="urn:schemas-microsoft-com:office:word" xmlns:wp="http://schemas.openxmlformats.org/drawingml/2006/wordprocessingDrawing" xmlns:wps="http://schemas.microsoft.com/office/word/2010/wordprocessingShape" xmlns:wpg="http://schemas.microsoft.com/office/word/2010/wordprocessingGroup" xmlns:mc="http://schemas.openxmlformats.org/markup-compatibility/2006" xmlns:wp14="http://schemas.microsoft.com/office/word/2010/wordprocessingDrawing" xmlns:w14="http://schemas.microsoft.com/office/word/2010/wordml" mc:Ignorable="w14 wp14">
   <w:body>
     <w:p>
       <w:pPr>
-        <w:pStyle w:val="Titoloprincipale"/>
+        <w:pStyle w:val="Title"/>
         <w:spacing w:lineRule="auto" w:line="360"/>
         <w:jc w:val="both"/>
         <w:rPr/>
@@ -16,7 +16,7 @@
     </w:p>
     <w:p>
       <w:pPr>
-        <w:pStyle w:val="Titolo1"/>
+        <w:pStyle w:val="Heading1"/>
         <w:spacing w:lineRule="auto" w:line="360"/>
         <w:jc w:val="both"/>
         <w:rPr/>
@@ -330,7 +330,7 @@
     </w:p>
     <w:p>
       <w:pPr>
-        <w:pStyle w:val="Titolo1"/>
+        <w:pStyle w:val="Heading1"/>
         <w:rPr/>
       </w:pPr>
       <w:r>
@@ -349,7 +349,7 @@
     </w:p>
     <w:p>
       <w:pPr>
-        <w:pStyle w:val="Titolo1"/>
+        <w:pStyle w:val="Heading1"/>
         <w:rPr/>
       </w:pPr>
       <w:r>
@@ -377,7 +377,7 @@
     </w:p>
     <w:p>
       <w:pPr>
-        <w:pStyle w:val="Titolo2"/>
+        <w:pStyle w:val="Heading2"/>
         <w:rPr/>
       </w:pPr>
       <w:r>
@@ -439,7 +439,7 @@
     </w:p>
     <w:p>
       <w:pPr>
-        <w:pStyle w:val="Titoloprincipale"/>
+        <w:pStyle w:val="Title"/>
         <w:rPr/>
       </w:pPr>
       <w:r>
@@ -459,7 +459,7 @@
     </w:p>
     <w:p>
       <w:pPr>
-        <w:pStyle w:val="Titolo1"/>
+        <w:pStyle w:val="Heading1"/>
         <w:rPr/>
       </w:pPr>
       <w:r>
@@ -479,7 +479,7 @@
     </w:p>
     <w:p>
       <w:pPr>
-        <w:pStyle w:val="Caption"/>
+        <w:pStyle w:val="Caption1"/>
         <w:rPr/>
       </w:pPr>
       <w:r>
@@ -492,7 +492,7 @@
       </w:r>
       <w:r>
         <w:rPr/>
-        <w:instrText xml:space="preserve"> SEQ Figura \* ARABIC </w:instrText>
+        <w:instrText> SEQ Figura \* ARABIC </w:instrText>
       </w:r>
       <w:r>
         <w:rPr/>
@@ -513,7 +513,7 @@
     </w:p>
     <w:p>
       <w:pPr>
-        <w:pStyle w:val="Titolo1"/>
+        <w:pStyle w:val="Heading1"/>
         <w:rPr/>
       </w:pPr>
       <w:r>
@@ -560,11 +560,11 @@
           <w:bottom w:w="0" w:type="dxa"/>
           <w:right w:w="108" w:type="dxa"/>
         </w:tblCellMar>
-        <w:tblLook w:firstRow="1" w:noVBand="1" w:lastRow="0" w:firstColumn="1" w:lastColumn="0" w:noHBand="0" w:val="04a0"/>
+        <w:tblLook w:val="04a0" w:noHBand="0" w:noVBand="1" w:firstColumn="1" w:lastRow="0" w:lastColumn="0" w:firstRow="1"/>
       </w:tblPr>
       <w:tblGrid>
-        <w:gridCol w:w="1472"/>
-        <w:gridCol w:w="1503"/>
+        <w:gridCol w:w="1471"/>
+        <w:gridCol w:w="1504"/>
         <w:gridCol w:w="1453"/>
         <w:gridCol w:w="1517"/>
         <w:gridCol w:w="1505"/>
@@ -574,7 +574,7 @@
         <w:trPr/>
         <w:tc>
           <w:tcPr>
-            <w:tcW w:w="1472" w:type="dxa"/>
+            <w:tcW w:w="1471" w:type="dxa"/>
             <w:vMerge w:val="restart"/>
             <w:tcBorders/>
           </w:tcPr>
@@ -607,7 +607,7 @@
         </w:tc>
         <w:tc>
           <w:tcPr>
-            <w:tcW w:w="7715" w:type="dxa"/>
+            <w:tcW w:w="7716" w:type="dxa"/>
             <w:gridSpan w:val="5"/>
             <w:tcBorders/>
           </w:tcPr>
@@ -643,7 +643,7 @@
         <w:trPr/>
         <w:tc>
           <w:tcPr>
-            <w:tcW w:w="1472" w:type="dxa"/>
+            <w:tcW w:w="1471" w:type="dxa"/>
             <w:vMerge w:val="continue"/>
             <w:tcBorders/>
           </w:tcPr>
@@ -675,7 +675,7 @@
         </w:tc>
         <w:tc>
           <w:tcPr>
-            <w:tcW w:w="1503" w:type="dxa"/>
+            <w:tcW w:w="1504" w:type="dxa"/>
             <w:tcBorders/>
           </w:tcPr>
           <w:p>
@@ -838,7 +838,7 @@
         <w:trPr/>
         <w:tc>
           <w:tcPr>
-            <w:tcW w:w="1472" w:type="dxa"/>
+            <w:tcW w:w="1471" w:type="dxa"/>
             <w:tcBorders/>
           </w:tcPr>
           <w:p>
@@ -867,7 +867,7 @@
         </w:tc>
         <w:tc>
           <w:tcPr>
-            <w:tcW w:w="1503" w:type="dxa"/>
+            <w:tcW w:w="1504" w:type="dxa"/>
             <w:tcBorders/>
           </w:tcPr>
           <w:p>
@@ -1016,7 +1016,7 @@
         <w:trPr/>
         <w:tc>
           <w:tcPr>
-            <w:tcW w:w="1472" w:type="dxa"/>
+            <w:tcW w:w="1471" w:type="dxa"/>
             <w:tcBorders/>
           </w:tcPr>
           <w:p>
@@ -1045,7 +1045,7 @@
         </w:tc>
         <w:tc>
           <w:tcPr>
-            <w:tcW w:w="1503" w:type="dxa"/>
+            <w:tcW w:w="1504" w:type="dxa"/>
             <w:tcBorders/>
           </w:tcPr>
           <w:p>
@@ -1194,7 +1194,7 @@
         <w:trPr/>
         <w:tc>
           <w:tcPr>
-            <w:tcW w:w="1472" w:type="dxa"/>
+            <w:tcW w:w="1471" w:type="dxa"/>
             <w:tcBorders>
               <w:top w:val="nil"/>
             </w:tcBorders>
@@ -1225,7 +1225,7 @@
         </w:tc>
         <w:tc>
           <w:tcPr>
-            <w:tcW w:w="1503" w:type="dxa"/>
+            <w:tcW w:w="1504" w:type="dxa"/>
             <w:tcBorders>
               <w:top w:val="nil"/>
             </w:tcBorders>
@@ -1382,25 +1382,25 @@
     </w:tbl>
     <w:p>
       <w:pPr>
-        <w:pStyle w:val="Titolo1"/>
-        <w:rPr/>
-      </w:pPr>
-      <w:r>
-        <w:rPr/>
-      </w:r>
-    </w:p>
-    <w:p>
-      <w:pPr>
-        <w:pStyle w:val="Titolo1"/>
-        <w:rPr/>
-      </w:pPr>
-      <w:r>
-        <w:rPr/>
-      </w:r>
-    </w:p>
-    <w:p>
-      <w:pPr>
-        <w:pStyle w:val="Titolo1"/>
+        <w:pStyle w:val="Heading1"/>
+        <w:rPr/>
+      </w:pPr>
+      <w:r>
+        <w:rPr/>
+      </w:r>
+    </w:p>
+    <w:p>
+      <w:pPr>
+        <w:pStyle w:val="Heading1"/>
+        <w:rPr/>
+      </w:pPr>
+      <w:r>
+        <w:rPr/>
+      </w:r>
+    </w:p>
+    <w:p>
+      <w:pPr>
+        <w:pStyle w:val="Heading1"/>
         <w:rPr/>
       </w:pPr>
       <w:r>
@@ -1472,7 +1472,7 @@
     </w:p>
     <w:p>
       <w:pPr>
-        <w:pStyle w:val="Titolo1"/>
+        <w:pStyle w:val="Heading1"/>
         <w:rPr/>
       </w:pPr>
       <w:r>
@@ -1502,14 +1502,14 @@
           <w:bottom w:w="0" w:type="dxa"/>
           <w:right w:w="108" w:type="dxa"/>
         </w:tblCellMar>
-        <w:tblLook w:firstRow="1" w:noVBand="1" w:lastRow="0" w:firstColumn="1" w:lastColumn="0" w:noHBand="0" w:val="04a0"/>
+        <w:tblLook w:val="04a0" w:noHBand="0" w:noVBand="1" w:firstColumn="1" w:lastRow="0" w:lastColumn="0" w:firstRow="1"/>
       </w:tblPr>
       <w:tblGrid>
         <w:gridCol w:w="788"/>
         <w:gridCol w:w="1143"/>
-        <w:gridCol w:w="2213"/>
-        <w:gridCol w:w="1181"/>
-        <w:gridCol w:w="1819"/>
+        <w:gridCol w:w="2212"/>
+        <w:gridCol w:w="1182"/>
+        <w:gridCol w:w="1818"/>
         <w:gridCol w:w="7819"/>
       </w:tblGrid>
       <w:tr>
@@ -1585,7 +1585,7 @@
         </w:tc>
         <w:tc>
           <w:tcPr>
-            <w:tcW w:w="9638" w:type="dxa"/>
+            <w:tcW w:w="9637" w:type="dxa"/>
             <w:gridSpan w:val="2"/>
             <w:tcBorders/>
           </w:tcPr>
@@ -1657,7 +1657,7 @@
         </w:tc>
         <w:tc>
           <w:tcPr>
-            <w:tcW w:w="2213" w:type="dxa"/>
+            <w:tcW w:w="2212" w:type="dxa"/>
             <w:tcBorders/>
           </w:tcPr>
           <w:p>
@@ -1689,7 +1689,7 @@
         </w:tc>
         <w:tc>
           <w:tcPr>
-            <w:tcW w:w="1181" w:type="dxa"/>
+            <w:tcW w:w="1182" w:type="dxa"/>
             <w:tcBorders/>
           </w:tcPr>
           <w:p>
@@ -1721,7 +1721,7 @@
         </w:tc>
         <w:tc>
           <w:tcPr>
-            <w:tcW w:w="1819" w:type="dxa"/>
+            <w:tcW w:w="1818" w:type="dxa"/>
             <w:tcBorders/>
           </w:tcPr>
           <w:p>
@@ -1879,13 +1879,13 @@
               </w:rPr>
               <w:t xml:space="preserve">The system should not accelerate </w:t>
               <w:br/>
-              <w:t xml:space="preserve">unintentionally. </w:t>
+              <w:t>unintentionally.</w:t>
             </w:r>
           </w:p>
         </w:tc>
         <w:tc>
           <w:tcPr>
-            <w:tcW w:w="2213" w:type="dxa"/>
+            <w:tcW w:w="2212" w:type="dxa"/>
             <w:tcBorders/>
           </w:tcPr>
           <w:p>
@@ -1905,21 +1905,7 @@
                 <w:color w:val="4472C5"/>
                 <w:sz w:val="22"/>
               </w:rPr>
-              <w:t>SR</w:t>
-            </w:r>
-            <w:r>
-              <w:rPr>
-                <w:color w:val="4472C5"/>
-                <w:sz w:val="22"/>
-              </w:rPr>
-              <w:t>1</w:t>
-            </w:r>
-            <w:r>
-              <w:rPr>
-                <w:color w:val="4472C5"/>
-                <w:sz w:val="22"/>
-              </w:rPr>
-              <w:t xml:space="preserve"> If</w:t>
+              <w:t>SR1 If</w:t>
             </w:r>
             <w:r>
               <w:rPr>
@@ -1955,27 +1941,7 @@
                 <w:lang w:eastAsia="en-US" w:bidi="ar-SA"/>
               </w:rPr>
               <w:br/>
-            </w:r>
-            <w:r>
-              <w:rPr>
-                <w:rFonts w:eastAsia="Calibri" w:cs=""/>
-                <w:color w:val="4472C5"/>
-                <w:kern w:val="0"/>
-                <w:sz w:val="22"/>
-                <w:szCs w:val="22"/>
-                <w:lang w:eastAsia="en-US" w:bidi="ar-SA"/>
-              </w:rPr>
               <w:t xml:space="preserve">If we are in the Breaking and Parking, conditions we need to jump to Neutral. </w:t>
-            </w:r>
-            <w:r>
-              <w:rPr>
-                <w:rFonts w:eastAsia="Calibri" w:cs=""/>
-                <w:color w:val="4472C5"/>
-                <w:kern w:val="0"/>
-                <w:sz w:val="22"/>
-                <w:szCs w:val="22"/>
-                <w:lang w:eastAsia="en-US" w:bidi="ar-SA"/>
-              </w:rPr>
               <w:br/>
             </w:r>
             <w:r>
@@ -1995,7 +1961,7 @@
         </w:tc>
         <w:tc>
           <w:tcPr>
-            <w:tcW w:w="1181" w:type="dxa"/>
+            <w:tcW w:w="1182" w:type="dxa"/>
             <w:tcBorders/>
           </w:tcPr>
           <w:p>
@@ -2023,7 +1989,7 @@
         </w:tc>
         <w:tc>
           <w:tcPr>
-            <w:tcW w:w="1819" w:type="dxa"/>
+            <w:tcW w:w="1818" w:type="dxa"/>
             <w:tcBorders/>
           </w:tcPr>
           <w:p>
@@ -2045,7 +2011,19 @@
                 <w:szCs w:val="22"/>
                 <w:lang w:eastAsia="en-US" w:bidi="ar-SA"/>
               </w:rPr>
-              <w:t xml:space="preserve">In the Driving and Reverse state jumping to Neutral state can be let on the driver (since the an instantaneous stop would be dangerous in this cases)(?). </w:t>
+              <w:t xml:space="preserve">In the Driving and Reverse state jumping to Neutral state can be let on the driver </w:t>
+            </w:r>
+            <w:r>
+              <w:rPr>
+                <w:rFonts w:eastAsia="Calibri" w:cs=""/>
+                <w:color w:val="4472C5" w:themeColor="accent1"/>
+                <w:kern w:val="0"/>
+                <w:sz w:val="22"/>
+                <w:szCs w:val="22"/>
+                <w:shd w:fill="FF0000" w:val="clear"/>
+                <w:lang w:eastAsia="en-US" w:bidi="ar-SA"/>
+              </w:rPr>
+              <w:t>(since the an instantaneous stop would be dangerous in this cases)(?).</w:t>
             </w:r>
           </w:p>
           <w:p>
@@ -2059,16 +2037,25 @@
               </w:rPr>
             </w:pPr>
             <w:r>
-              <w:rPr/>
-            </w:r>
-          </w:p>
-          <w:p>
-            <w:pPr>
-              <w:pStyle w:val="Normal"/>
-              <w:rPr/>
-            </w:pPr>
-            <w:r>
-              <w:rPr/>
+              <w:rPr>
+                <w:color w:val="5B9BD5" w:themeColor="accent1"/>
+                <w:sz w:val="22"/>
+              </w:rPr>
+            </w:r>
+          </w:p>
+          <w:p>
+            <w:pPr>
+              <w:pStyle w:val="Normal"/>
+              <w:widowControl w:val="false"/>
+              <w:jc w:val="left"/>
+              <w:rPr>
+                <w:sz w:val="22"/>
+              </w:rPr>
+            </w:pPr>
+            <w:r>
+              <w:rPr>
+                <w:sz w:val="22"/>
+              </w:rPr>
             </w:r>
           </w:p>
         </w:tc>
@@ -2166,33 +2153,7 @@
                 <w:szCs w:val="20"/>
                 <w:lang w:eastAsia="en-US" w:bidi="ar-SA"/>
               </w:rPr>
-              <w:t xml:space="preserve">The system should not </w:t>
-            </w:r>
-            <w:r>
-              <w:rPr>
-                <w:rFonts w:eastAsia="Calibri" w:cs="" w:ascii="Calibri-Bold" w:hAnsi="Calibri-Bold"/>
-                <w:b/>
-                <w:bCs/>
-                <w:color w:val="000000"/>
-                <w:kern w:val="0"/>
-                <w:sz w:val="20"/>
-                <w:szCs w:val="20"/>
-                <w:lang w:eastAsia="en-US" w:bidi="ar-SA"/>
-              </w:rPr>
-              <w:t>decelerate(break)</w:t>
-            </w:r>
-            <w:r>
-              <w:rPr>
-                <w:rFonts w:eastAsia="Calibri" w:cs="" w:ascii="Calibri-Bold" w:hAnsi="Calibri-Bold"/>
-                <w:b/>
-                <w:bCs/>
-                <w:color w:val="000000"/>
-                <w:kern w:val="0"/>
-                <w:sz w:val="20"/>
-                <w:szCs w:val="20"/>
-                <w:lang w:eastAsia="en-US" w:bidi="ar-SA"/>
-              </w:rPr>
-              <w:t xml:space="preserve"> </w:t>
+              <w:t xml:space="preserve">The system should not decelerate(break) </w:t>
               <w:br/>
               <w:t>unintentionally.</w:t>
             </w:r>
@@ -2200,7 +2161,7 @@
         </w:tc>
         <w:tc>
           <w:tcPr>
-            <w:tcW w:w="2213" w:type="dxa"/>
+            <w:tcW w:w="2212" w:type="dxa"/>
             <w:tcBorders>
               <w:top w:val="nil"/>
             </w:tcBorders>
@@ -2228,8 +2189,41 @@
                 <w:szCs w:val="22"/>
                 <w:lang w:eastAsia="en-US" w:bidi="ar-SA"/>
               </w:rPr>
-              <w:t>SR</w:t>
-            </w:r>
+              <w:t>SR2 If throttle position is TP&gt;=1/3 (since its regenerative part), and we are in the breaking transmission state jump to the Neutral state and driver should be informed.</w:t>
+            </w:r>
+          </w:p>
+          <w:p>
+            <w:pPr>
+              <w:pStyle w:val="Normal"/>
+              <w:widowControl w:val="false"/>
+              <w:suppressAutoHyphens w:val="true"/>
+              <w:jc w:val="left"/>
+              <w:rPr>
+                <w:b w:val="false"/>
+                <w:b w:val="false"/>
+                <w:bCs w:val="false"/>
+              </w:rPr>
+            </w:pPr>
+            <w:r>
+              <w:rPr>
+                <w:b w:val="false"/>
+                <w:bCs w:val="false"/>
+                <w:sz w:val="22"/>
+              </w:rPr>
+            </w:r>
+          </w:p>
+          <w:p>
+            <w:pPr>
+              <w:pStyle w:val="Normal"/>
+              <w:widowControl w:val="false"/>
+              <w:suppressAutoHyphens w:val="true"/>
+              <w:jc w:val="left"/>
+              <w:rPr>
+                <w:b w:val="false"/>
+                <w:b w:val="false"/>
+                <w:bCs w:val="false"/>
+              </w:rPr>
+            </w:pPr>
             <w:r>
               <w:rPr>
                 <w:rFonts w:eastAsia="Calibri" w:cs=""/>
@@ -2241,8 +2235,23 @@
                 <w:szCs w:val="22"/>
                 <w:lang w:eastAsia="en-US" w:bidi="ar-SA"/>
               </w:rPr>
-              <w:t>2</w:t>
-            </w:r>
+              <w:t>If the AutoTransSelector is on Drive or Reverse</w:t>
+              <w:br/>
+              <w:t>The driver should be warned.</w:t>
+            </w:r>
+          </w:p>
+          <w:p>
+            <w:pPr>
+              <w:pStyle w:val="Normal"/>
+              <w:widowControl w:val="false"/>
+              <w:suppressAutoHyphens w:val="true"/>
+              <w:jc w:val="left"/>
+              <w:rPr>
+                <w:b w:val="false"/>
+                <w:b w:val="false"/>
+                <w:bCs w:val="false"/>
+              </w:rPr>
+            </w:pPr>
             <w:r>
               <w:rPr>
                 <w:rFonts w:eastAsia="Calibri" w:cs=""/>
@@ -2254,173 +2263,13 @@
                 <w:szCs w:val="22"/>
                 <w:lang w:eastAsia="en-US" w:bidi="ar-SA"/>
               </w:rPr>
-              <w:t xml:space="preserve"> If throttle position is TP&gt;</w:t>
-            </w:r>
-            <w:r>
-              <w:rPr>
-                <w:rFonts w:eastAsia="Calibri" w:cs=""/>
-                <w:b w:val="false"/>
-                <w:bCs w:val="false"/>
-                <w:color w:val="4472C5"/>
-                <w:kern w:val="0"/>
-                <w:sz w:val="22"/>
-                <w:szCs w:val="22"/>
-                <w:lang w:eastAsia="en-US" w:bidi="ar-SA"/>
-              </w:rPr>
-              <w:t>=</w:t>
-            </w:r>
-            <w:r>
-              <w:rPr>
-                <w:rFonts w:eastAsia="Calibri" w:cs=""/>
-                <w:b w:val="false"/>
-                <w:bCs w:val="false"/>
-                <w:color w:val="4472C5"/>
-                <w:kern w:val="0"/>
-                <w:sz w:val="22"/>
-                <w:szCs w:val="22"/>
-                <w:lang w:eastAsia="en-US" w:bidi="ar-SA"/>
-              </w:rPr>
-              <w:t xml:space="preserve">1/3 </w:t>
-            </w:r>
-            <w:r>
-              <w:rPr>
-                <w:rFonts w:eastAsia="Calibri" w:cs=""/>
-                <w:b w:val="false"/>
-                <w:bCs w:val="false"/>
-                <w:color w:val="4472C5"/>
-                <w:kern w:val="0"/>
-                <w:sz w:val="22"/>
-                <w:szCs w:val="22"/>
-                <w:lang w:eastAsia="en-US" w:bidi="ar-SA"/>
-              </w:rPr>
-              <w:t>(since its regenerative part)</w:t>
-            </w:r>
-            <w:r>
-              <w:rPr>
-                <w:rFonts w:eastAsia="Calibri" w:cs=""/>
-                <w:b w:val="false"/>
-                <w:bCs w:val="false"/>
-                <w:color w:val="4472C5"/>
-                <w:kern w:val="0"/>
-                <w:sz w:val="22"/>
-                <w:szCs w:val="22"/>
-                <w:lang w:eastAsia="en-US" w:bidi="ar-SA"/>
-              </w:rPr>
-              <w:t xml:space="preserve">, and we are in the breaking transmission state jump to the Neutral state </w:t>
-            </w:r>
-            <w:r>
-              <w:rPr>
-                <w:rFonts w:eastAsia="Calibri" w:cs=""/>
-                <w:b w:val="false"/>
-                <w:bCs w:val="false"/>
-                <w:color w:val="4472C5"/>
-                <w:kern w:val="0"/>
-                <w:sz w:val="22"/>
-                <w:szCs w:val="22"/>
-                <w:lang w:eastAsia="en-US" w:bidi="ar-SA"/>
-              </w:rPr>
-              <w:t>and d</w:t>
-            </w:r>
-            <w:r>
-              <w:rPr>
-                <w:rFonts w:eastAsia="Calibri" w:cs=""/>
-                <w:b w:val="false"/>
-                <w:bCs w:val="false"/>
-                <w:color w:val="4472C5"/>
-                <w:kern w:val="0"/>
-                <w:sz w:val="22"/>
-                <w:szCs w:val="22"/>
-                <w:lang w:eastAsia="en-US" w:bidi="ar-SA"/>
-              </w:rPr>
-              <w:t>river should be informed.</w:t>
-            </w:r>
-          </w:p>
-          <w:p>
-            <w:pPr>
-              <w:pStyle w:val="Normal"/>
-              <w:widowControl w:val="false"/>
-              <w:suppressAutoHyphens w:val="true"/>
-              <w:jc w:val="left"/>
-              <w:rPr>
-                <w:b w:val="false"/>
-                <w:b w:val="false"/>
-                <w:bCs w:val="false"/>
-              </w:rPr>
-            </w:pPr>
-            <w:r>
-              <w:rPr/>
-            </w:r>
-          </w:p>
-          <w:p>
-            <w:pPr>
-              <w:pStyle w:val="Normal"/>
-              <w:widowControl w:val="false"/>
-              <w:suppressAutoHyphens w:val="true"/>
-              <w:jc w:val="left"/>
-              <w:rPr>
-                <w:b w:val="false"/>
-                <w:b w:val="false"/>
-                <w:bCs w:val="false"/>
-              </w:rPr>
-            </w:pPr>
-            <w:r>
-              <w:rPr>
-                <w:rFonts w:eastAsia="Calibri" w:cs=""/>
-                <w:b w:val="false"/>
-                <w:bCs w:val="false"/>
-                <w:color w:val="4472C5"/>
-                <w:kern w:val="0"/>
-                <w:sz w:val="22"/>
-                <w:szCs w:val="22"/>
-                <w:lang w:eastAsia="en-US" w:bidi="ar-SA"/>
-              </w:rPr>
-              <w:t>If the AutoTransSelector is on Drive or Reverse</w:t>
-              <w:br/>
-            </w:r>
-            <w:r>
-              <w:rPr>
-                <w:rFonts w:eastAsia="Calibri" w:cs=""/>
-                <w:b w:val="false"/>
-                <w:bCs w:val="false"/>
-                <w:color w:val="4472C5"/>
-                <w:kern w:val="0"/>
-                <w:sz w:val="22"/>
-                <w:szCs w:val="22"/>
-                <w:lang w:eastAsia="en-US" w:bidi="ar-SA"/>
-              </w:rPr>
-              <w:t>The driver should be warned.</w:t>
-            </w:r>
-          </w:p>
-          <w:p>
-            <w:pPr>
-              <w:pStyle w:val="Normal"/>
-              <w:widowControl w:val="false"/>
-              <w:suppressAutoHyphens w:val="true"/>
-              <w:jc w:val="left"/>
-              <w:rPr>
-                <w:b w:val="false"/>
-                <w:b w:val="false"/>
-                <w:bCs w:val="false"/>
-              </w:rPr>
-            </w:pPr>
-            <w:r>
-              <w:rPr>
-                <w:rFonts w:eastAsia="Calibri" w:cs=""/>
-                <w:b w:val="false"/>
-                <w:bCs w:val="false"/>
-                <w:color w:val="4472C5"/>
-                <w:kern w:val="0"/>
-                <w:sz w:val="22"/>
-                <w:szCs w:val="22"/>
-                <w:lang w:eastAsia="en-US" w:bidi="ar-SA"/>
-              </w:rPr>
               <w:br/>
             </w:r>
           </w:p>
         </w:tc>
         <w:tc>
           <w:tcPr>
-            <w:tcW w:w="1181" w:type="dxa"/>
+            <w:tcW w:w="1182" w:type="dxa"/>
             <w:tcBorders>
               <w:top w:val="nil"/>
             </w:tcBorders>
@@ -2446,7 +2295,7 @@
         </w:tc>
         <w:tc>
           <w:tcPr>
-            <w:tcW w:w="1819" w:type="dxa"/>
+            <w:tcW w:w="1818" w:type="dxa"/>
             <w:tcBorders>
               <w:top w:val="nil"/>
             </w:tcBorders>
@@ -2458,7 +2307,7 @@
               <w:suppressAutoHyphens w:val="true"/>
               <w:jc w:val="left"/>
               <w:rPr>
-                <w:color w:val="5B9BD5" w:themeColor="accent1"/>
+                <w:color w:val="4472C5"/>
               </w:rPr>
             </w:pPr>
             <w:r>
@@ -2470,7 +2319,19 @@
                 <w:szCs w:val="22"/>
                 <w:lang w:eastAsia="en-US" w:bidi="ar-SA"/>
               </w:rPr>
-              <w:t xml:space="preserve">In the Driving and Reverse state jumping to Neutral state can be let on the driver (since the an instantaneous stop would be dangerous in this cases)(?). </w:t>
+              <w:t xml:space="preserve">In the Driving and Reverse state jumping to Neutral state can be let on the driver </w:t>
+            </w:r>
+            <w:r>
+              <w:rPr>
+                <w:rFonts w:eastAsia="Calibri" w:cs=""/>
+                <w:color w:val="4472C5" w:themeColor="accent1"/>
+                <w:kern w:val="0"/>
+                <w:sz w:val="22"/>
+                <w:szCs w:val="22"/>
+                <w:shd w:fill="FF0000" w:val="clear"/>
+                <w:lang w:eastAsia="en-US" w:bidi="ar-SA"/>
+              </w:rPr>
+              <w:t>(since the an instantaneous stop would be dangerous in this cases)(?).</w:t>
             </w:r>
           </w:p>
           <w:p>
@@ -2481,19 +2342,29 @@
               <w:jc w:val="left"/>
               <w:rPr>
                 <w:color w:val="5B9BD5" w:themeColor="accent1"/>
-              </w:rPr>
-            </w:pPr>
-            <w:r>
-              <w:rPr/>
-            </w:r>
-          </w:p>
-          <w:p>
-            <w:pPr>
-              <w:pStyle w:val="Normal"/>
-              <w:rPr/>
-            </w:pPr>
-            <w:r>
-              <w:rPr/>
+                <w:sz w:val="22"/>
+              </w:rPr>
+            </w:pPr>
+            <w:r>
+              <w:rPr>
+                <w:color w:val="5B9BD5" w:themeColor="accent1"/>
+                <w:sz w:val="22"/>
+              </w:rPr>
+            </w:r>
+          </w:p>
+          <w:p>
+            <w:pPr>
+              <w:pStyle w:val="Normal"/>
+              <w:widowControl w:val="false"/>
+              <w:jc w:val="left"/>
+              <w:rPr>
+                <w:sz w:val="22"/>
+              </w:rPr>
+            </w:pPr>
+            <w:r>
+              <w:rPr>
+                <w:sz w:val="22"/>
+              </w:rPr>
             </w:r>
           </w:p>
         </w:tc>
@@ -2601,7 +2472,7 @@
         </w:tc>
         <w:tc>
           <w:tcPr>
-            <w:tcW w:w="2213" w:type="dxa"/>
+            <w:tcW w:w="2212" w:type="dxa"/>
             <w:tcBorders>
               <w:top w:val="nil"/>
               <w:left w:val="single" w:sz="4" w:space="0" w:color="2A6099"/>
@@ -2625,21 +2496,7 @@
                 <w:color w:val="4472C5"/>
                 <w:sz w:val="22"/>
               </w:rPr>
-              <w:t>SR</w:t>
-            </w:r>
-            <w:r>
-              <w:rPr>
-                <w:color w:val="4472C5"/>
-                <w:sz w:val="22"/>
-              </w:rPr>
-              <w:t>3</w:t>
-            </w:r>
-            <w:r>
-              <w:rPr>
-                <w:color w:val="4472C5"/>
-                <w:sz w:val="22"/>
-              </w:rPr>
-              <w:t xml:space="preserve"> If</w:t>
+              <w:t>SR3 If</w:t>
             </w:r>
             <w:r>
               <w:rPr>
@@ -2650,7 +2507,8 @@
                 <w:szCs w:val="22"/>
                 <w:lang w:eastAsia="en-US" w:bidi="ar-SA"/>
               </w:rPr>
-              <w:t xml:space="preserve">  we a</w:t>
+              <w:t xml:space="preserve">  we are not getting any CAN signal from the Automatic Transmission Selector Position. </w:t>
+              <w:br/>
             </w:r>
             <w:r>
               <w:rPr>
@@ -2659,28 +2517,16 @@
                 <w:kern w:val="0"/>
                 <w:sz w:val="22"/>
                 <w:szCs w:val="22"/>
-                <w:lang w:eastAsia="en-US" w:bidi="ar-SA"/>
-              </w:rPr>
-              <w:t xml:space="preserve">re not getting any CAN signal from the Automatic Transmission Selector Position. </w:t>
-              <w:br/>
-            </w:r>
-            <w:r>
-              <w:rPr>
-                <w:rFonts w:eastAsia="Calibri" w:cs=""/>
-                <w:color w:val="4472C5"/>
-                <w:kern w:val="0"/>
-                <w:sz w:val="22"/>
-                <w:szCs w:val="22"/>
                 <w:shd w:fill="FFFF00" w:val="clear"/>
                 <w:lang w:eastAsia="en-US" w:bidi="ar-SA"/>
               </w:rPr>
-              <w:t xml:space="preserve">In addition  the dashboard CAN signal should be checked </w:t>
+              <w:t>In addition  the dashboard CAN signal should be checked</w:t>
             </w:r>
           </w:p>
         </w:tc>
         <w:tc>
           <w:tcPr>
-            <w:tcW w:w="1181" w:type="dxa"/>
+            <w:tcW w:w="1182" w:type="dxa"/>
             <w:tcBorders>
               <w:top w:val="nil"/>
             </w:tcBorders>
@@ -2700,13 +2546,13 @@
                 <w:color w:val="5B9BD5" w:themeColor="accent1"/>
                 <w:sz w:val="22"/>
               </w:rPr>
-              <w:t xml:space="preserve">The warning system is depending on the Transmission Selector </w:t>
+              <w:t>The warning system is depending on the Transmission Selector</w:t>
             </w:r>
           </w:p>
         </w:tc>
         <w:tc>
           <w:tcPr>
-            <w:tcW w:w="1819" w:type="dxa"/>
+            <w:tcW w:w="1818" w:type="dxa"/>
             <w:tcBorders>
               <w:top w:val="nil"/>
             </w:tcBorders>
@@ -2752,8 +2598,16 @@
               <w:rPr>
                 <w:color w:val="5B9BD5" w:themeColor="accent1"/>
                 <w:sz w:val="22"/>
-              </w:rPr>
-              <w:t xml:space="preserve">(replicate?) No. </w:t>
+                <w:shd w:fill="FF0000" w:val="clear"/>
+              </w:rPr>
+              <w:t xml:space="preserve">(replicate?) </w:t>
+            </w:r>
+            <w:r>
+              <w:rPr>
+                <w:color w:val="5B9BD5" w:themeColor="accent1"/>
+                <w:sz w:val="22"/>
+              </w:rPr>
+              <w:t>No.</w:t>
             </w:r>
           </w:p>
         </w:tc>
@@ -2788,7 +2642,7 @@
     </w:p>
     <w:p>
       <w:pPr>
-        <w:pStyle w:val="Titolo1"/>
+        <w:pStyle w:val="Heading1"/>
         <w:rPr/>
       </w:pPr>
       <w:r>
@@ -2797,7 +2651,7 @@
       </w:r>
       <w:r>
         <w:rPr>
-          <w:rStyle w:val="Richiamoallanotaapidipagina"/>
+          <w:rStyle w:val="FootnoteAnchor"/>
         </w:rPr>
         <w:footnoteReference w:id="2"/>
       </w:r>
@@ -2829,14 +2683,14 @@
                 <wp:positionV relativeFrom="paragraph">
                   <wp:posOffset>72390</wp:posOffset>
                 </wp:positionV>
-                <wp:extent cx="312420" cy="344170"/>
+                <wp:extent cx="313055" cy="344805"/>
                 <wp:effectExtent l="0" t="0" r="0" b="0"/>
                 <wp:wrapNone/>
                 <wp:docPr id="1" name="Cornice di testo 2"/>
                 <a:graphic xmlns:a="http://schemas.openxmlformats.org/drawingml/2006/main">
                   <a:graphicData uri="http://schemas.microsoft.com/office/word/2010/wordprocessingShape">
                     <wps:wsp>
-                      <wps:cNvSpPr txBox="1"/>
+                      <wps:cNvSpPr/>
                       <wps:spPr>
                         <a:xfrm>
                           <a:off x="0" y="0"/>
@@ -2850,17 +2704,24 @@
                           <a:noFill/>
                         </a:ln>
                       </wps:spPr>
+                      <wps:style>
+                        <a:lnRef idx="0"/>
+                        <a:fillRef idx="0"/>
+                        <a:effectRef idx="0"/>
+                        <a:fontRef idx="minor"/>
+                      </wps:style>
                       <wps:txbx>
                         <w:txbxContent>
                           <w:p>
                             <w:pPr>
-                              <w:overflowPunct w:val="false"/>
+                              <w:pStyle w:val="FrameContents"/>
+                              <w:overflowPunct w:val="true"/>
                               <w:jc w:val="center"/>
                               <w:rPr/>
                             </w:pPr>
                             <w:r>
                               <w:rPr>
-                                <w:rFonts w:asciiTheme="minorHAnsi" w:cstheme="minorBidi" w:eastAsiaTheme="minorHAnsi" w:hAnsiTheme="minorHAnsi"/>
+                                <w:rFonts w:eastAsia="Calibri" w:cs="" w:cstheme="minorBidi" w:eastAsiaTheme="minorHAnsi"/>
                                 <w:color w:val="C9211E"/>
                                 <w:lang w:val="it-IT"/>
                               </w:rPr>
@@ -2869,7 +2730,7 @@
                           </w:p>
                         </w:txbxContent>
                       </wps:txbx>
-                      <wps:bodyPr wrap="square" lIns="0" rIns="0" tIns="0" bIns="0" anchor="t">
+                      <wps:bodyPr lIns="0" rIns="0" tIns="0" bIns="0">
                         <a:noAutofit/>
                       </wps:bodyPr>
                     </wps:wsp>
@@ -2880,22 +2741,21 @@
           </mc:Choice>
           <mc:Fallback>
             <w:pict>
-              <v:shapetype id="_x0000_t202" coordsize="21600,21600" o:spt="202" path="m,l,21600l21600,21600l21600,xe">
-                <v:stroke joinstyle="miter"/>
-                <v:path gradientshapeok="t" o:connecttype="rect"/>
-              </v:shapetype>
-              <v:shape id="shape_0" ID="Cornice di testo 2" stroked="f" o:allowincell="f" style="position:absolute;margin-left:136.45pt;margin-top:5.7pt;width:24.55pt;height:27.05pt;mso-wrap-style:square;v-text-anchor:top" type="_x0000_t202">
+              <v:rect id="shape_0" ID="Cornice di testo 2" stroked="f" style="position:absolute;margin-left:136.45pt;margin-top:5.7pt;width:24.55pt;height:27.05pt;mso-wrap-style:square;v-text-anchor:top">
+                <v:fill o:detectmouseclick="t" on="false"/>
+                <v:stroke color="#3465a4" joinstyle="round" endcap="flat"/>
                 <v:textbox>
                   <w:txbxContent>
                     <w:p>
                       <w:pPr>
-                        <w:overflowPunct w:val="false"/>
+                        <w:pStyle w:val="FrameContents"/>
+                        <w:overflowPunct w:val="true"/>
                         <w:jc w:val="center"/>
                         <w:rPr/>
                       </w:pPr>
                       <w:r>
                         <w:rPr>
-                          <w:rFonts w:asciiTheme="minorHAnsi" w:cstheme="minorBidi" w:eastAsiaTheme="minorHAnsi" w:hAnsiTheme="minorHAnsi"/>
+                          <w:rFonts w:eastAsia="Calibri" w:cs="" w:cstheme="minorBidi" w:eastAsiaTheme="minorHAnsi"/>
                           <w:color w:val="C9211E"/>
                           <w:lang w:val="it-IT"/>
                         </w:rPr>
@@ -2904,10 +2764,8 @@
                     </w:p>
                   </w:txbxContent>
                 </v:textbox>
-                <v:fill o:detectmouseclick="t" on="false"/>
-                <v:stroke color="black" joinstyle="round" endcap="flat"/>
                 <w10:wrap type="none"/>
-              </v:shape>
+              </v:rect>
             </w:pict>
           </mc:Fallback>
         </mc:AlternateContent>
@@ -2932,7 +2790,7 @@
             <wp:extent cx="4781550" cy="2362200"/>
             <wp:effectExtent l="0" t="0" r="0" b="0"/>
             <wp:wrapSquare wrapText="largest"/>
-            <wp:docPr id="2" name="Immagine1" descr=""/>
+            <wp:docPr id="3" name="Immagine1" descr=""/>
             <wp:cNvGraphicFramePr>
               <a:graphicFrameLocks xmlns:a="http://schemas.openxmlformats.org/drawingml/2006/main" noChangeAspect="1"/>
             </wp:cNvGraphicFramePr>
@@ -2940,7 +2798,7 @@
               <a:graphicData uri="http://schemas.openxmlformats.org/drawingml/2006/picture">
                 <pic:pic xmlns:pic="http://schemas.openxmlformats.org/drawingml/2006/picture">
                   <pic:nvPicPr>
-                    <pic:cNvPr id="2" name="Immagine1" descr=""/>
+                    <pic:cNvPr id="3" name="Immagine1" descr=""/>
                     <pic:cNvPicPr>
                       <a:picLocks noChangeAspect="1" noChangeArrowheads="1"/>
                     </pic:cNvPicPr>
@@ -2978,7 +2836,7 @@
     </w:p>
     <w:p>
       <w:pPr>
-        <w:pStyle w:val="Caption"/>
+        <w:pStyle w:val="Caption1"/>
         <w:rPr/>
       </w:pPr>
       <w:r>
@@ -2994,14 +2852,14 @@
                 <wp:positionV relativeFrom="paragraph">
                   <wp:posOffset>46990</wp:posOffset>
                 </wp:positionV>
-                <wp:extent cx="312420" cy="344170"/>
+                <wp:extent cx="313055" cy="344805"/>
                 <wp:effectExtent l="0" t="0" r="0" b="0"/>
                 <wp:wrapNone/>
-                <wp:docPr id="3" name="Cornice di testo 1"/>
+                <wp:docPr id="4" name="Cornice di testo 1"/>
                 <a:graphic xmlns:a="http://schemas.openxmlformats.org/drawingml/2006/main">
                   <a:graphicData uri="http://schemas.microsoft.com/office/word/2010/wordprocessingShape">
                     <wps:wsp>
-                      <wps:cNvSpPr txBox="1"/>
+                      <wps:cNvSpPr/>
                       <wps:spPr>
                         <a:xfrm>
                           <a:off x="0" y="0"/>
@@ -3015,17 +2873,24 @@
                           <a:noFill/>
                         </a:ln>
                       </wps:spPr>
+                      <wps:style>
+                        <a:lnRef idx="0"/>
+                        <a:fillRef idx="0"/>
+                        <a:effectRef idx="0"/>
+                        <a:fontRef idx="minor"/>
+                      </wps:style>
                       <wps:txbx>
                         <w:txbxContent>
                           <w:p>
                             <w:pPr>
-                              <w:overflowPunct w:val="false"/>
+                              <w:pStyle w:val="FrameContents"/>
+                              <w:overflowPunct w:val="true"/>
                               <w:jc w:val="center"/>
                               <w:rPr/>
                             </w:pPr>
                             <w:r>
                               <w:rPr>
-                                <w:rFonts w:asciiTheme="minorHAnsi" w:cstheme="minorBidi" w:eastAsiaTheme="minorHAnsi" w:hAnsiTheme="minorHAnsi"/>
+                                <w:rFonts w:eastAsia="Calibri" w:cs="" w:cstheme="minorBidi" w:eastAsiaTheme="minorHAnsi"/>
                                 <w:color w:val="C9211E"/>
                                 <w:lang w:val="it-IT"/>
                               </w:rPr>
@@ -3034,7 +2899,7 @@
                           </w:p>
                         </w:txbxContent>
                       </wps:txbx>
-                      <wps:bodyPr wrap="square" lIns="0" rIns="0" tIns="0" bIns="0" anchor="t">
+                      <wps:bodyPr lIns="0" rIns="0" tIns="0" bIns="0">
                         <a:noAutofit/>
                       </wps:bodyPr>
                     </wps:wsp>
@@ -3045,18 +2910,21 @@
           </mc:Choice>
           <mc:Fallback>
             <w:pict>
-              <v:shape id="shape_0" ID="Cornice di testo 1" stroked="f" o:allowincell="f" style="position:absolute;margin-left:304.35pt;margin-top:3.7pt;width:24.55pt;height:27.05pt;mso-wrap-style:square;v-text-anchor:top" type="_x0000_t202">
+              <v:rect id="shape_0" ID="Cornice di testo 1" stroked="f" style="position:absolute;margin-left:304.35pt;margin-top:3.7pt;width:24.55pt;height:27.05pt;mso-wrap-style:square;v-text-anchor:top">
+                <v:fill o:detectmouseclick="t" on="false"/>
+                <v:stroke color="#3465a4" joinstyle="round" endcap="flat"/>
                 <v:textbox>
                   <w:txbxContent>
                     <w:p>
                       <w:pPr>
-                        <w:overflowPunct w:val="false"/>
+                        <w:pStyle w:val="FrameContents"/>
+                        <w:overflowPunct w:val="true"/>
                         <w:jc w:val="center"/>
                         <w:rPr/>
                       </w:pPr>
                       <w:r>
                         <w:rPr>
-                          <w:rFonts w:asciiTheme="minorHAnsi" w:cstheme="minorBidi" w:eastAsiaTheme="minorHAnsi" w:hAnsiTheme="minorHAnsi"/>
+                          <w:rFonts w:eastAsia="Calibri" w:cs="" w:cstheme="minorBidi" w:eastAsiaTheme="minorHAnsi"/>
                           <w:color w:val="C9211E"/>
                           <w:lang w:val="it-IT"/>
                         </w:rPr>
@@ -3065,10 +2933,8 @@
                     </w:p>
                   </w:txbxContent>
                 </v:textbox>
-                <v:fill o:detectmouseclick="t" on="false"/>
-                <v:stroke color="black" joinstyle="round" endcap="flat"/>
                 <w10:wrap type="none"/>
-              </v:shape>
+              </v:rect>
             </w:pict>
           </mc:Fallback>
         </mc:AlternateContent>
@@ -3076,25 +2942,25 @@
     </w:p>
     <w:p>
       <w:pPr>
-        <w:pStyle w:val="Caption"/>
-        <w:rPr/>
-      </w:pPr>
-      <w:r>
-        <w:rPr/>
-      </w:r>
-    </w:p>
-    <w:p>
-      <w:pPr>
-        <w:pStyle w:val="Caption"/>
-        <w:rPr/>
-      </w:pPr>
-      <w:r>
-        <w:rPr/>
-      </w:r>
-    </w:p>
-    <w:p>
-      <w:pPr>
-        <w:pStyle w:val="Caption"/>
+        <w:pStyle w:val="Caption1"/>
+        <w:rPr/>
+      </w:pPr>
+      <w:r>
+        <w:rPr/>
+      </w:r>
+    </w:p>
+    <w:p>
+      <w:pPr>
+        <w:pStyle w:val="Caption1"/>
+        <w:rPr/>
+      </w:pPr>
+      <w:r>
+        <w:rPr/>
+      </w:r>
+    </w:p>
+    <w:p>
+      <w:pPr>
+        <w:pStyle w:val="Caption1"/>
         <w:rPr/>
       </w:pPr>
       <w:r>
@@ -3110,14 +2976,14 @@
                 <wp:positionV relativeFrom="paragraph">
                   <wp:posOffset>-20320</wp:posOffset>
                 </wp:positionV>
-                <wp:extent cx="312420" cy="344170"/>
+                <wp:extent cx="313055" cy="344805"/>
                 <wp:effectExtent l="0" t="0" r="0" b="0"/>
                 <wp:wrapNone/>
-                <wp:docPr id="4" name="Cornice di testo 3"/>
+                <wp:docPr id="6" name="Cornice di testo 3"/>
                 <a:graphic xmlns:a="http://schemas.openxmlformats.org/drawingml/2006/main">
                   <a:graphicData uri="http://schemas.microsoft.com/office/word/2010/wordprocessingShape">
                     <wps:wsp>
-                      <wps:cNvSpPr txBox="1"/>
+                      <wps:cNvSpPr/>
                       <wps:spPr>
                         <a:xfrm>
                           <a:off x="0" y="0"/>
@@ -3131,17 +2997,24 @@
                           <a:noFill/>
                         </a:ln>
                       </wps:spPr>
+                      <wps:style>
+                        <a:lnRef idx="0"/>
+                        <a:fillRef idx="0"/>
+                        <a:effectRef idx="0"/>
+                        <a:fontRef idx="minor"/>
+                      </wps:style>
                       <wps:txbx>
                         <w:txbxContent>
                           <w:p>
                             <w:pPr>
-                              <w:overflowPunct w:val="false"/>
+                              <w:pStyle w:val="FrameContents"/>
+                              <w:overflowPunct w:val="true"/>
                               <w:jc w:val="center"/>
                               <w:rPr/>
                             </w:pPr>
                             <w:r>
                               <w:rPr>
-                                <w:rFonts w:asciiTheme="minorHAnsi" w:cstheme="minorBidi" w:eastAsiaTheme="minorHAnsi" w:hAnsiTheme="minorHAnsi"/>
+                                <w:rFonts w:eastAsia="Calibri" w:cs="" w:cstheme="minorBidi" w:eastAsiaTheme="minorHAnsi"/>
                                 <w:color w:val="C9211E"/>
                                 <w:lang w:val="it-IT"/>
                               </w:rPr>
@@ -3150,7 +3023,7 @@
                           </w:p>
                         </w:txbxContent>
                       </wps:txbx>
-                      <wps:bodyPr wrap="square" lIns="0" rIns="0" tIns="0" bIns="0" anchor="t">
+                      <wps:bodyPr lIns="0" rIns="0" tIns="0" bIns="0">
                         <a:noAutofit/>
                       </wps:bodyPr>
                     </wps:wsp>
@@ -3161,18 +3034,21 @@
           </mc:Choice>
           <mc:Fallback>
             <w:pict>
-              <v:shape id="shape_0" ID="Cornice di testo 3" stroked="f" o:allowincell="f" style="position:absolute;margin-left:172.8pt;margin-top:-1.6pt;width:24.55pt;height:27.05pt;mso-wrap-style:square;v-text-anchor:top" type="_x0000_t202">
+              <v:rect id="shape_0" ID="Cornice di testo 3" stroked="f" style="position:absolute;margin-left:172.8pt;margin-top:-1.6pt;width:24.55pt;height:27.05pt;mso-wrap-style:square;v-text-anchor:top">
+                <v:fill o:detectmouseclick="t" on="false"/>
+                <v:stroke color="#3465a4" joinstyle="round" endcap="flat"/>
                 <v:textbox>
                   <w:txbxContent>
                     <w:p>
                       <w:pPr>
-                        <w:overflowPunct w:val="false"/>
+                        <w:pStyle w:val="FrameContents"/>
+                        <w:overflowPunct w:val="true"/>
                         <w:jc w:val="center"/>
                         <w:rPr/>
                       </w:pPr>
                       <w:r>
                         <w:rPr>
-                          <w:rFonts w:asciiTheme="minorHAnsi" w:cstheme="minorBidi" w:eastAsiaTheme="minorHAnsi" w:hAnsiTheme="minorHAnsi"/>
+                          <w:rFonts w:eastAsia="Calibri" w:cs="" w:cstheme="minorBidi" w:eastAsiaTheme="minorHAnsi"/>
                           <w:color w:val="C9211E"/>
                           <w:lang w:val="it-IT"/>
                         </w:rPr>
@@ -3181,10 +3057,8 @@
                     </w:p>
                   </w:txbxContent>
                 </v:textbox>
-                <v:fill o:detectmouseclick="t" on="false"/>
-                <v:stroke color="black" joinstyle="round" endcap="flat"/>
                 <w10:wrap type="none"/>
-              </v:shape>
+              </v:rect>
             </w:pict>
           </mc:Fallback>
         </mc:AlternateContent>
@@ -3199,14 +3073,14 @@
                 <wp:positionV relativeFrom="paragraph">
                   <wp:posOffset>-71120</wp:posOffset>
                 </wp:positionV>
-                <wp:extent cx="312420" cy="344170"/>
+                <wp:extent cx="313055" cy="344805"/>
                 <wp:effectExtent l="0" t="0" r="0" b="0"/>
                 <wp:wrapNone/>
-                <wp:docPr id="5" name="Cornice di testo 4"/>
+                <wp:docPr id="8" name="Cornice di testo 4"/>
                 <a:graphic xmlns:a="http://schemas.openxmlformats.org/drawingml/2006/main">
                   <a:graphicData uri="http://schemas.microsoft.com/office/word/2010/wordprocessingShape">
                     <wps:wsp>
-                      <wps:cNvSpPr txBox="1"/>
+                      <wps:cNvSpPr/>
                       <wps:spPr>
                         <a:xfrm>
                           <a:off x="0" y="0"/>
@@ -3220,17 +3094,24 @@
                           <a:noFill/>
                         </a:ln>
                       </wps:spPr>
+                      <wps:style>
+                        <a:lnRef idx="0"/>
+                        <a:fillRef idx="0"/>
+                        <a:effectRef idx="0"/>
+                        <a:fontRef idx="minor"/>
+                      </wps:style>
                       <wps:txbx>
                         <w:txbxContent>
                           <w:p>
                             <w:pPr>
-                              <w:overflowPunct w:val="false"/>
+                              <w:pStyle w:val="FrameContents"/>
+                              <w:overflowPunct w:val="true"/>
                               <w:jc w:val="center"/>
                               <w:rPr/>
                             </w:pPr>
                             <w:r>
                               <w:rPr>
-                                <w:rFonts w:asciiTheme="minorHAnsi" w:cstheme="minorBidi" w:eastAsiaTheme="minorHAnsi" w:hAnsiTheme="minorHAnsi"/>
+                                <w:rFonts w:eastAsia="Calibri" w:cs="" w:cstheme="minorBidi" w:eastAsiaTheme="minorHAnsi"/>
                                 <w:color w:val="C9211E"/>
                                 <w:lang w:val="it-IT"/>
                               </w:rPr>
@@ -3239,7 +3120,7 @@
                           </w:p>
                         </w:txbxContent>
                       </wps:txbx>
-                      <wps:bodyPr wrap="square" lIns="0" rIns="0" tIns="0" bIns="0" anchor="t">
+                      <wps:bodyPr lIns="0" rIns="0" tIns="0" bIns="0">
                         <a:noAutofit/>
                       </wps:bodyPr>
                     </wps:wsp>
@@ -3250,18 +3131,21 @@
           </mc:Choice>
           <mc:Fallback>
             <w:pict>
-              <v:shape id="shape_0" ID="Cornice di testo 4" stroked="f" o:allowincell="f" style="position:absolute;margin-left:137.05pt;margin-top:-5.6pt;width:24.55pt;height:27.05pt;mso-wrap-style:square;v-text-anchor:top" type="_x0000_t202">
+              <v:rect id="shape_0" ID="Cornice di testo 4" stroked="f" style="position:absolute;margin-left:137.05pt;margin-top:-5.6pt;width:24.55pt;height:27.05pt;mso-wrap-style:square;v-text-anchor:top">
+                <v:fill o:detectmouseclick="t" on="false"/>
+                <v:stroke color="#3465a4" joinstyle="round" endcap="flat"/>
                 <v:textbox>
                   <w:txbxContent>
                     <w:p>
                       <w:pPr>
-                        <w:overflowPunct w:val="false"/>
+                        <w:pStyle w:val="FrameContents"/>
+                        <w:overflowPunct w:val="true"/>
                         <w:jc w:val="center"/>
                         <w:rPr/>
                       </w:pPr>
                       <w:r>
                         <w:rPr>
-                          <w:rFonts w:asciiTheme="minorHAnsi" w:cstheme="minorBidi" w:eastAsiaTheme="minorHAnsi" w:hAnsiTheme="minorHAnsi"/>
+                          <w:rFonts w:eastAsia="Calibri" w:cs="" w:cstheme="minorBidi" w:eastAsiaTheme="minorHAnsi"/>
                           <w:color w:val="C9211E"/>
                           <w:lang w:val="it-IT"/>
                         </w:rPr>
@@ -3270,10 +3154,8 @@
                     </w:p>
                   </w:txbxContent>
                 </v:textbox>
-                <v:fill o:detectmouseclick="t" on="false"/>
-                <v:stroke color="black" joinstyle="round" endcap="flat"/>
                 <w10:wrap type="none"/>
-              </v:shape>
+              </v:rect>
             </w:pict>
           </mc:Fallback>
         </mc:AlternateContent>
@@ -3281,43 +3163,43 @@
     </w:p>
     <w:p>
       <w:pPr>
-        <w:pStyle w:val="Caption"/>
-        <w:rPr/>
-      </w:pPr>
-      <w:r>
-        <w:rPr/>
-      </w:r>
-    </w:p>
-    <w:p>
-      <w:pPr>
-        <w:pStyle w:val="Caption"/>
-        <w:rPr/>
-      </w:pPr>
-      <w:r>
-        <w:rPr/>
-      </w:r>
-    </w:p>
-    <w:p>
-      <w:pPr>
-        <w:pStyle w:val="Caption"/>
-        <w:rPr/>
-      </w:pPr>
-      <w:r>
-        <w:rPr/>
-      </w:r>
-    </w:p>
-    <w:p>
-      <w:pPr>
-        <w:pStyle w:val="Caption"/>
-        <w:rPr/>
-      </w:pPr>
-      <w:r>
-        <w:rPr/>
-      </w:r>
-    </w:p>
-    <w:p>
-      <w:pPr>
-        <w:pStyle w:val="Caption"/>
+        <w:pStyle w:val="Caption1"/>
+        <w:rPr/>
+      </w:pPr>
+      <w:r>
+        <w:rPr/>
+      </w:r>
+    </w:p>
+    <w:p>
+      <w:pPr>
+        <w:pStyle w:val="Caption1"/>
+        <w:rPr/>
+      </w:pPr>
+      <w:r>
+        <w:rPr/>
+      </w:r>
+    </w:p>
+    <w:p>
+      <w:pPr>
+        <w:pStyle w:val="Caption1"/>
+        <w:rPr/>
+      </w:pPr>
+      <w:r>
+        <w:rPr/>
+      </w:r>
+    </w:p>
+    <w:p>
+      <w:pPr>
+        <w:pStyle w:val="Caption1"/>
+        <w:rPr/>
+      </w:pPr>
+      <w:r>
+        <w:rPr/>
+      </w:r>
+    </w:p>
+    <w:p>
+      <w:pPr>
+        <w:pStyle w:val="Caption1"/>
         <w:jc w:val="center"/>
         <w:rPr/>
       </w:pPr>
@@ -3331,7 +3213,7 @@
       </w:r>
       <w:r>
         <w:rPr/>
-        <w:instrText xml:space="preserve"> SEQ Figura \* ARABIC </w:instrText>
+        <w:instrText> SEQ Figura \* ARABIC </w:instrText>
       </w:r>
       <w:r>
         <w:rPr/>
@@ -3371,7 +3253,7 @@
       </w:pPr>
       <w:r>
         <w:rPr>
-          <w:rFonts w:eastAsia="" w:cs="" w:cstheme="majorBidi" w:eastAsiaTheme="majorEastAsia" w:ascii="Calibri-Light" w:hAnsi="Calibri-Light"/>
+          <w:rFonts w:eastAsia="" w:cs="" w:ascii="Calibri-Light" w:hAnsi="Calibri-Light" w:cstheme="majorBidi" w:eastAsiaTheme="majorEastAsia"/>
           <w:color w:val="2F5497" w:themeColor="accent1" w:themeShade="bf"/>
           <w:sz w:val="32"/>
           <w:szCs w:val="32"/>
@@ -3408,7 +3290,7 @@
             <wp:extent cx="958215" cy="2282190"/>
             <wp:effectExtent l="0" t="0" r="0" b="0"/>
             <wp:wrapSquare wrapText="largest"/>
-            <wp:docPr id="6" name="Immagine2" descr=""/>
+            <wp:docPr id="10" name="Immagine2" descr=""/>
             <wp:cNvGraphicFramePr>
               <a:graphicFrameLocks xmlns:a="http://schemas.openxmlformats.org/drawingml/2006/main" noChangeAspect="1"/>
             </wp:cNvGraphicFramePr>
@@ -3416,7 +3298,7 @@
               <a:graphicData uri="http://schemas.openxmlformats.org/drawingml/2006/picture">
                 <pic:pic xmlns:pic="http://schemas.openxmlformats.org/drawingml/2006/picture">
                   <pic:nvPicPr>
-                    <pic:cNvPr id="6" name="Immagine2" descr=""/>
+                    <pic:cNvPr id="10" name="Immagine2" descr=""/>
                     <pic:cNvPicPr>
                       <a:picLocks noChangeAspect="1" noChangeArrowheads="1"/>
                     </pic:cNvPicPr>
@@ -3453,7 +3335,7 @@
             <wp:extent cx="1010285" cy="2404745"/>
             <wp:effectExtent l="0" t="0" r="0" b="0"/>
             <wp:wrapSquare wrapText="largest"/>
-            <wp:docPr id="7" name="Immagine3" descr=""/>
+            <wp:docPr id="11" name="Immagine3" descr=""/>
             <wp:cNvGraphicFramePr>
               <a:graphicFrameLocks xmlns:a="http://schemas.openxmlformats.org/drawingml/2006/main" noChangeAspect="1"/>
             </wp:cNvGraphicFramePr>
@@ -3461,7 +3343,7 @@
               <a:graphicData uri="http://schemas.openxmlformats.org/drawingml/2006/picture">
                 <pic:pic xmlns:pic="http://schemas.openxmlformats.org/drawingml/2006/picture">
                   <pic:nvPicPr>
-                    <pic:cNvPr id="7" name="Immagine3" descr=""/>
+                    <pic:cNvPr id="11" name="Immagine3" descr=""/>
                     <pic:cNvPicPr>
                       <a:picLocks noChangeAspect="1" noChangeArrowheads="1"/>
                     </pic:cNvPicPr>
@@ -3498,7 +3380,7 @@
             <wp:extent cx="1129665" cy="2127885"/>
             <wp:effectExtent l="0" t="0" r="0" b="0"/>
             <wp:wrapSquare wrapText="largest"/>
-            <wp:docPr id="8" name="Immagine4" descr=""/>
+            <wp:docPr id="12" name="Immagine4" descr=""/>
             <wp:cNvGraphicFramePr>
               <a:graphicFrameLocks xmlns:a="http://schemas.openxmlformats.org/drawingml/2006/main" noChangeAspect="1"/>
             </wp:cNvGraphicFramePr>
@@ -3506,7 +3388,7 @@
               <a:graphicData uri="http://schemas.openxmlformats.org/drawingml/2006/picture">
                 <pic:pic xmlns:pic="http://schemas.openxmlformats.org/drawingml/2006/picture">
                   <pic:nvPicPr>
-                    <pic:cNvPr id="8" name="Immagine4" descr=""/>
+                    <pic:cNvPr id="12" name="Immagine4" descr=""/>
                     <pic:cNvPicPr>
                       <a:picLocks noChangeAspect="1" noChangeArrowheads="1"/>
                     </pic:cNvPicPr>
@@ -3545,7 +3427,7 @@
       </w:pPr>
       <w:r>
         <w:rPr>
-          <w:rFonts w:eastAsia="" w:cs="" w:cstheme="majorBidi" w:eastAsiaTheme="majorEastAsia" w:ascii="Calibri-Light" w:hAnsi="Calibri-Light"/>
+          <w:rFonts w:eastAsia="" w:cs="" w:ascii="Calibri-Light" w:hAnsi="Calibri-Light" w:cstheme="majorBidi" w:eastAsiaTheme="majorEastAsia"/>
           <w:color w:val="2F5497" w:themeColor="accent1" w:themeShade="bf"/>
           <w:sz w:val="32"/>
           <w:szCs w:val="32"/>
@@ -3558,7 +3440,7 @@
     </w:p>
     <w:p>
       <w:pPr>
-        <w:pStyle w:val="Titolo1"/>
+        <w:pStyle w:val="Heading1"/>
         <w:rPr/>
       </w:pPr>
       <w:r>
@@ -3567,14 +3449,14 @@
       </w:r>
       <w:r>
         <w:rPr>
-          <w:rStyle w:val="Richiamoallanotaapidipagina"/>
+          <w:rStyle w:val="FootnoteAnchor"/>
         </w:rPr>
         <w:footnoteReference w:id="3"/>
       </w:r>
     </w:p>
     <w:p>
       <w:pPr>
-        <w:pStyle w:val="Titolo2"/>
+        <w:pStyle w:val="Heading2"/>
         <w:rPr/>
       </w:pPr>
       <w:r>
@@ -3585,15 +3467,64 @@
     <w:p>
       <w:pPr>
         <w:pStyle w:val="Normal"/>
-        <w:rPr/>
-      </w:pPr>
-      <w:r>
-        <w:rPr/>
-        <w:t xml:space="preserve">If dashboard </w:t>
-      </w:r>
-      <w:r>
-        <w:rPr/>
-        <w:t xml:space="preserve">is not responding on the CAN bus, we need to add external basic warning element(led,etc..) to make the user informed about the warning system is not functioning properly. </w:t>
+        <w:rPr>
+          <w:rFonts w:asciiTheme="minorHAnsi" w:cstheme="minorBidi" w:eastAsiaTheme="minorHAnsi" w:hAnsiTheme="minorHAnsi"/>
+          <w:shd w:fill="00A933" w:val="clear"/>
+        </w:rPr>
+      </w:pPr>
+      <w:r>
+        <w:rPr>
+          <w:rFonts w:asciiTheme="minorHAnsi" w:cstheme="minorBidi" w:eastAsiaTheme="minorHAnsi" w:hAnsiTheme="minorHAnsi"/>
+          <w:shd w:fill="00A933" w:val="clear"/>
+        </w:rPr>
+        <w:t xml:space="preserve">The functional safety of this item relies </w:t>
+      </w:r>
+      <w:r>
+        <w:rPr>
+          <w:rFonts w:eastAsia="Calibri" w:cs="" w:cstheme="minorBidi" w:eastAsiaTheme="minorHAnsi"/>
+          <w:color w:val="000000"/>
+          <w:kern w:val="0"/>
+          <w:sz w:val="24"/>
+          <w:szCs w:val="24"/>
+          <w:shd w:fill="00A933" w:val="clear"/>
+          <w:lang w:val="en-US" w:eastAsia="en-US" w:bidi="ar-SA"/>
+        </w:rPr>
+        <w:t>heavily</w:t>
+      </w:r>
+      <w:r>
+        <w:rPr>
+          <w:rFonts w:asciiTheme="minorHAnsi" w:cstheme="minorBidi" w:eastAsiaTheme="minorHAnsi" w:hAnsiTheme="minorHAnsi"/>
+          <w:shd w:fill="00A933" w:val="clear"/>
+        </w:rPr>
+        <w:t xml:space="preserve"> on the warning system, so a secondary (and simpler) warning device should be implemented. In particular, in the case when the dashboard is not responding on the CAN bus or is reporting an error, a simple </w:t>
+      </w:r>
+      <w:r>
+        <w:rPr>
+          <w:rFonts w:asciiTheme="minorHAnsi" w:cstheme="minorBidi" w:eastAsiaTheme="minorHAnsi" w:hAnsiTheme="minorHAnsi"/>
+          <w:shd w:fill="00A933" w:val="clear"/>
+        </w:rPr>
+        <w:t xml:space="preserve">and </w:t>
+      </w:r>
+      <w:r>
+        <w:rPr>
+          <w:rFonts w:asciiTheme="minorHAnsi" w:cstheme="minorBidi" w:eastAsiaTheme="minorHAnsi" w:hAnsiTheme="minorHAnsi"/>
+          <w:shd w:fill="00A933" w:val="clear"/>
+        </w:rPr>
+        <w:t>independent</w:t>
+      </w:r>
+      <w:r>
+        <w:rPr>
+          <w:rFonts w:asciiTheme="minorHAnsi" w:cstheme="minorBidi" w:eastAsiaTheme="minorHAnsi" w:hAnsiTheme="minorHAnsi"/>
+          <w:shd w:fill="00A933" w:val="clear"/>
+        </w:rPr>
+        <w:t>ly driven</w:t>
+      </w:r>
+      <w:r>
+        <w:rPr>
+          <w:rFonts w:asciiTheme="minorHAnsi" w:cstheme="minorBidi" w:eastAsiaTheme="minorHAnsi" w:hAnsiTheme="minorHAnsi"/>
+          <w:shd w:fill="00A933" w:val="clear"/>
+        </w:rPr>
+        <w:t xml:space="preserve"> indicator, such as a LED, must be turned on.</w:t>
       </w:r>
     </w:p>
     <w:p>
@@ -3607,7 +3538,38 @@
     </w:p>
     <w:p>
       <w:pPr>
-        <w:pStyle w:val="Titolo2"/>
+        <w:pStyle w:val="Normal"/>
+        <w:rPr>
+          <w:rFonts w:asciiTheme="minorHAnsi" w:cstheme="minorBidi" w:eastAsiaTheme="minorHAnsi" w:hAnsiTheme="minorHAnsi"/>
+          <w:shd w:fill="FF0000" w:val="clear"/>
+        </w:rPr>
+      </w:pPr>
+      <w:r>
+        <w:rPr>
+          <w:rFonts w:asciiTheme="minorHAnsi" w:cstheme="minorBidi" w:eastAsiaTheme="minorHAnsi" w:hAnsiTheme="minorHAnsi"/>
+          <w:shd w:fill="FF0000" w:val="clear"/>
+        </w:rPr>
+        <w:t xml:space="preserve">If dashboard is not responding on the CAN bus, we need to add external basic warning element(led,etc..) to make the user informed about the warning system is not functioning properly. </w:t>
+      </w:r>
+    </w:p>
+    <w:p>
+      <w:pPr>
+        <w:pStyle w:val="Normal"/>
+        <w:rPr>
+          <w:rFonts w:asciiTheme="minorHAnsi" w:cstheme="minorBidi" w:eastAsiaTheme="minorHAnsi" w:hAnsiTheme="minorHAnsi"/>
+          <w:shd w:fill="FF0000" w:val="clear"/>
+        </w:rPr>
+      </w:pPr>
+      <w:r>
+        <w:rPr>
+          <w:rFonts w:asciiTheme="minorHAnsi" w:cstheme="minorBidi" w:eastAsiaTheme="minorHAnsi" w:hAnsiTheme="minorHAnsi"/>
+          <w:shd w:fill="FF0000" w:val="clear"/>
+        </w:rPr>
+      </w:r>
+    </w:p>
+    <w:p>
+      <w:pPr>
+        <w:pStyle w:val="Heading2"/>
         <w:rPr/>
       </w:pPr>
       <w:r>
@@ -3618,19 +3580,189 @@
     <w:p>
       <w:pPr>
         <w:pStyle w:val="Normal"/>
-        <w:rPr/>
-      </w:pPr>
-      <w:r>
-        <w:rPr/>
+        <w:rPr>
+          <w:rFonts w:asciiTheme="minorHAnsi" w:cstheme="minorBidi" w:eastAsiaTheme="minorHAnsi" w:hAnsiTheme="minorHAnsi"/>
+          <w:shd w:fill="00A933" w:val="clear"/>
+        </w:rPr>
+      </w:pPr>
+      <w:r>
+        <w:rPr>
+          <w:rFonts w:asciiTheme="minorHAnsi" w:cstheme="minorBidi" w:eastAsiaTheme="minorHAnsi" w:hAnsiTheme="minorHAnsi"/>
+          <w:shd w:fill="00A933" w:val="clear"/>
+        </w:rPr>
+        <w:t>The inputs of this item are the following:</w:t>
       </w:r>
     </w:p>
     <w:p>
       <w:pPr>
         <w:pStyle w:val="Normal"/>
-        <w:rPr/>
-      </w:pPr>
-      <w:r>
-        <w:rPr/>
+        <w:widowControl w:val="false"/>
+        <w:suppressAutoHyphens w:val="true"/>
+        <w:spacing w:before="0" w:after="0"/>
+        <w:rPr>
+          <w:rFonts w:ascii="Consolas" w:hAnsi="Consolas" w:cstheme="minorBidi"/>
+          <w:shd w:fill="00A933" w:val="clear"/>
+        </w:rPr>
+      </w:pPr>
+      <w:r>
+        <w:rPr>
+          <w:rFonts w:eastAsia="Calibri" w:cs="" w:cstheme="minorBidi" w:eastAsiaTheme="minorHAnsi" w:ascii="Consolas" w:hAnsi="Consolas"/>
+          <w:kern w:val="0"/>
+          <w:sz w:val="22"/>
+          <w:szCs w:val="22"/>
+          <w:shd w:fill="00A933" w:val="clear"/>
+          <w:lang w:eastAsia="en-US" w:bidi="ar-SA"/>
+        </w:rPr>
+        <w:t>BrakePedalPressed, a boolean reading without any plausibility check applicable;</w:t>
+      </w:r>
+    </w:p>
+    <w:p>
+      <w:pPr>
+        <w:pStyle w:val="Normal"/>
+        <w:widowControl w:val="false"/>
+        <w:suppressAutoHyphens w:val="true"/>
+        <w:spacing w:before="0" w:after="0"/>
+        <w:rPr>
+          <w:rFonts w:ascii="Consolas" w:hAnsi="Consolas" w:cstheme="minorBidi"/>
+          <w:shd w:fill="00A933" w:val="clear"/>
+        </w:rPr>
+      </w:pPr>
+      <w:r>
+        <w:rPr>
+          <w:rFonts w:eastAsia="Calibri" w:cs="" w:cstheme="minorBidi" w:eastAsiaTheme="minorHAnsi" w:ascii="Consolas" w:hAnsi="Consolas"/>
+          <w:kern w:val="0"/>
+          <w:sz w:val="22"/>
+          <w:szCs w:val="22"/>
+          <w:shd w:fill="00A933" w:val="clear"/>
+          <w:lang w:eastAsia="en-US" w:bidi="ar-SA"/>
+        </w:rPr>
+        <w:t xml:space="preserve">ThrottlePedalPosition, a floating point reading normalized between 0 and 1, we </w:t>
+      </w:r>
+      <w:r>
+        <w:rPr>
+          <w:rFonts w:eastAsia="Calibri" w:cs="" w:cstheme="minorBidi" w:eastAsiaTheme="minorHAnsi" w:ascii="Consolas" w:hAnsi="Consolas"/>
+          <w:kern w:val="0"/>
+          <w:sz w:val="22"/>
+          <w:szCs w:val="22"/>
+          <w:shd w:fill="00A933" w:val="clear"/>
+          <w:lang w:eastAsia="en-US" w:bidi="ar-SA"/>
+        </w:rPr>
+        <w:t xml:space="preserve">will </w:t>
+      </w:r>
+      <w:r>
+        <w:rPr>
+          <w:rFonts w:eastAsia="Calibri" w:cs="" w:cstheme="minorBidi" w:eastAsiaTheme="minorHAnsi" w:ascii="Consolas" w:hAnsi="Consolas"/>
+          <w:kern w:val="0"/>
+          <w:sz w:val="22"/>
+          <w:szCs w:val="22"/>
+          <w:shd w:fill="00A933" w:val="clear"/>
+          <w:lang w:eastAsia="en-US" w:bidi="ar-SA"/>
+        </w:rPr>
+        <w:t xml:space="preserve">assume that the pedal sensor </w:t>
+      </w:r>
+      <w:r>
+        <w:rPr>
+          <w:rFonts w:eastAsia="Calibri" w:cs="" w:cstheme="minorBidi" w:eastAsiaTheme="minorHAnsi" w:ascii="Consolas" w:hAnsi="Consolas"/>
+          <w:kern w:val="0"/>
+          <w:sz w:val="22"/>
+          <w:szCs w:val="22"/>
+          <w:shd w:fill="00A933" w:val="clear"/>
+          <w:lang w:eastAsia="en-US" w:bidi="ar-SA"/>
+        </w:rPr>
+        <w:t>in case of malfunction will return a value outside that range;</w:t>
+      </w:r>
+    </w:p>
+    <w:p>
+      <w:pPr>
+        <w:pStyle w:val="Normal"/>
+        <w:widowControl w:val="false"/>
+        <w:suppressAutoHyphens w:val="true"/>
+        <w:spacing w:before="0" w:after="0"/>
+        <w:rPr>
+          <w:rFonts w:ascii="Consolas" w:hAnsi="Consolas" w:cstheme="minorBidi"/>
+          <w:shd w:fill="00A933" w:val="clear"/>
+        </w:rPr>
+      </w:pPr>
+      <w:r>
+        <w:rPr>
+          <w:rFonts w:eastAsia="Calibri" w:cs="" w:cstheme="minorBidi" w:eastAsiaTheme="minorHAnsi" w:ascii="Consolas" w:hAnsi="Consolas"/>
+          <w:kern w:val="0"/>
+          <w:sz w:val="22"/>
+          <w:szCs w:val="22"/>
+          <w:shd w:fill="00A933" w:val="clear"/>
+          <w:lang w:eastAsia="en-US" w:bidi="ar-SA"/>
+        </w:rPr>
+        <w:t>VehicleSpeed_km_h, a floating point reading that in correct operations must remain within the range -60, 240 km/h;</w:t>
+      </w:r>
+    </w:p>
+    <w:p>
+      <w:pPr>
+        <w:pStyle w:val="Normal"/>
+        <w:widowControl w:val="false"/>
+        <w:suppressAutoHyphens w:val="true"/>
+        <w:spacing w:before="0" w:after="0"/>
+        <w:rPr>
+          <w:rFonts w:ascii="Consolas" w:hAnsi="Consolas" w:cstheme="minorBidi"/>
+          <w:shd w:fill="00A933" w:val="clear"/>
+        </w:rPr>
+      </w:pPr>
+      <w:r>
+        <w:rPr>
+          <w:rFonts w:eastAsia="Calibri" w:cs="" w:cstheme="minorBidi" w:eastAsiaTheme="minorHAnsi" w:ascii="Consolas" w:hAnsi="Consolas"/>
+          <w:kern w:val="0"/>
+          <w:sz w:val="22"/>
+          <w:szCs w:val="22"/>
+          <w:shd w:fill="00A933" w:val="clear"/>
+          <w:lang w:eastAsia="en-US" w:bidi="ar-SA"/>
+        </w:rPr>
+        <w:t xml:space="preserve">AutomaticTrasmissionSelectorState, an integer reading to be interpreted as an enumeration, we will assume that the selector will </w:t>
+      </w:r>
+      <w:r>
+        <w:rPr>
+          <w:rFonts w:eastAsia="Calibri" w:cs="" w:cstheme="minorBidi" w:eastAsiaTheme="minorHAnsi" w:ascii="Consolas" w:hAnsi="Consolas"/>
+          <w:color w:val="000000"/>
+          <w:kern w:val="0"/>
+          <w:sz w:val="22"/>
+          <w:szCs w:val="22"/>
+          <w:shd w:fill="00A933" w:val="clear"/>
+          <w:lang w:val="en-US" w:eastAsia="en-US" w:bidi="ar-SA"/>
+        </w:rPr>
+        <w:t>send through the CAN bus</w:t>
+      </w:r>
+      <w:r>
+        <w:rPr>
+          <w:rFonts w:eastAsia="Calibri" w:cs="" w:cstheme="minorBidi" w:eastAsiaTheme="minorHAnsi" w:ascii="Consolas" w:hAnsi="Consolas"/>
+          <w:kern w:val="0"/>
+          <w:sz w:val="22"/>
+          <w:szCs w:val="22"/>
+          <w:shd w:fill="00A933" w:val="clear"/>
+          <w:lang w:eastAsia="en-US" w:bidi="ar-SA"/>
+        </w:rPr>
+        <w:t xml:space="preserve"> a value outside the range 0, 4 if some error occur. </w:t>
+      </w:r>
+    </w:p>
+    <w:p>
+      <w:pPr>
+        <w:pStyle w:val="Normal"/>
+        <w:rPr/>
+      </w:pPr>
+      <w:r>
+        <w:rPr/>
+      </w:r>
+    </w:p>
+    <w:p>
+      <w:pPr>
+        <w:pStyle w:val="Normal"/>
+        <w:rPr>
+          <w:rFonts w:asciiTheme="minorHAnsi" w:cstheme="minorBidi" w:eastAsiaTheme="minorHAnsi" w:hAnsiTheme="minorHAnsi"/>
+          <w:shd w:fill="FF0000" w:val="clear"/>
+        </w:rPr>
+      </w:pPr>
+      <w:r>
+        <w:rPr>
+          <w:rFonts w:asciiTheme="minorHAnsi" w:cstheme="minorBidi" w:eastAsiaTheme="minorHAnsi" w:hAnsiTheme="minorHAnsi"/>
+          <w:shd w:fill="FF0000" w:val="clear"/>
+        </w:rPr>
         <w:t>Torque contraint on certain level Screen shout needed….</w:t>
       </w:r>
       <w:r>
@@ -3639,7 +3771,7 @@
     </w:p>
     <w:p>
       <w:pPr>
-        <w:pStyle w:val="Titolo1"/>
+        <w:pStyle w:val="Heading1"/>
         <w:rPr/>
       </w:pPr>
       <w:r>
@@ -3649,7 +3781,7 @@
     </w:p>
     <w:p>
       <w:pPr>
-        <w:pStyle w:val="Titolo2"/>
+        <w:pStyle w:val="Heading2"/>
         <w:rPr/>
       </w:pPr>
       <w:r>
@@ -3703,7 +3835,7 @@
     </w:p>
     <w:p>
       <w:pPr>
-        <w:pStyle w:val="Titolo2"/>
+        <w:pStyle w:val="Heading2"/>
         <w:rPr/>
       </w:pPr>
       <w:r>
@@ -3752,7 +3884,7 @@
       </w:footnotePr>
       <w:type w:val="nextPage"/>
       <w:pgSz w:w="11906" w:h="16838"/>
-      <w:pgMar w:left="1440" w:right="1440" w:gutter="0" w:header="0" w:top="1440" w:footer="0" w:bottom="1440"/>
+      <w:pgMar w:left="1440" w:right="1440" w:header="0" w:top="1440" w:footer="0" w:bottom="1440" w:gutter="0"/>
       <w:pgNumType w:fmt="decimal"/>
       <w:formProt w:val="false"/>
       <w:textDirection w:val="lrTb"/>
@@ -3763,7 +3895,7 @@
 </file>
 
 <file path=word/footnotes.xml><?xml version="1.0" encoding="utf-8"?>
-<w:footnotes xmlns:o="urn:schemas-microsoft-com:office:office" xmlns:r="http://schemas.openxmlformats.org/officeDocument/2006/relationships" xmlns:v="urn:schemas-microsoft-com:vml" xmlns:w="http://schemas.openxmlformats.org/wordprocessingml/2006/main" xmlns:w10="urn:schemas-microsoft-com:office:word" xmlns:wp="http://schemas.openxmlformats.org/drawingml/2006/wordprocessingDrawing" xmlns:wps="http://schemas.microsoft.com/office/word/2010/wordprocessingShape" xmlns:wpg="http://schemas.microsoft.com/office/word/2010/wordprocessingGroup" xmlns:mc="http://schemas.openxmlformats.org/markup-compatibility/2006" xmlns:wp14="http://schemas.microsoft.com/office/word/2010/wordprocessingDrawing" xmlns:w14="http://schemas.microsoft.com/office/word/2010/wordml" xmlns:w15="http://schemas.microsoft.com/office/word/2012/wordml" mc:Ignorable="w14 wp14 w15">
+<w:footnotes xmlns:o="urn:schemas-microsoft-com:office:office" xmlns:r="http://schemas.openxmlformats.org/officeDocument/2006/relationships" xmlns:v="urn:schemas-microsoft-com:vml" xmlns:w="http://schemas.openxmlformats.org/wordprocessingml/2006/main" xmlns:w10="urn:schemas-microsoft-com:office:word" xmlns:wp="http://schemas.openxmlformats.org/drawingml/2006/wordprocessingDrawing" xmlns:wps="http://schemas.microsoft.com/office/word/2010/wordprocessingShape" xmlns:wpg="http://schemas.microsoft.com/office/word/2010/wordprocessingGroup" xmlns:mc="http://schemas.openxmlformats.org/markup-compatibility/2006" xmlns:wp14="http://schemas.microsoft.com/office/word/2010/wordprocessingDrawing" xmlns:w14="http://schemas.microsoft.com/office/word/2010/wordml" mc:Ignorable="w14 wp14">
   <w:footnote w:id="0" w:type="separator">
     <w:p>
       <w:pPr>
@@ -3791,12 +3923,12 @@
   <w:footnote w:id="2">
     <w:p>
       <w:pPr>
-        <w:pStyle w:val="Notaapidipagina"/>
-        <w:rPr/>
-      </w:pPr>
-      <w:r>
-        <w:rPr>
-          <w:rStyle w:val="Caratterinotaapidipagina"/>
+        <w:pStyle w:val="Footnote"/>
+        <w:rPr/>
+      </w:pPr>
+      <w:r>
+        <w:rPr>
+          <w:rStyle w:val="FootnoteCharacters"/>
         </w:rPr>
         <w:footnoteRef/>
       </w:r>
@@ -3823,12 +3955,12 @@
   <w:footnote w:id="3">
     <w:p>
       <w:pPr>
-        <w:pStyle w:val="Notaapidipagina"/>
-        <w:rPr/>
-      </w:pPr>
-      <w:r>
-        <w:rPr>
-          <w:rStyle w:val="Caratterinotaapidipagina"/>
+        <w:pStyle w:val="Footnote"/>
+        <w:rPr/>
+      </w:pPr>
+      <w:r>
+        <w:rPr>
+          <w:rStyle w:val="FootnoteCharacters"/>
         </w:rPr>
         <w:footnoteRef/>
       </w:r>
@@ -3865,7 +3997,7 @@
     </w:p>
     <w:p>
       <w:pPr>
-        <w:pStyle w:val="Notaapidipagina"/>
+        <w:pStyle w:val="Footnote"/>
         <w:rPr/>
       </w:pPr>
       <w:r>
@@ -4848,7 +4980,7 @@
       <w:lang w:val="en-US" w:eastAsia="en-US" w:bidi="ar-SA"/>
     </w:rPr>
   </w:style>
-  <w:style w:type="paragraph" w:styleId="Titolo1">
+  <w:style w:type="paragraph" w:styleId="Heading1">
     <w:name w:val="Heading 1"/>
     <w:basedOn w:val="Normal"/>
     <w:next w:val="Normal"/>
@@ -4869,7 +5001,7 @@
       <w:szCs w:val="32"/>
     </w:rPr>
   </w:style>
-  <w:style w:type="paragraph" w:styleId="Titolo2">
+  <w:style w:type="paragraph" w:styleId="Heading2">
     <w:name w:val="Heading 2"/>
     <w:basedOn w:val="Normal"/>
     <w:next w:val="Normal"/>
@@ -4891,7 +5023,7 @@
       <w:szCs w:val="26"/>
     </w:rPr>
   </w:style>
-  <w:style w:type="paragraph" w:styleId="Titolo3">
+  <w:style w:type="paragraph" w:styleId="Heading3">
     <w:name w:val="Heading 3"/>
     <w:basedOn w:val="Normal"/>
     <w:next w:val="Normal"/>
@@ -4960,7 +5092,7 @@
       <w:lang w:val="en-US"/>
     </w:rPr>
   </w:style>
-  <w:style w:type="character" w:styleId="CollegamentoInternet">
+  <w:style w:type="character" w:styleId="InternetLink">
     <w:name w:val="Hyperlink"/>
     <w:basedOn w:val="DefaultParagraphFont"/>
     <w:uiPriority w:val="99"/>
@@ -4971,7 +5103,7 @@
       <w:u w:val="single"/>
     </w:rPr>
   </w:style>
-  <w:style w:type="character" w:styleId="CollegamentoInternetvisitato">
+  <w:style w:type="character" w:styleId="VisitedInternetLink">
     <w:name w:val="FollowedHyperlink"/>
     <w:basedOn w:val="DefaultParagraphFont"/>
     <w:uiPriority w:val="99"/>
@@ -5045,8 +5177,15 @@
       <w:vertAlign w:val="superscript"/>
     </w:rPr>
   </w:style>
-  <w:style w:type="character" w:styleId="Richiamoallanotaapidipagina">
-    <w:name w:val="Footnote Reference"/>
+  <w:style w:type="character" w:styleId="FootnoteCharacters">
+    <w:name w:val="Footnote Characters"/>
+    <w:qFormat/>
+    <w:rPr>
+      <w:vertAlign w:val="superscript"/>
+    </w:rPr>
+  </w:style>
+  <w:style w:type="character" w:styleId="FootnoteAnchor">
+    <w:name w:val="Footnote Anchor"/>
     <w:rPr>
       <w:vertAlign w:val="superscript"/>
     </w:rPr>
@@ -5056,8 +5195,15 @@
     <w:qFormat/>
     <w:rPr/>
   </w:style>
-  <w:style w:type="character" w:styleId="Richiamoallanotadichiusura">
-    <w:name w:val="Endnote Reference"/>
+  <w:style w:type="character" w:styleId="EndnoteCharacters">
+    <w:name w:val="Endnote Characters"/>
+    <w:qFormat/>
+    <w:rPr>
+      <w:vertAlign w:val="superscript"/>
+    </w:rPr>
+  </w:style>
+  <w:style w:type="character" w:styleId="EndnoteAnchor">
+    <w:name w:val="Endnote Anchor"/>
     <w:rPr>
       <w:vertAlign w:val="superscript"/>
     </w:rPr>
@@ -5067,22 +5213,22 @@
     <w:qFormat/>
     <w:rPr/>
   </w:style>
-  <w:style w:type="paragraph" w:styleId="Titolo">
-    <w:name w:val="Titolo"/>
+  <w:style w:type="paragraph" w:styleId="Heading">
+    <w:name w:val="Heading"/>
     <w:basedOn w:val="Normal"/>
-    <w:next w:val="Corpodeltesto"/>
+    <w:next w:val="TextBody"/>
     <w:qFormat/>
     <w:pPr>
       <w:keepNext w:val="true"/>
       <w:spacing w:before="240" w:after="120"/>
     </w:pPr>
     <w:rPr>
-      <w:rFonts w:ascii="Liberation Sans" w:hAnsi="Liberation Sans" w:eastAsia="Microsoft YaHei" w:cs="Lucida Sans"/>
+      <w:rFonts w:ascii="Liberation Sans" w:hAnsi="Liberation Sans" w:eastAsia="Noto Sans CJK SC" w:cs="FreeSans"/>
       <w:sz w:val="28"/>
       <w:szCs w:val="28"/>
     </w:rPr>
   </w:style>
-  <w:style w:type="paragraph" w:styleId="Corpodeltesto">
+  <w:style w:type="paragraph" w:styleId="TextBody">
     <w:name w:val="Body Text"/>
     <w:basedOn w:val="Normal"/>
     <w:pPr>
@@ -5090,15 +5236,15 @@
     </w:pPr>
     <w:rPr/>
   </w:style>
-  <w:style w:type="paragraph" w:styleId="Elenco">
+  <w:style w:type="paragraph" w:styleId="List">
     <w:name w:val="List"/>
-    <w:basedOn w:val="Corpodeltesto"/>
+    <w:basedOn w:val="TextBody"/>
     <w:pPr/>
     <w:rPr>
       <w:rFonts w:cs="Lucida Sans"/>
     </w:rPr>
   </w:style>
-  <w:style w:type="paragraph" w:styleId="Didascalia">
+  <w:style w:type="paragraph" w:styleId="Caption">
     <w:name w:val="Caption"/>
     <w:basedOn w:val="Normal"/>
     <w:qFormat/>
@@ -5114,6 +5260,32 @@
       <w:szCs w:val="24"/>
     </w:rPr>
   </w:style>
+  <w:style w:type="paragraph" w:styleId="Index">
+    <w:name w:val="Index"/>
+    <w:basedOn w:val="Normal"/>
+    <w:qFormat/>
+    <w:pPr>
+      <w:suppressLineNumbers/>
+    </w:pPr>
+    <w:rPr>
+      <w:rFonts w:cs="FreeSans"/>
+    </w:rPr>
+  </w:style>
+  <w:style w:type="paragraph" w:styleId="Titolo">
+    <w:name w:val="Titolo"/>
+    <w:basedOn w:val="Normal"/>
+    <w:next w:val="TextBody"/>
+    <w:qFormat/>
+    <w:pPr>
+      <w:keepNext w:val="true"/>
+      <w:spacing w:before="240" w:after="120"/>
+    </w:pPr>
+    <w:rPr>
+      <w:rFonts w:ascii="Liberation Sans" w:hAnsi="Liberation Sans" w:eastAsia="Microsoft YaHei" w:cs="Lucida Sans"/>
+      <w:sz w:val="28"/>
+      <w:szCs w:val="28"/>
+    </w:rPr>
+  </w:style>
   <w:style w:type="paragraph" w:styleId="Indice">
     <w:name w:val="Indice"/>
     <w:basedOn w:val="Normal"/>
@@ -5125,7 +5297,7 @@
       <w:rFonts w:cs="Lucida Sans"/>
     </w:rPr>
   </w:style>
-  <w:style w:type="paragraph" w:styleId="Titoloprincipale">
+  <w:style w:type="paragraph" w:styleId="Title">
     <w:name w:val="Title"/>
     <w:basedOn w:val="Normal"/>
     <w:next w:val="Normal"/>
@@ -5174,7 +5346,7 @@
       <w:szCs w:val="18"/>
     </w:rPr>
   </w:style>
-  <w:style w:type="paragraph" w:styleId="Caption">
+  <w:style w:type="paragraph" w:styleId="Caption1">
     <w:name w:val="caption"/>
     <w:basedOn w:val="Normal"/>
     <w:next w:val="Normal"/>
@@ -5193,7 +5365,7 @@
       <w:szCs w:val="18"/>
     </w:rPr>
   </w:style>
-  <w:style w:type="paragraph" w:styleId="Notaapidipagina">
+  <w:style w:type="paragraph" w:styleId="Footnote">
     <w:name w:val="Footnote Text"/>
     <w:basedOn w:val="Normal"/>
     <w:link w:val="FootnoteTextChar"/>
@@ -5235,6 +5407,7 @@
     <w:qFormat/>
     <w:pPr>
       <w:widowControl/>
+      <w:suppressAutoHyphens w:val="true"/>
       <w:bidi w:val="0"/>
       <w:spacing w:before="0" w:after="0"/>
       <w:jc w:val="left"/>
@@ -5247,6 +5420,13 @@
       <w:szCs w:val="24"/>
       <w:lang w:val="it-IT" w:eastAsia="en-US" w:bidi="ar-SA"/>
     </w:rPr>
+  </w:style>
+  <w:style w:type="paragraph" w:styleId="FrameContents">
+    <w:name w:val="Frame Contents"/>
+    <w:basedOn w:val="Normal"/>
+    <w:qFormat/>
+    <w:pPr/>
+    <w:rPr/>
   </w:style>
   <w:style w:type="numbering" w:styleId="NoList" w:default="1">
     <w:name w:val="No List"/>

</xml_diff>

<commit_message>
[LAB 3] Full coverage and report
</commit_message>
<xml_diff>
--- a/Lab 3/MBSD_Lab 3.docx
+++ b/Lab 3/MBSD_Lab 3.docx
@@ -563,8 +563,8 @@
         <w:tblLook w:val="04a0" w:noHBand="0" w:noVBand="1" w:firstColumn="1" w:lastRow="0" w:lastColumn="0" w:firstRow="1"/>
       </w:tblPr>
       <w:tblGrid>
-        <w:gridCol w:w="1471"/>
-        <w:gridCol w:w="1504"/>
+        <w:gridCol w:w="1470"/>
+        <w:gridCol w:w="1505"/>
         <w:gridCol w:w="1453"/>
         <w:gridCol w:w="1517"/>
         <w:gridCol w:w="1505"/>
@@ -574,7 +574,7 @@
         <w:trPr/>
         <w:tc>
           <w:tcPr>
-            <w:tcW w:w="1471" w:type="dxa"/>
+            <w:tcW w:w="1470" w:type="dxa"/>
             <w:vMerge w:val="restart"/>
             <w:tcBorders/>
           </w:tcPr>
@@ -607,7 +607,7 @@
         </w:tc>
         <w:tc>
           <w:tcPr>
-            <w:tcW w:w="7716" w:type="dxa"/>
+            <w:tcW w:w="7717" w:type="dxa"/>
             <w:gridSpan w:val="5"/>
             <w:tcBorders/>
           </w:tcPr>
@@ -643,7 +643,7 @@
         <w:trPr/>
         <w:tc>
           <w:tcPr>
-            <w:tcW w:w="1471" w:type="dxa"/>
+            <w:tcW w:w="1470" w:type="dxa"/>
             <w:vMerge w:val="continue"/>
             <w:tcBorders/>
           </w:tcPr>
@@ -675,7 +675,7 @@
         </w:tc>
         <w:tc>
           <w:tcPr>
-            <w:tcW w:w="1504" w:type="dxa"/>
+            <w:tcW w:w="1505" w:type="dxa"/>
             <w:tcBorders/>
           </w:tcPr>
           <w:p>
@@ -838,7 +838,7 @@
         <w:trPr/>
         <w:tc>
           <w:tcPr>
-            <w:tcW w:w="1471" w:type="dxa"/>
+            <w:tcW w:w="1470" w:type="dxa"/>
             <w:tcBorders/>
           </w:tcPr>
           <w:p>
@@ -867,7 +867,7 @@
         </w:tc>
         <w:tc>
           <w:tcPr>
-            <w:tcW w:w="1504" w:type="dxa"/>
+            <w:tcW w:w="1505" w:type="dxa"/>
             <w:tcBorders/>
           </w:tcPr>
           <w:p>
@@ -1016,7 +1016,7 @@
         <w:trPr/>
         <w:tc>
           <w:tcPr>
-            <w:tcW w:w="1471" w:type="dxa"/>
+            <w:tcW w:w="1470" w:type="dxa"/>
             <w:tcBorders/>
           </w:tcPr>
           <w:p>
@@ -1045,7 +1045,7 @@
         </w:tc>
         <w:tc>
           <w:tcPr>
-            <w:tcW w:w="1504" w:type="dxa"/>
+            <w:tcW w:w="1505" w:type="dxa"/>
             <w:tcBorders/>
           </w:tcPr>
           <w:p>
@@ -1194,7 +1194,7 @@
         <w:trPr/>
         <w:tc>
           <w:tcPr>
-            <w:tcW w:w="1471" w:type="dxa"/>
+            <w:tcW w:w="1470" w:type="dxa"/>
             <w:tcBorders>
               <w:top w:val="nil"/>
             </w:tcBorders>
@@ -1225,7 +1225,7 @@
         </w:tc>
         <w:tc>
           <w:tcPr>
-            <w:tcW w:w="1504" w:type="dxa"/>
+            <w:tcW w:w="1505" w:type="dxa"/>
             <w:tcBorders>
               <w:top w:val="nil"/>
             </w:tcBorders>
@@ -2683,7 +2683,7 @@
                 <wp:positionV relativeFrom="paragraph">
                   <wp:posOffset>72390</wp:posOffset>
                 </wp:positionV>
-                <wp:extent cx="313055" cy="344805"/>
+                <wp:extent cx="313690" cy="345440"/>
                 <wp:effectExtent l="0" t="0" r="0" b="0"/>
                 <wp:wrapNone/>
                 <wp:docPr id="1" name="Cornice di testo 2"/>
@@ -2694,7 +2694,7 @@
                       <wps:spPr>
                         <a:xfrm>
                           <a:off x="0" y="0"/>
-                          <a:ext cx="312480" cy="344160"/>
+                          <a:ext cx="313200" cy="344880"/>
                         </a:xfrm>
                         <a:prstGeom prst="rect">
                           <a:avLst/>
@@ -2715,7 +2715,7 @@
                           <w:p>
                             <w:pPr>
                               <w:pStyle w:val="FrameContents"/>
-                              <w:overflowPunct w:val="true"/>
+                              <w:overflowPunct w:val="false"/>
                               <w:jc w:val="center"/>
                               <w:rPr/>
                             </w:pPr>
@@ -2741,7 +2741,7 @@
           </mc:Choice>
           <mc:Fallback>
             <w:pict>
-              <v:rect id="shape_0" ID="Cornice di testo 2" stroked="f" style="position:absolute;margin-left:136.45pt;margin-top:5.7pt;width:24.55pt;height:27.05pt;mso-wrap-style:square;v-text-anchor:top">
+              <v:rect id="shape_0" ID="Cornice di testo 2" stroked="f" style="position:absolute;margin-left:136.45pt;margin-top:5.7pt;width:24.6pt;height:27.1pt;mso-wrap-style:square;v-text-anchor:top">
                 <v:fill o:detectmouseclick="t" on="false"/>
                 <v:stroke color="#3465a4" joinstyle="round" endcap="flat"/>
                 <v:textbox>
@@ -2749,7 +2749,7 @@
                     <w:p>
                       <w:pPr>
                         <w:pStyle w:val="FrameContents"/>
-                        <w:overflowPunct w:val="true"/>
+                        <w:overflowPunct w:val="false"/>
                         <w:jc w:val="center"/>
                         <w:rPr/>
                       </w:pPr>
@@ -2852,7 +2852,7 @@
                 <wp:positionV relativeFrom="paragraph">
                   <wp:posOffset>46990</wp:posOffset>
                 </wp:positionV>
-                <wp:extent cx="313055" cy="344805"/>
+                <wp:extent cx="313690" cy="345440"/>
                 <wp:effectExtent l="0" t="0" r="0" b="0"/>
                 <wp:wrapNone/>
                 <wp:docPr id="4" name="Cornice di testo 1"/>
@@ -2863,7 +2863,7 @@
                       <wps:spPr>
                         <a:xfrm>
                           <a:off x="0" y="0"/>
-                          <a:ext cx="312480" cy="344160"/>
+                          <a:ext cx="313200" cy="344880"/>
                         </a:xfrm>
                         <a:prstGeom prst="rect">
                           <a:avLst/>
@@ -2884,7 +2884,7 @@
                           <w:p>
                             <w:pPr>
                               <w:pStyle w:val="FrameContents"/>
-                              <w:overflowPunct w:val="true"/>
+                              <w:overflowPunct w:val="false"/>
                               <w:jc w:val="center"/>
                               <w:rPr/>
                             </w:pPr>
@@ -2910,7 +2910,7 @@
           </mc:Choice>
           <mc:Fallback>
             <w:pict>
-              <v:rect id="shape_0" ID="Cornice di testo 1" stroked="f" style="position:absolute;margin-left:304.35pt;margin-top:3.7pt;width:24.55pt;height:27.05pt;mso-wrap-style:square;v-text-anchor:top">
+              <v:rect id="shape_0" ID="Cornice di testo 1" stroked="f" style="position:absolute;margin-left:304.35pt;margin-top:3.7pt;width:24.6pt;height:27.1pt;mso-wrap-style:square;v-text-anchor:top">
                 <v:fill o:detectmouseclick="t" on="false"/>
                 <v:stroke color="#3465a4" joinstyle="round" endcap="flat"/>
                 <v:textbox>
@@ -2918,7 +2918,7 @@
                     <w:p>
                       <w:pPr>
                         <w:pStyle w:val="FrameContents"/>
-                        <w:overflowPunct w:val="true"/>
+                        <w:overflowPunct w:val="false"/>
                         <w:jc w:val="center"/>
                         <w:rPr/>
                       </w:pPr>
@@ -2976,7 +2976,7 @@
                 <wp:positionV relativeFrom="paragraph">
                   <wp:posOffset>-20320</wp:posOffset>
                 </wp:positionV>
-                <wp:extent cx="313055" cy="344805"/>
+                <wp:extent cx="313690" cy="345440"/>
                 <wp:effectExtent l="0" t="0" r="0" b="0"/>
                 <wp:wrapNone/>
                 <wp:docPr id="6" name="Cornice di testo 3"/>
@@ -2987,7 +2987,7 @@
                       <wps:spPr>
                         <a:xfrm>
                           <a:off x="0" y="0"/>
-                          <a:ext cx="312480" cy="344160"/>
+                          <a:ext cx="313200" cy="344880"/>
                         </a:xfrm>
                         <a:prstGeom prst="rect">
                           <a:avLst/>
@@ -3008,7 +3008,7 @@
                           <w:p>
                             <w:pPr>
                               <w:pStyle w:val="FrameContents"/>
-                              <w:overflowPunct w:val="true"/>
+                              <w:overflowPunct w:val="false"/>
                               <w:jc w:val="center"/>
                               <w:rPr/>
                             </w:pPr>
@@ -3034,7 +3034,7 @@
           </mc:Choice>
           <mc:Fallback>
             <w:pict>
-              <v:rect id="shape_0" ID="Cornice di testo 3" stroked="f" style="position:absolute;margin-left:172.8pt;margin-top:-1.6pt;width:24.55pt;height:27.05pt;mso-wrap-style:square;v-text-anchor:top">
+              <v:rect id="shape_0" ID="Cornice di testo 3" stroked="f" style="position:absolute;margin-left:172.8pt;margin-top:-1.6pt;width:24.6pt;height:27.1pt;mso-wrap-style:square;v-text-anchor:top">
                 <v:fill o:detectmouseclick="t" on="false"/>
                 <v:stroke color="#3465a4" joinstyle="round" endcap="flat"/>
                 <v:textbox>
@@ -3042,7 +3042,7 @@
                     <w:p>
                       <w:pPr>
                         <w:pStyle w:val="FrameContents"/>
-                        <w:overflowPunct w:val="true"/>
+                        <w:overflowPunct w:val="false"/>
                         <w:jc w:val="center"/>
                         <w:rPr/>
                       </w:pPr>
@@ -3073,7 +3073,7 @@
                 <wp:positionV relativeFrom="paragraph">
                   <wp:posOffset>-71120</wp:posOffset>
                 </wp:positionV>
-                <wp:extent cx="313055" cy="344805"/>
+                <wp:extent cx="313690" cy="345440"/>
                 <wp:effectExtent l="0" t="0" r="0" b="0"/>
                 <wp:wrapNone/>
                 <wp:docPr id="8" name="Cornice di testo 4"/>
@@ -3084,7 +3084,7 @@
                       <wps:spPr>
                         <a:xfrm>
                           <a:off x="0" y="0"/>
-                          <a:ext cx="312480" cy="344160"/>
+                          <a:ext cx="313200" cy="344880"/>
                         </a:xfrm>
                         <a:prstGeom prst="rect">
                           <a:avLst/>
@@ -3105,7 +3105,7 @@
                           <w:p>
                             <w:pPr>
                               <w:pStyle w:val="FrameContents"/>
-                              <w:overflowPunct w:val="true"/>
+                              <w:overflowPunct w:val="false"/>
                               <w:jc w:val="center"/>
                               <w:rPr/>
                             </w:pPr>
@@ -3131,7 +3131,7 @@
           </mc:Choice>
           <mc:Fallback>
             <w:pict>
-              <v:rect id="shape_0" ID="Cornice di testo 4" stroked="f" style="position:absolute;margin-left:137.05pt;margin-top:-5.6pt;width:24.55pt;height:27.05pt;mso-wrap-style:square;v-text-anchor:top">
+              <v:rect id="shape_0" ID="Cornice di testo 4" stroked="f" style="position:absolute;margin-left:137.05pt;margin-top:-5.6pt;width:24.6pt;height:27.1pt;mso-wrap-style:square;v-text-anchor:top">
                 <v:fill o:detectmouseclick="t" on="false"/>
                 <v:stroke color="#3465a4" joinstyle="round" endcap="flat"/>
                 <v:textbox>
@@ -3139,7 +3139,7 @@
                     <w:p>
                       <w:pPr>
                         <w:pStyle w:val="FrameContents"/>
-                        <w:overflowPunct w:val="true"/>
+                        <w:overflowPunct w:val="false"/>
                         <w:jc w:val="center"/>
                         <w:rPr/>
                       </w:pPr>
@@ -3468,13 +3468,13 @@
       <w:pPr>
         <w:pStyle w:val="Normal"/>
         <w:rPr>
-          <w:rFonts w:asciiTheme="minorHAnsi" w:cstheme="minorBidi" w:eastAsiaTheme="minorHAnsi" w:hAnsiTheme="minorHAnsi"/>
+          <w:rFonts w:ascii="Calibri" w:hAnsi="Calibri" w:eastAsia="Calibri" w:cs="" w:asciiTheme="minorHAnsi" w:cstheme="minorBidi" w:eastAsiaTheme="minorHAnsi" w:hAnsiTheme="minorHAnsi"/>
           <w:shd w:fill="00A933" w:val="clear"/>
         </w:rPr>
       </w:pPr>
       <w:r>
         <w:rPr>
-          <w:rFonts w:asciiTheme="minorHAnsi" w:cstheme="minorBidi" w:eastAsiaTheme="minorHAnsi" w:hAnsiTheme="minorHAnsi"/>
+          <w:rFonts w:eastAsia="Calibri" w:cs="" w:cstheme="minorBidi" w:eastAsiaTheme="minorHAnsi"/>
           <w:shd w:fill="00A933" w:val="clear"/>
         </w:rPr>
         <w:t xml:space="preserve">The functional safety of this item relies </w:t>
@@ -3493,101 +3493,73 @@
       </w:r>
       <w:r>
         <w:rPr>
-          <w:rFonts w:asciiTheme="minorHAnsi" w:cstheme="minorBidi" w:eastAsiaTheme="minorHAnsi" w:hAnsiTheme="minorHAnsi"/>
+          <w:rFonts w:eastAsia="Calibri" w:cs="" w:cstheme="minorBidi" w:eastAsiaTheme="minorHAnsi"/>
           <w:shd w:fill="00A933" w:val="clear"/>
         </w:rPr>
-        <w:t xml:space="preserve"> on the warning system, so a secondary (and simpler) warning device should be implemented. In particular, in the case when the dashboard is not responding on the CAN bus or is reporting an error, a simple </w:t>
-      </w:r>
-      <w:r>
-        <w:rPr>
-          <w:rFonts w:asciiTheme="minorHAnsi" w:cstheme="minorBidi" w:eastAsiaTheme="minorHAnsi" w:hAnsiTheme="minorHAnsi"/>
+        <w:t xml:space="preserve"> on the warning system, so a secondary (and simpler) warning device should be implemented. In particular, in the case when the dashboard is not responding on the CAN bus or is reporting an error, a simple and independently driven indicator, such as a LED, must be turned on.</w:t>
+      </w:r>
+    </w:p>
+    <w:p>
+      <w:pPr>
+        <w:pStyle w:val="Normal"/>
+        <w:rPr/>
+      </w:pPr>
+      <w:r>
+        <w:rPr/>
+      </w:r>
+    </w:p>
+    <w:p>
+      <w:pPr>
+        <w:pStyle w:val="Normal"/>
+        <w:rPr>
+          <w:rFonts w:ascii="Calibri" w:hAnsi="Calibri" w:eastAsia="Calibri" w:cs="" w:asciiTheme="minorHAnsi" w:cstheme="minorBidi" w:eastAsiaTheme="minorHAnsi" w:hAnsiTheme="minorHAnsi"/>
+          <w:shd w:fill="FF0000" w:val="clear"/>
+        </w:rPr>
+      </w:pPr>
+      <w:r>
+        <w:rPr>
+          <w:rFonts w:eastAsia="Calibri" w:cs="" w:cstheme="minorBidi" w:eastAsiaTheme="minorHAnsi"/>
+          <w:shd w:fill="FF0000" w:val="clear"/>
+        </w:rPr>
+        <w:t xml:space="preserve">If dashboard is not responding on the CAN bus, we need to add external basic warning element(led,etc..) to make the user informed about the warning system is not functioning properly. </w:t>
+      </w:r>
+    </w:p>
+    <w:p>
+      <w:pPr>
+        <w:pStyle w:val="Normal"/>
+        <w:rPr>
+          <w:rFonts w:ascii="Calibri" w:hAnsi="Calibri" w:eastAsia="Calibri" w:cs="" w:asciiTheme="minorHAnsi" w:cstheme="minorBidi" w:eastAsiaTheme="minorHAnsi" w:hAnsiTheme="minorHAnsi"/>
+          <w:shd w:fill="FF0000" w:val="clear"/>
+        </w:rPr>
+      </w:pPr>
+      <w:r>
+        <w:rPr>
+          <w:rFonts w:eastAsia="Calibri" w:cs="" w:cstheme="minorBidi" w:eastAsiaTheme="minorHAnsi"/>
+          <w:shd w:fill="FF0000" w:val="clear"/>
+        </w:rPr>
+      </w:r>
+    </w:p>
+    <w:p>
+      <w:pPr>
+        <w:pStyle w:val="Heading2"/>
+        <w:rPr/>
+      </w:pPr>
+      <w:r>
+        <w:rPr/>
+        <w:t>Implemented plausibility checks</w:t>
+      </w:r>
+    </w:p>
+    <w:p>
+      <w:pPr>
+        <w:pStyle w:val="Normal"/>
+        <w:rPr>
+          <w:rFonts w:ascii="Calibri" w:hAnsi="Calibri" w:eastAsia="Calibri" w:cs="" w:asciiTheme="minorHAnsi" w:cstheme="minorBidi" w:eastAsiaTheme="minorHAnsi" w:hAnsiTheme="minorHAnsi"/>
           <w:shd w:fill="00A933" w:val="clear"/>
         </w:rPr>
-        <w:t xml:space="preserve">and </w:t>
-      </w:r>
-      <w:r>
-        <w:rPr>
-          <w:rFonts w:asciiTheme="minorHAnsi" w:cstheme="minorBidi" w:eastAsiaTheme="minorHAnsi" w:hAnsiTheme="minorHAnsi"/>
-          <w:shd w:fill="00A933" w:val="clear"/>
-        </w:rPr>
-        <w:t>independent</w:t>
-      </w:r>
-      <w:r>
-        <w:rPr>
-          <w:rFonts w:asciiTheme="minorHAnsi" w:cstheme="minorBidi" w:eastAsiaTheme="minorHAnsi" w:hAnsiTheme="minorHAnsi"/>
-          <w:shd w:fill="00A933" w:val="clear"/>
-        </w:rPr>
-        <w:t>ly driven</w:t>
-      </w:r>
-      <w:r>
-        <w:rPr>
-          <w:rFonts w:asciiTheme="minorHAnsi" w:cstheme="minorBidi" w:eastAsiaTheme="minorHAnsi" w:hAnsiTheme="minorHAnsi"/>
-          <w:shd w:fill="00A933" w:val="clear"/>
-        </w:rPr>
-        <w:t xml:space="preserve"> indicator, such as a LED, must be turned on.</w:t>
-      </w:r>
-    </w:p>
-    <w:p>
-      <w:pPr>
-        <w:pStyle w:val="Normal"/>
-        <w:rPr/>
-      </w:pPr>
-      <w:r>
-        <w:rPr/>
-      </w:r>
-    </w:p>
-    <w:p>
-      <w:pPr>
-        <w:pStyle w:val="Normal"/>
-        <w:rPr>
-          <w:rFonts w:asciiTheme="minorHAnsi" w:cstheme="minorBidi" w:eastAsiaTheme="minorHAnsi" w:hAnsiTheme="minorHAnsi"/>
-          <w:shd w:fill="FF0000" w:val="clear"/>
-        </w:rPr>
-      </w:pPr>
-      <w:r>
-        <w:rPr>
-          <w:rFonts w:asciiTheme="minorHAnsi" w:cstheme="minorBidi" w:eastAsiaTheme="minorHAnsi" w:hAnsiTheme="minorHAnsi"/>
-          <w:shd w:fill="FF0000" w:val="clear"/>
-        </w:rPr>
-        <w:t xml:space="preserve">If dashboard is not responding on the CAN bus, we need to add external basic warning element(led,etc..) to make the user informed about the warning system is not functioning properly. </w:t>
-      </w:r>
-    </w:p>
-    <w:p>
-      <w:pPr>
-        <w:pStyle w:val="Normal"/>
-        <w:rPr>
-          <w:rFonts w:asciiTheme="minorHAnsi" w:cstheme="minorBidi" w:eastAsiaTheme="minorHAnsi" w:hAnsiTheme="minorHAnsi"/>
-          <w:shd w:fill="FF0000" w:val="clear"/>
-        </w:rPr>
-      </w:pPr>
-      <w:r>
-        <w:rPr>
-          <w:rFonts w:asciiTheme="minorHAnsi" w:cstheme="minorBidi" w:eastAsiaTheme="minorHAnsi" w:hAnsiTheme="minorHAnsi"/>
-          <w:shd w:fill="FF0000" w:val="clear"/>
-        </w:rPr>
-      </w:r>
-    </w:p>
-    <w:p>
-      <w:pPr>
-        <w:pStyle w:val="Heading2"/>
-        <w:rPr/>
-      </w:pPr>
-      <w:r>
-        <w:rPr/>
-        <w:t>Implemented plausibility checks</w:t>
-      </w:r>
-    </w:p>
-    <w:p>
-      <w:pPr>
-        <w:pStyle w:val="Normal"/>
-        <w:rPr>
-          <w:rFonts w:asciiTheme="minorHAnsi" w:cstheme="minorBidi" w:eastAsiaTheme="minorHAnsi" w:hAnsiTheme="minorHAnsi"/>
-          <w:shd w:fill="00A933" w:val="clear"/>
-        </w:rPr>
-      </w:pPr>
-      <w:r>
-        <w:rPr>
-          <w:rFonts w:asciiTheme="minorHAnsi" w:cstheme="minorBidi" w:eastAsiaTheme="minorHAnsi" w:hAnsiTheme="minorHAnsi"/>
+      </w:pPr>
+      <w:r>
+        <w:rPr>
+          <w:rFonts w:eastAsia="Calibri" w:cs="" w:cstheme="minorBidi" w:eastAsiaTheme="minorHAnsi"/>
           <w:shd w:fill="00A933" w:val="clear"/>
         </w:rPr>
         <w:t>The inputs of this item are the following:</w:t>
@@ -3600,13 +3572,13 @@
         <w:suppressAutoHyphens w:val="true"/>
         <w:spacing w:before="0" w:after="0"/>
         <w:rPr>
-          <w:rFonts w:ascii="Consolas" w:hAnsi="Consolas" w:cstheme="minorBidi"/>
+          <w:rFonts w:ascii="Consolas" w:hAnsi="Consolas" w:cs="" w:cstheme="minorBidi"/>
           <w:shd w:fill="00A933" w:val="clear"/>
         </w:rPr>
       </w:pPr>
       <w:r>
         <w:rPr>
-          <w:rFonts w:eastAsia="Calibri" w:cs="" w:cstheme="minorBidi" w:eastAsiaTheme="minorHAnsi" w:ascii="Consolas" w:hAnsi="Consolas"/>
+          <w:rFonts w:eastAsia="Calibri" w:cs="" w:ascii="Consolas" w:hAnsi="Consolas" w:cstheme="minorBidi" w:eastAsiaTheme="minorHAnsi"/>
           <w:kern w:val="0"/>
           <w:sz w:val="22"/>
           <w:szCs w:val="22"/>
@@ -3623,103 +3595,24 @@
         <w:suppressAutoHyphens w:val="true"/>
         <w:spacing w:before="0" w:after="0"/>
         <w:rPr>
-          <w:rFonts w:ascii="Consolas" w:hAnsi="Consolas" w:cstheme="minorBidi"/>
+          <w:rFonts w:ascii="Consolas" w:hAnsi="Consolas" w:cs="" w:cstheme="minorBidi"/>
           <w:shd w:fill="00A933" w:val="clear"/>
         </w:rPr>
       </w:pPr>
       <w:r>
         <w:rPr>
-          <w:rFonts w:eastAsia="Calibri" w:cs="" w:cstheme="minorBidi" w:eastAsiaTheme="minorHAnsi" w:ascii="Consolas" w:hAnsi="Consolas"/>
+          <w:rFonts w:eastAsia="Calibri" w:cs="" w:ascii="Consolas" w:hAnsi="Consolas" w:cstheme="minorBidi" w:eastAsiaTheme="minorHAnsi"/>
           <w:kern w:val="0"/>
           <w:sz w:val="22"/>
           <w:szCs w:val="22"/>
           <w:shd w:fill="00A933" w:val="clear"/>
           <w:lang w:eastAsia="en-US" w:bidi="ar-SA"/>
         </w:rPr>
-        <w:t xml:space="preserve">ThrottlePedalPosition, a floating point reading normalized between 0 and 1, we </w:t>
-      </w:r>
-      <w:r>
-        <w:rPr>
-          <w:rFonts w:eastAsia="Calibri" w:cs="" w:cstheme="minorBidi" w:eastAsiaTheme="minorHAnsi" w:ascii="Consolas" w:hAnsi="Consolas"/>
-          <w:kern w:val="0"/>
-          <w:sz w:val="22"/>
-          <w:szCs w:val="22"/>
-          <w:shd w:fill="00A933" w:val="clear"/>
-          <w:lang w:eastAsia="en-US" w:bidi="ar-SA"/>
-        </w:rPr>
-        <w:t xml:space="preserve">will </w:t>
-      </w:r>
-      <w:r>
-        <w:rPr>
-          <w:rFonts w:eastAsia="Calibri" w:cs="" w:cstheme="minorBidi" w:eastAsiaTheme="minorHAnsi" w:ascii="Consolas" w:hAnsi="Consolas"/>
-          <w:kern w:val="0"/>
-          <w:sz w:val="22"/>
-          <w:szCs w:val="22"/>
-          <w:shd w:fill="00A933" w:val="clear"/>
-          <w:lang w:eastAsia="en-US" w:bidi="ar-SA"/>
-        </w:rPr>
-        <w:t xml:space="preserve">assume that the pedal sensor </w:t>
-      </w:r>
-      <w:r>
-        <w:rPr>
-          <w:rFonts w:eastAsia="Calibri" w:cs="" w:cstheme="minorBidi" w:eastAsiaTheme="minorHAnsi" w:ascii="Consolas" w:hAnsi="Consolas"/>
-          <w:kern w:val="0"/>
-          <w:sz w:val="22"/>
-          <w:szCs w:val="22"/>
-          <w:shd w:fill="00A933" w:val="clear"/>
-          <w:lang w:eastAsia="en-US" w:bidi="ar-SA"/>
-        </w:rPr>
-        <w:t>in case of malfunction will return a value outside that range;</w:t>
-      </w:r>
-    </w:p>
-    <w:p>
-      <w:pPr>
-        <w:pStyle w:val="Normal"/>
-        <w:widowControl w:val="false"/>
-        <w:suppressAutoHyphens w:val="true"/>
-        <w:spacing w:before="0" w:after="0"/>
-        <w:rPr>
-          <w:rFonts w:ascii="Consolas" w:hAnsi="Consolas" w:cstheme="minorBidi"/>
-          <w:shd w:fill="00A933" w:val="clear"/>
-        </w:rPr>
-      </w:pPr>
-      <w:r>
-        <w:rPr>
-          <w:rFonts w:eastAsia="Calibri" w:cs="" w:cstheme="minorBidi" w:eastAsiaTheme="minorHAnsi" w:ascii="Consolas" w:hAnsi="Consolas"/>
-          <w:kern w:val="0"/>
-          <w:sz w:val="22"/>
-          <w:szCs w:val="22"/>
-          <w:shd w:fill="00A933" w:val="clear"/>
-          <w:lang w:eastAsia="en-US" w:bidi="ar-SA"/>
-        </w:rPr>
-        <w:t>VehicleSpeed_km_h, a floating point reading that in correct operations must remain within the range -60, 240 km/h;</w:t>
-      </w:r>
-    </w:p>
-    <w:p>
-      <w:pPr>
-        <w:pStyle w:val="Normal"/>
-        <w:widowControl w:val="false"/>
-        <w:suppressAutoHyphens w:val="true"/>
-        <w:spacing w:before="0" w:after="0"/>
-        <w:rPr>
-          <w:rFonts w:ascii="Consolas" w:hAnsi="Consolas" w:cstheme="minorBidi"/>
-          <w:shd w:fill="00A933" w:val="clear"/>
-        </w:rPr>
-      </w:pPr>
-      <w:r>
-        <w:rPr>
-          <w:rFonts w:eastAsia="Calibri" w:cs="" w:cstheme="minorBidi" w:eastAsiaTheme="minorHAnsi" w:ascii="Consolas" w:hAnsi="Consolas"/>
-          <w:kern w:val="0"/>
-          <w:sz w:val="22"/>
-          <w:szCs w:val="22"/>
-          <w:shd w:fill="00A933" w:val="clear"/>
-          <w:lang w:eastAsia="en-US" w:bidi="ar-SA"/>
-        </w:rPr>
-        <w:t xml:space="preserve">AutomaticTrasmissionSelectorState, an integer reading to be interpreted as an enumeration, we will assume that the selector will </w:t>
-      </w:r>
-      <w:r>
-        <w:rPr>
-          <w:rFonts w:eastAsia="Calibri" w:cs="" w:cstheme="minorBidi" w:eastAsiaTheme="minorHAnsi" w:ascii="Consolas" w:hAnsi="Consolas"/>
+        <w:t xml:space="preserve">ThrottlePedalPosition, a floating point reading normalized between 0 and 1, we will assume that the pedal sensor in case of malfunction will return a value </w:t>
+      </w:r>
+      <w:r>
+        <w:rPr>
+          <w:rFonts w:eastAsia="Calibri" w:cs="" w:ascii="Consolas" w:hAnsi="Consolas" w:cstheme="minorBidi" w:eastAsiaTheme="minorHAnsi"/>
           <w:color w:val="000000"/>
           <w:kern w:val="0"/>
           <w:sz w:val="22"/>
@@ -3727,40 +3620,131 @@
           <w:shd w:fill="00A933" w:val="clear"/>
           <w:lang w:val="en-US" w:eastAsia="en-US" w:bidi="ar-SA"/>
         </w:rPr>
-        <w:t>send through the CAN bus</w:t>
-      </w:r>
-      <w:r>
-        <w:rPr>
-          <w:rFonts w:eastAsia="Calibri" w:cs="" w:cstheme="minorBidi" w:eastAsiaTheme="minorHAnsi" w:ascii="Consolas" w:hAnsi="Consolas"/>
+        <w:t>greater than one</w:t>
+      </w:r>
+      <w:r>
+        <w:rPr>
+          <w:rFonts w:eastAsia="Calibri" w:cs="" w:ascii="Consolas" w:hAnsi="Consolas" w:cstheme="minorBidi" w:eastAsiaTheme="minorHAnsi"/>
           <w:kern w:val="0"/>
           <w:sz w:val="22"/>
           <w:szCs w:val="22"/>
           <w:shd w:fill="00A933" w:val="clear"/>
           <w:lang w:eastAsia="en-US" w:bidi="ar-SA"/>
         </w:rPr>
-        <w:t xml:space="preserve"> a value outside the range 0, 4 if some error occur. </w:t>
+        <w:t>;</w:t>
       </w:r>
     </w:p>
     <w:p>
       <w:pPr>
         <w:pStyle w:val="Normal"/>
-        <w:rPr/>
-      </w:pPr>
-      <w:r>
-        <w:rPr/>
+        <w:widowControl w:val="false"/>
+        <w:suppressAutoHyphens w:val="true"/>
+        <w:spacing w:before="0" w:after="0"/>
+        <w:rPr>
+          <w:rFonts w:cstheme="minorBidi" w:eastAsiaTheme="minorHAnsi"/>
+          <w:shd w:fill="FF8000" w:val="clear"/>
+        </w:rPr>
+      </w:pPr>
+      <w:r>
+        <w:rPr>
+          <w:rFonts w:eastAsia="Calibri" w:cs="" w:cstheme="minorBidi" w:eastAsiaTheme="minorHAnsi" w:ascii="Consolas" w:hAnsi="Consolas"/>
+          <w:kern w:val="0"/>
+          <w:sz w:val="22"/>
+          <w:szCs w:val="22"/>
+          <w:shd w:fill="FF8000" w:val="clear"/>
+          <w:lang w:eastAsia="en-US" w:bidi="ar-SA"/>
+        </w:rPr>
+        <w:t>VehicleSpeed_km_h, a floating point reading that in correct operations must remain within the range -60, 240 km/h;</w:t>
       </w:r>
     </w:p>
     <w:p>
       <w:pPr>
         <w:pStyle w:val="Normal"/>
-        <w:rPr>
-          <w:rFonts w:asciiTheme="minorHAnsi" w:cstheme="minorBidi" w:eastAsiaTheme="minorHAnsi" w:hAnsiTheme="minorHAnsi"/>
+        <w:widowControl w:val="false"/>
+        <w:suppressAutoHyphens w:val="true"/>
+        <w:spacing w:before="0" w:after="0"/>
+        <w:rPr>
+          <w:rFonts w:ascii="Consolas" w:hAnsi="Consolas" w:cs="" w:cstheme="minorBidi"/>
+          <w:shd w:fill="00A933" w:val="clear"/>
+        </w:rPr>
+      </w:pPr>
+      <w:r>
+        <w:rPr>
+          <w:rFonts w:eastAsia="Calibri" w:cs="" w:ascii="Consolas" w:hAnsi="Consolas" w:cstheme="minorBidi" w:eastAsiaTheme="minorHAnsi"/>
+          <w:kern w:val="0"/>
+          <w:sz w:val="22"/>
+          <w:szCs w:val="22"/>
+          <w:shd w:fill="00A933" w:val="clear"/>
+          <w:lang w:eastAsia="en-US" w:bidi="ar-SA"/>
+        </w:rPr>
+        <w:t xml:space="preserve">AutomaticTrasmissionSelectorState, an integer reading to be interpreted as an enumeration, we will assume that the selector will </w:t>
+      </w:r>
+      <w:r>
+        <w:rPr>
+          <w:rFonts w:eastAsia="Calibri" w:cs="" w:ascii="Consolas" w:hAnsi="Consolas" w:cstheme="minorBidi" w:eastAsiaTheme="minorHAnsi"/>
+          <w:color w:val="000000"/>
+          <w:kern w:val="0"/>
+          <w:sz w:val="22"/>
+          <w:szCs w:val="22"/>
+          <w:shd w:fill="00A933" w:val="clear"/>
+          <w:lang w:val="en-US" w:eastAsia="en-US" w:bidi="ar-SA"/>
+        </w:rPr>
+        <w:t>send through the CAN bus</w:t>
+      </w:r>
+      <w:r>
+        <w:rPr>
+          <w:rFonts w:eastAsia="Calibri" w:cs="" w:ascii="Consolas" w:hAnsi="Consolas" w:cstheme="minorBidi" w:eastAsiaTheme="minorHAnsi"/>
+          <w:kern w:val="0"/>
+          <w:sz w:val="22"/>
+          <w:szCs w:val="22"/>
+          <w:shd w:fill="00A933" w:val="clear"/>
+          <w:lang w:eastAsia="en-US" w:bidi="ar-SA"/>
+        </w:rPr>
+        <w:t xml:space="preserve"> a value outside the range 0, 4 </w:t>
+      </w:r>
+      <w:r>
+        <w:rPr>
+          <w:rFonts w:eastAsia="Calibri" w:cs="" w:ascii="Consolas" w:hAnsi="Consolas" w:cstheme="minorBidi" w:eastAsiaTheme="minorHAnsi"/>
+          <w:kern w:val="0"/>
+          <w:sz w:val="22"/>
+          <w:szCs w:val="22"/>
+          <w:shd w:fill="00A933" w:val="clear"/>
+          <w:lang w:eastAsia="en-US" w:bidi="ar-SA"/>
+        </w:rPr>
+        <w:t xml:space="preserve">(5 for instance) </w:t>
+      </w:r>
+      <w:r>
+        <w:rPr>
+          <w:rFonts w:eastAsia="Calibri" w:cs="" w:ascii="Consolas" w:hAnsi="Consolas" w:cstheme="minorBidi" w:eastAsiaTheme="minorHAnsi"/>
+          <w:kern w:val="0"/>
+          <w:sz w:val="22"/>
+          <w:szCs w:val="22"/>
+          <w:shd w:fill="00A933" w:val="clear"/>
+          <w:lang w:eastAsia="en-US" w:bidi="ar-SA"/>
+        </w:rPr>
+        <w:t xml:space="preserve">if some error occur. </w:t>
+      </w:r>
+    </w:p>
+    <w:p>
+      <w:pPr>
+        <w:pStyle w:val="Normal"/>
+        <w:rPr/>
+      </w:pPr>
+      <w:r>
+        <w:rPr/>
+      </w:r>
+    </w:p>
+    <w:p>
+      <w:pPr>
+        <w:pStyle w:val="Normal"/>
+        <w:rPr>
+          <w:rFonts w:ascii="Calibri" w:hAnsi="Calibri" w:eastAsia="Calibri" w:cs="" w:asciiTheme="minorHAnsi" w:cstheme="minorBidi" w:eastAsiaTheme="minorHAnsi" w:hAnsiTheme="minorHAnsi"/>
           <w:shd w:fill="FF0000" w:val="clear"/>
         </w:rPr>
       </w:pPr>
       <w:r>
         <w:rPr>
-          <w:rFonts w:asciiTheme="minorHAnsi" w:cstheme="minorBidi" w:eastAsiaTheme="minorHAnsi" w:hAnsiTheme="minorHAnsi"/>
+          <w:rFonts w:eastAsia="Calibri" w:cs="" w:cstheme="minorBidi" w:eastAsiaTheme="minorHAnsi"/>
           <w:shd w:fill="FF0000" w:val="clear"/>
         </w:rPr>
         <w:t>Torque contraint on certain level Screen shout needed….</w:t>
@@ -3818,10 +3802,17 @@
     <w:p>
       <w:pPr>
         <w:pStyle w:val="Normal"/>
-        <w:rPr/>
-      </w:pPr>
-      <w:r>
-        <w:rPr/>
+        <w:rPr>
+          <w:rFonts w:asciiTheme="minorHAnsi" w:cstheme="minorBidi" w:eastAsiaTheme="minorHAnsi" w:hAnsiTheme="minorHAnsi"/>
+          <w:shd w:fill="00A933" w:val="clear"/>
+        </w:rPr>
+      </w:pPr>
+      <w:r>
+        <w:rPr>
+          <w:rFonts w:asciiTheme="minorHAnsi" w:cstheme="minorBidi" w:eastAsiaTheme="minorHAnsi" w:hAnsiTheme="minorHAnsi"/>
+          <w:shd w:fill="00A933" w:val="clear"/>
+        </w:rPr>
+        <w:t>Since the system is very simple, the unit tests coincide with the integration test.</w:t>
       </w:r>
     </w:p>
     <w:p>
@@ -3872,10 +3863,17 @@
     <w:p>
       <w:pPr>
         <w:pStyle w:val="Normal"/>
-        <w:rPr/>
-      </w:pPr>
-      <w:r>
-        <w:rPr/>
+        <w:rPr>
+          <w:rFonts w:asciiTheme="minorHAnsi" w:cstheme="minorBidi" w:eastAsiaTheme="minorHAnsi" w:hAnsiTheme="minorHAnsi"/>
+          <w:shd w:fill="00A933" w:val="clear"/>
+        </w:rPr>
+      </w:pPr>
+      <w:r>
+        <w:rPr>
+          <w:rFonts w:asciiTheme="minorHAnsi" w:cstheme="minorBidi" w:eastAsiaTheme="minorHAnsi" w:hAnsiTheme="minorHAnsi"/>
+          <w:shd w:fill="00A933" w:val="clear"/>
+        </w:rPr>
+        <w:t>A suitable test harness was developed in order to stimulate all the part of the controller such that a 100% Decision coverage is reached.</w:t>
       </w:r>
     </w:p>
     <w:sectPr>

</xml_diff>

<commit_message>
[LAB 3] Quite finished
</commit_message>
<xml_diff>
--- a/Lab 3/MBSD_Lab 3.docx
+++ b/Lab 3/MBSD_Lab 3.docx
@@ -2683,7 +2683,7 @@
                 <wp:positionV relativeFrom="paragraph">
                   <wp:posOffset>72390</wp:posOffset>
                 </wp:positionV>
-                <wp:extent cx="313690" cy="345440"/>
+                <wp:extent cx="314960" cy="346710"/>
                 <wp:effectExtent l="0" t="0" r="0" b="0"/>
                 <wp:wrapNone/>
                 <wp:docPr id="1" name="Cornice di testo 2"/>
@@ -2694,7 +2694,7 @@
                       <wps:spPr>
                         <a:xfrm>
                           <a:off x="0" y="0"/>
-                          <a:ext cx="313200" cy="344880"/>
+                          <a:ext cx="314280" cy="345960"/>
                         </a:xfrm>
                         <a:prstGeom prst="rect">
                           <a:avLst/>
@@ -2741,7 +2741,7 @@
           </mc:Choice>
           <mc:Fallback>
             <w:pict>
-              <v:rect id="shape_0" ID="Cornice di testo 2" stroked="f" style="position:absolute;margin-left:136.45pt;margin-top:5.7pt;width:24.6pt;height:27.1pt;mso-wrap-style:square;v-text-anchor:top">
+              <v:rect id="shape_0" ID="Cornice di testo 2" stroked="f" style="position:absolute;margin-left:136.45pt;margin-top:5.7pt;width:24.7pt;height:27.2pt;mso-wrap-style:square;v-text-anchor:top">
                 <v:fill o:detectmouseclick="t" on="false"/>
                 <v:stroke color="#3465a4" joinstyle="round" endcap="flat"/>
                 <v:textbox>
@@ -2852,7 +2852,7 @@
                 <wp:positionV relativeFrom="paragraph">
                   <wp:posOffset>46990</wp:posOffset>
                 </wp:positionV>
-                <wp:extent cx="313690" cy="345440"/>
+                <wp:extent cx="314960" cy="346710"/>
                 <wp:effectExtent l="0" t="0" r="0" b="0"/>
                 <wp:wrapNone/>
                 <wp:docPr id="4" name="Cornice di testo 1"/>
@@ -2863,7 +2863,7 @@
                       <wps:spPr>
                         <a:xfrm>
                           <a:off x="0" y="0"/>
-                          <a:ext cx="313200" cy="344880"/>
+                          <a:ext cx="314280" cy="345960"/>
                         </a:xfrm>
                         <a:prstGeom prst="rect">
                           <a:avLst/>
@@ -2910,7 +2910,7 @@
           </mc:Choice>
           <mc:Fallback>
             <w:pict>
-              <v:rect id="shape_0" ID="Cornice di testo 1" stroked="f" style="position:absolute;margin-left:304.35pt;margin-top:3.7pt;width:24.6pt;height:27.1pt;mso-wrap-style:square;v-text-anchor:top">
+              <v:rect id="shape_0" ID="Cornice di testo 1" stroked="f" style="position:absolute;margin-left:304.35pt;margin-top:3.7pt;width:24.7pt;height:27.2pt;mso-wrap-style:square;v-text-anchor:top">
                 <v:fill o:detectmouseclick="t" on="false"/>
                 <v:stroke color="#3465a4" joinstyle="round" endcap="flat"/>
                 <v:textbox>
@@ -2976,7 +2976,7 @@
                 <wp:positionV relativeFrom="paragraph">
                   <wp:posOffset>-20320</wp:posOffset>
                 </wp:positionV>
-                <wp:extent cx="313690" cy="345440"/>
+                <wp:extent cx="314960" cy="346710"/>
                 <wp:effectExtent l="0" t="0" r="0" b="0"/>
                 <wp:wrapNone/>
                 <wp:docPr id="6" name="Cornice di testo 3"/>
@@ -2987,7 +2987,7 @@
                       <wps:spPr>
                         <a:xfrm>
                           <a:off x="0" y="0"/>
-                          <a:ext cx="313200" cy="344880"/>
+                          <a:ext cx="314280" cy="345960"/>
                         </a:xfrm>
                         <a:prstGeom prst="rect">
                           <a:avLst/>
@@ -3034,7 +3034,7 @@
           </mc:Choice>
           <mc:Fallback>
             <w:pict>
-              <v:rect id="shape_0" ID="Cornice di testo 3" stroked="f" style="position:absolute;margin-left:172.8pt;margin-top:-1.6pt;width:24.6pt;height:27.1pt;mso-wrap-style:square;v-text-anchor:top">
+              <v:rect id="shape_0" ID="Cornice di testo 3" stroked="f" style="position:absolute;margin-left:172.8pt;margin-top:-1.6pt;width:24.7pt;height:27.2pt;mso-wrap-style:square;v-text-anchor:top">
                 <v:fill o:detectmouseclick="t" on="false"/>
                 <v:stroke color="#3465a4" joinstyle="round" endcap="flat"/>
                 <v:textbox>
@@ -3073,7 +3073,7 @@
                 <wp:positionV relativeFrom="paragraph">
                   <wp:posOffset>-71120</wp:posOffset>
                 </wp:positionV>
-                <wp:extent cx="313690" cy="345440"/>
+                <wp:extent cx="314960" cy="346710"/>
                 <wp:effectExtent l="0" t="0" r="0" b="0"/>
                 <wp:wrapNone/>
                 <wp:docPr id="8" name="Cornice di testo 4"/>
@@ -3084,7 +3084,7 @@
                       <wps:spPr>
                         <a:xfrm>
                           <a:off x="0" y="0"/>
-                          <a:ext cx="313200" cy="344880"/>
+                          <a:ext cx="314280" cy="345960"/>
                         </a:xfrm>
                         <a:prstGeom prst="rect">
                           <a:avLst/>
@@ -3131,7 +3131,7 @@
           </mc:Choice>
           <mc:Fallback>
             <w:pict>
-              <v:rect id="shape_0" ID="Cornice di testo 4" stroked="f" style="position:absolute;margin-left:137.05pt;margin-top:-5.6pt;width:24.6pt;height:27.1pt;mso-wrap-style:square;v-text-anchor:top">
+              <v:rect id="shape_0" ID="Cornice di testo 4" stroked="f" style="position:absolute;margin-left:137.05pt;margin-top:-5.6pt;width:24.7pt;height:27.2pt;mso-wrap-style:square;v-text-anchor:top">
                 <v:fill o:detectmouseclick="t" on="false"/>
                 <v:stroke color="#3465a4" joinstyle="round" endcap="flat"/>
                 <v:textbox>
@@ -3641,13 +3641,13 @@
         <w:suppressAutoHyphens w:val="true"/>
         <w:spacing w:before="0" w:after="0"/>
         <w:rPr>
-          <w:rFonts w:cstheme="minorBidi" w:eastAsiaTheme="minorHAnsi"/>
+          <w:rFonts w:eastAsia="Calibri" w:cs="" w:cstheme="minorBidi" w:eastAsiaTheme="minorHAnsi"/>
           <w:shd w:fill="FF8000" w:val="clear"/>
         </w:rPr>
       </w:pPr>
       <w:r>
         <w:rPr>
-          <w:rFonts w:eastAsia="Calibri" w:cs="" w:cstheme="minorBidi" w:eastAsiaTheme="minorHAnsi" w:ascii="Consolas" w:hAnsi="Consolas"/>
+          <w:rFonts w:eastAsia="Calibri" w:cs="" w:ascii="Consolas" w:hAnsi="Consolas" w:cstheme="minorBidi" w:eastAsiaTheme="minorHAnsi"/>
           <w:kern w:val="0"/>
           <w:sz w:val="22"/>
           <w:szCs w:val="22"/>
@@ -3700,29 +3700,7 @@
           <w:shd w:fill="00A933" w:val="clear"/>
           <w:lang w:eastAsia="en-US" w:bidi="ar-SA"/>
         </w:rPr>
-        <w:t xml:space="preserve"> a value outside the range 0, 4 </w:t>
-      </w:r>
-      <w:r>
-        <w:rPr>
-          <w:rFonts w:eastAsia="Calibri" w:cs="" w:ascii="Consolas" w:hAnsi="Consolas" w:cstheme="minorBidi" w:eastAsiaTheme="minorHAnsi"/>
-          <w:kern w:val="0"/>
-          <w:sz w:val="22"/>
-          <w:szCs w:val="22"/>
-          <w:shd w:fill="00A933" w:val="clear"/>
-          <w:lang w:eastAsia="en-US" w:bidi="ar-SA"/>
-        </w:rPr>
-        <w:t xml:space="preserve">(5 for instance) </w:t>
-      </w:r>
-      <w:r>
-        <w:rPr>
-          <w:rFonts w:eastAsia="Calibri" w:cs="" w:ascii="Consolas" w:hAnsi="Consolas" w:cstheme="minorBidi" w:eastAsiaTheme="minorHAnsi"/>
-          <w:kern w:val="0"/>
-          <w:sz w:val="22"/>
-          <w:szCs w:val="22"/>
-          <w:shd w:fill="00A933" w:val="clear"/>
-          <w:lang w:eastAsia="en-US" w:bidi="ar-SA"/>
-        </w:rPr>
-        <w:t xml:space="preserve">if some error occur. </w:t>
+        <w:t xml:space="preserve"> a value outside the range 0, 4 (5 for instance) if some error occur. </w:t>
       </w:r>
     </w:p>
     <w:p>
@@ -3803,13 +3781,13 @@
       <w:pPr>
         <w:pStyle w:val="Normal"/>
         <w:rPr>
-          <w:rFonts w:asciiTheme="minorHAnsi" w:cstheme="minorBidi" w:eastAsiaTheme="minorHAnsi" w:hAnsiTheme="minorHAnsi"/>
+          <w:rFonts w:ascii="Calibri" w:hAnsi="Calibri" w:eastAsia="Calibri" w:cs="" w:asciiTheme="minorHAnsi" w:cstheme="minorBidi" w:eastAsiaTheme="minorHAnsi" w:hAnsiTheme="minorHAnsi"/>
           <w:shd w:fill="00A933" w:val="clear"/>
         </w:rPr>
       </w:pPr>
       <w:r>
         <w:rPr>
-          <w:rFonts w:asciiTheme="minorHAnsi" w:cstheme="minorBidi" w:eastAsiaTheme="minorHAnsi" w:hAnsiTheme="minorHAnsi"/>
+          <w:rFonts w:eastAsia="Calibri" w:cs="" w:cstheme="minorBidi" w:eastAsiaTheme="minorHAnsi"/>
           <w:shd w:fill="00A933" w:val="clear"/>
         </w:rPr>
         <w:t>Since the system is very simple, the unit tests coincide with the integration test.</w:t>
@@ -3864,16 +3842,30 @@
       <w:pPr>
         <w:pStyle w:val="Normal"/>
         <w:rPr>
-          <w:rFonts w:asciiTheme="minorHAnsi" w:cstheme="minorBidi" w:eastAsiaTheme="minorHAnsi" w:hAnsiTheme="minorHAnsi"/>
+          <w:rFonts w:ascii="Calibri" w:hAnsi="Calibri" w:eastAsia="Calibri" w:cs="" w:asciiTheme="minorHAnsi" w:cstheme="minorBidi" w:eastAsiaTheme="minorHAnsi" w:hAnsiTheme="minorHAnsi"/>
           <w:shd w:fill="00A933" w:val="clear"/>
         </w:rPr>
       </w:pPr>
       <w:r>
         <w:rPr>
-          <w:rFonts w:asciiTheme="minorHAnsi" w:cstheme="minorBidi" w:eastAsiaTheme="minorHAnsi" w:hAnsiTheme="minorHAnsi"/>
+          <w:rFonts w:eastAsia="Calibri" w:cs="" w:cstheme="minorBidi" w:eastAsiaTheme="minorHAnsi"/>
           <w:shd w:fill="00A933" w:val="clear"/>
         </w:rPr>
-        <w:t>A suitable test harness was developed in order to stimulate all the part of the controller such that a 100% Decision coverage is reached.</w:t>
+        <w:t xml:space="preserve">A suitable test harness was developed in order to stimulate all the part of the controller such that a 100% </w:t>
+      </w:r>
+      <w:r>
+        <w:rPr>
+          <w:rFonts w:eastAsia="Calibri" w:cs="" w:cstheme="minorBidi" w:eastAsiaTheme="minorHAnsi"/>
+          <w:shd w:fill="00A933" w:val="clear"/>
+        </w:rPr>
+        <w:t xml:space="preserve">Condition </w:t>
+      </w:r>
+      <w:r>
+        <w:rPr>
+          <w:rFonts w:eastAsia="Calibri" w:cs="" w:cstheme="minorBidi" w:eastAsiaTheme="minorHAnsi"/>
+          <w:shd w:fill="00A933" w:val="clear"/>
+        </w:rPr>
+        <w:t>Decision coverage is reached. In particular a driving scenario is simulated such that each functional logical state is reached and every functional transition is tested. For what concerns the safety logic, the triggering mechanism is based on the assumption that the sensor readings in input to the item provide an out of range value in case of malfunction. Therefore with a suitable fault injection is possible to stimulate the safety logic as well.</w:t>
       </w:r>
     </w:p>
     <w:sectPr>

</xml_diff>